<commit_message>
Se agrega al documento de configuración de los servicios del portafirmas las indicaciones para utilizar ficheros de configuración externos. También se corrige el nombre del fichero de configuración del servicio proxy.
</commit_message>
<xml_diff>
--- a/PF_manual-configuracion_servicios_ES.docx
+++ b/PF_manual-configuracion_servicios_ES.docx
@@ -1,28 +1,28 @@
 
 <file path=word/document.xml><?xml version="1.0" encoding="utf-8"?>
-<w:document xmlns:wpc="http://schemas.microsoft.com/office/word/2010/wordprocessingCanvas" xmlns:mc="http://schemas.openxmlformats.org/markup-compatibility/2006" xmlns:o="urn:schemas-microsoft-com:office:office" xmlns:r="http://schemas.openxmlformats.org/officeDocument/2006/relationships" xmlns:m="http://schemas.openxmlformats.org/officeDocument/2006/math" xmlns:v="urn:schemas-microsoft-com:vml" xmlns:wp14="http://schemas.microsoft.com/office/word/2010/wordprocessingDrawing" xmlns:wp="http://schemas.openxmlformats.org/drawingml/2006/wordprocessingDrawing" xmlns:w10="urn:schemas-microsoft-com:office:word" xmlns:w="http://schemas.openxmlformats.org/wordprocessingml/2006/main" xmlns:w14="http://schemas.microsoft.com/office/word/2010/wordml" xmlns:wpg="http://schemas.microsoft.com/office/word/2010/wordprocessingGroup" xmlns:wpi="http://schemas.microsoft.com/office/word/2010/wordprocessingInk" xmlns:wne="http://schemas.microsoft.com/office/word/2006/wordml" xmlns:wps="http://schemas.microsoft.com/office/word/2010/wordprocessingShape" mc:Ignorable="w14 wp14">
+<w:document xmlns:wpc="http://schemas.microsoft.com/office/word/2010/wordprocessingCanvas" xmlns:mc="http://schemas.openxmlformats.org/markup-compatibility/2006" xmlns:o="urn:schemas-microsoft-com:office:office" xmlns:r="http://schemas.openxmlformats.org/officeDocument/2006/relationships" xmlns:m="http://schemas.openxmlformats.org/officeDocument/2006/math" xmlns:v="urn:schemas-microsoft-com:vml" xmlns:wp14="http://schemas.microsoft.com/office/word/2010/wordprocessingDrawing" xmlns:wp="http://schemas.openxmlformats.org/drawingml/2006/wordprocessingDrawing" xmlns:w10="urn:schemas-microsoft-com:office:word" xmlns:w="http://schemas.openxmlformats.org/wordprocessingml/2006/main" xmlns:w14="http://schemas.microsoft.com/office/word/2010/wordml" xmlns:w15="http://schemas.microsoft.com/office/word/2012/wordml" xmlns:wpg="http://schemas.microsoft.com/office/word/2010/wordprocessingGroup" xmlns:wpi="http://schemas.microsoft.com/office/word/2010/wordprocessingInk" xmlns:wne="http://schemas.microsoft.com/office/word/2006/wordml" xmlns:wps="http://schemas.microsoft.com/office/word/2010/wordprocessingShape" mc:Ignorable="w14 w15 wp14">
   <w:body>
     <w:p>
       <w:pPr>
-        <w:pStyle w:val="Ttulo"/>
+        <w:pStyle w:val="Title"/>
         <w:ind w:right="879"/>
       </w:pPr>
     </w:p>
     <w:p>
       <w:pPr>
-        <w:pStyle w:val="Ttulo"/>
+        <w:pStyle w:val="Title"/>
         <w:ind w:right="879"/>
       </w:pPr>
     </w:p>
     <w:p>
       <w:pPr>
-        <w:pStyle w:val="Ttulo"/>
+        <w:pStyle w:val="Title"/>
         <w:ind w:right="879"/>
       </w:pPr>
     </w:p>
     <w:p>
       <w:pPr>
-        <w:pStyle w:val="Ttulo"/>
+        <w:pStyle w:val="Title"/>
         <w:ind w:right="879"/>
       </w:pPr>
       <w:r>
@@ -48,12 +48,12 @@
     </w:p>
     <w:p>
       <w:pPr>
-        <w:pStyle w:val="TDC1"/>
+        <w:pStyle w:val="TOC1"/>
       </w:pPr>
     </w:p>
     <w:p>
       <w:pPr>
-        <w:pStyle w:val="TDC1"/>
+        <w:pStyle w:val="TOC1"/>
         <w:rPr>
           <w:rFonts w:eastAsiaTheme="minorEastAsia"/>
           <w:noProof/>
@@ -69,10 +69,10 @@
       <w:r>
         <w:fldChar w:fldCharType="separate"/>
       </w:r>
-      <w:hyperlink w:anchor="_Toc444772552" w:history="1">
+      <w:hyperlink w:anchor="_Toc480359462" w:history="1">
         <w:r>
           <w:rPr>
-            <w:rStyle w:val="Hipervnculo"/>
+            <w:rStyle w:val="Hyperlink"/>
             <w:noProof/>
           </w:rPr>
           <w:t>1</w:t>
@@ -87,7 +87,7 @@
         </w:r>
         <w:r>
           <w:rPr>
-            <w:rStyle w:val="Hipervnculo"/>
+            <w:rStyle w:val="Hyperlink"/>
             <w:noProof/>
           </w:rPr>
           <w:t>Introducción</w:t>
@@ -111,7 +111,7 @@
             <w:noProof/>
             <w:webHidden/>
           </w:rPr>
-          <w:instrText xml:space="preserve"> PAGEREF _Toc444772552 \h </w:instrText>
+          <w:instrText xml:space="preserve"> PAGEREF _Toc480359462 \h </w:instrText>
         </w:r>
         <w:r>
           <w:rPr>
@@ -144,17 +144,17 @@
     </w:p>
     <w:p>
       <w:pPr>
-        <w:pStyle w:val="TDC1"/>
+        <w:pStyle w:val="TOC1"/>
         <w:rPr>
           <w:rFonts w:eastAsiaTheme="minorEastAsia"/>
           <w:noProof/>
           <w:lang w:eastAsia="es-ES"/>
         </w:rPr>
       </w:pPr>
-      <w:hyperlink w:anchor="_Toc444772553" w:history="1">
+      <w:hyperlink w:anchor="_Toc480359463" w:history="1">
         <w:r>
           <w:rPr>
-            <w:rStyle w:val="Hipervnculo"/>
+            <w:rStyle w:val="Hyperlink"/>
             <w:noProof/>
           </w:rPr>
           <w:t>2</w:t>
@@ -169,7 +169,7 @@
         </w:r>
         <w:r>
           <w:rPr>
-            <w:rStyle w:val="Hipervnculo"/>
+            <w:rStyle w:val="Hyperlink"/>
             <w:noProof/>
           </w:rPr>
           <w:t>Servicios del Portafirmas móvil</w:t>
@@ -193,7 +193,7 @@
             <w:noProof/>
             <w:webHidden/>
           </w:rPr>
-          <w:instrText xml:space="preserve"> PAGEREF _Toc444772553 \h </w:instrText>
+          <w:instrText xml:space="preserve"> PAGEREF _Toc480359463 \h </w:instrText>
         </w:r>
         <w:r>
           <w:rPr>
@@ -226,7 +226,7 @@
     </w:p>
     <w:p>
       <w:pPr>
-        <w:pStyle w:val="TDC2"/>
+        <w:pStyle w:val="TOC2"/>
         <w:tabs>
           <w:tab w:val="left" w:pos="660"/>
           <w:tab w:val="right" w:leader="dot" w:pos="8949"/>
@@ -237,10 +237,10 @@
           <w:lang w:eastAsia="es-ES"/>
         </w:rPr>
       </w:pPr>
-      <w:hyperlink w:anchor="_Toc444772554" w:history="1">
+      <w:hyperlink w:anchor="_Toc480359464" w:history="1">
         <w:r>
           <w:rPr>
-            <w:rStyle w:val="Hipervnculo"/>
+            <w:rStyle w:val="Hyperlink"/>
             <w:noProof/>
           </w:rPr>
           <w:t>2.1</w:t>
@@ -255,7 +255,7 @@
         </w:r>
         <w:r>
           <w:rPr>
-            <w:rStyle w:val="Hipervnculo"/>
+            <w:rStyle w:val="Hyperlink"/>
             <w:noProof/>
           </w:rPr>
           <w:t>Servicio Proxy</w:t>
@@ -279,7 +279,7 @@
             <w:noProof/>
             <w:webHidden/>
           </w:rPr>
-          <w:instrText xml:space="preserve"> PAGEREF _Toc444772554 \h </w:instrText>
+          <w:instrText xml:space="preserve"> PAGEREF _Toc480359464 \h </w:instrText>
         </w:r>
         <w:r>
           <w:rPr>
@@ -312,7 +312,7 @@
     </w:p>
     <w:p>
       <w:pPr>
-        <w:pStyle w:val="TDC3"/>
+        <w:pStyle w:val="TOC3"/>
         <w:tabs>
           <w:tab w:val="left" w:pos="880"/>
           <w:tab w:val="right" w:leader="dot" w:pos="8949"/>
@@ -323,10 +323,10 @@
           <w:lang w:eastAsia="es-ES"/>
         </w:rPr>
       </w:pPr>
-      <w:hyperlink w:anchor="_Toc444772555" w:history="1">
+      <w:hyperlink w:anchor="_Toc480359465" w:history="1">
         <w:r>
           <w:rPr>
-            <w:rStyle w:val="Hipervnculo"/>
+            <w:rStyle w:val="Hyperlink"/>
             <w:noProof/>
           </w:rPr>
           <w:t>2.1.1</w:t>
@@ -341,7 +341,7 @@
         </w:r>
         <w:r>
           <w:rPr>
-            <w:rStyle w:val="Hipervnculo"/>
+            <w:rStyle w:val="Hyperlink"/>
             <w:noProof/>
           </w:rPr>
           <w:t>Configuración del servicio</w:t>
@@ -365,7 +365,7 @@
             <w:noProof/>
             <w:webHidden/>
           </w:rPr>
-          <w:instrText xml:space="preserve"> PAGEREF _Toc444772555 \h </w:instrText>
+          <w:instrText xml:space="preserve"> PAGEREF _Toc480359465 \h </w:instrText>
         </w:r>
         <w:r>
           <w:rPr>
@@ -398,7 +398,7 @@
     </w:p>
     <w:p>
       <w:pPr>
-        <w:pStyle w:val="TDC2"/>
+        <w:pStyle w:val="TOC2"/>
         <w:tabs>
           <w:tab w:val="left" w:pos="660"/>
           <w:tab w:val="right" w:leader="dot" w:pos="8949"/>
@@ -409,10 +409,10 @@
           <w:lang w:eastAsia="es-ES"/>
         </w:rPr>
       </w:pPr>
-      <w:hyperlink w:anchor="_Toc444772556" w:history="1">
+      <w:hyperlink w:anchor="_Toc480359466" w:history="1">
         <w:r>
           <w:rPr>
-            <w:rStyle w:val="Hipervnculo"/>
+            <w:rStyle w:val="Hyperlink"/>
             <w:noProof/>
           </w:rPr>
           <w:t>2.2</w:t>
@@ -427,7 +427,7 @@
         </w:r>
         <w:r>
           <w:rPr>
-            <w:rStyle w:val="Hipervnculo"/>
+            <w:rStyle w:val="Hyperlink"/>
             <w:noProof/>
           </w:rPr>
           <w:t>Servicio de firma trifásica</w:t>
@@ -451,7 +451,7 @@
             <w:noProof/>
             <w:webHidden/>
           </w:rPr>
-          <w:instrText xml:space="preserve"> PAGEREF _Toc444772556 \h </w:instrText>
+          <w:instrText xml:space="preserve"> PAGEREF _Toc480359466 \h </w:instrText>
         </w:r>
         <w:r>
           <w:rPr>
@@ -484,7 +484,7 @@
     </w:p>
     <w:p>
       <w:pPr>
-        <w:pStyle w:val="TDC3"/>
+        <w:pStyle w:val="TOC3"/>
         <w:tabs>
           <w:tab w:val="left" w:pos="880"/>
           <w:tab w:val="right" w:leader="dot" w:pos="8949"/>
@@ -495,10 +495,10 @@
           <w:lang w:eastAsia="es-ES"/>
         </w:rPr>
       </w:pPr>
-      <w:hyperlink w:anchor="_Toc444772557" w:history="1">
+      <w:hyperlink w:anchor="_Toc480359467" w:history="1">
         <w:r>
           <w:rPr>
-            <w:rStyle w:val="Hipervnculo"/>
+            <w:rStyle w:val="Hyperlink"/>
             <w:noProof/>
           </w:rPr>
           <w:t>2.2.1</w:t>
@@ -513,7 +513,7 @@
         </w:r>
         <w:r>
           <w:rPr>
-            <w:rStyle w:val="Hipervnculo"/>
+            <w:rStyle w:val="Hyperlink"/>
             <w:noProof/>
           </w:rPr>
           <w:t>Configuración del servicio</w:t>
@@ -537,7 +537,7 @@
             <w:noProof/>
             <w:webHidden/>
           </w:rPr>
-          <w:instrText xml:space="preserve"> PAGEREF _Toc444772557 \h </w:instrText>
+          <w:instrText xml:space="preserve"> PAGEREF _Toc480359467 \h </w:instrText>
         </w:r>
         <w:r>
           <w:rPr>
@@ -585,29 +585,31 @@
       <w:r>
         <w:br w:type="page"/>
       </w:r>
+      <w:bookmarkStart w:id="0" w:name="_GoBack"/>
+      <w:bookmarkEnd w:id="0"/>
     </w:p>
     <w:p>
       <w:pPr>
-        <w:pStyle w:val="Ttulo1"/>
-      </w:pPr>
-      <w:bookmarkStart w:id="0" w:name="_Toc414390325"/>
-      <w:bookmarkStart w:id="1" w:name="_Toc424848867"/>
-      <w:bookmarkStart w:id="2" w:name="_Toc425144388"/>
-      <w:bookmarkStart w:id="3" w:name="_Toc429737795"/>
-      <w:bookmarkStart w:id="4" w:name="_Toc441766819"/>
-      <w:bookmarkStart w:id="5" w:name="_Toc442343767"/>
-      <w:bookmarkStart w:id="6" w:name="_Toc444772552"/>
+        <w:pStyle w:val="Heading1"/>
+      </w:pPr>
+      <w:bookmarkStart w:id="1" w:name="_Toc414390325"/>
+      <w:bookmarkStart w:id="2" w:name="_Toc424848867"/>
+      <w:bookmarkStart w:id="3" w:name="_Toc425144388"/>
+      <w:bookmarkStart w:id="4" w:name="_Toc429737795"/>
+      <w:bookmarkStart w:id="5" w:name="_Toc441766819"/>
+      <w:bookmarkStart w:id="6" w:name="_Toc442343767"/>
+      <w:bookmarkStart w:id="7" w:name="_Toc480359462"/>
       <w:r>
         <w:lastRenderedPageBreak/>
         <w:t>Introducción</w:t>
       </w:r>
-      <w:bookmarkEnd w:id="0"/>
       <w:bookmarkEnd w:id="1"/>
       <w:bookmarkEnd w:id="2"/>
       <w:bookmarkEnd w:id="3"/>
       <w:bookmarkEnd w:id="4"/>
       <w:bookmarkEnd w:id="5"/>
       <w:bookmarkEnd w:id="6"/>
+      <w:bookmarkEnd w:id="7"/>
     </w:p>
     <w:p>
       <w:pPr>
@@ -626,18 +628,21 @@
         <w:t>app</w:t>
       </w:r>
       <w:r>
-        <w:t xml:space="preserve"> para dispositi</w:t>
-      </w:r>
-      <w:bookmarkStart w:id="7" w:name="_GoBack"/>
-      <w:bookmarkEnd w:id="7"/>
-      <w:r>
-        <w:t xml:space="preserve">vos móviles que permite realizar las operaciones más destacadas del Portafirmas </w:t>
+        <w:t xml:space="preserve"> para dispositivos móviles que permite realizar las operaciones más destacadas del Portafirmas </w:t>
       </w:r>
       <w:r>
         <w:t xml:space="preserve">web </w:t>
       </w:r>
       <w:r>
-        <w:t xml:space="preserve">del MinHAP. Esta </w:t>
+        <w:t xml:space="preserve">del </w:t>
+      </w:r>
+      <w:proofErr w:type="spellStart"/>
+      <w:r>
+        <w:t>MinHAP</w:t>
+      </w:r>
+      <w:proofErr w:type="spellEnd"/>
+      <w:r>
+        <w:t xml:space="preserve">. Esta </w:t>
       </w:r>
       <w:r>
         <w:t>app</w:t>
@@ -659,7 +664,7 @@
     </w:p>
     <w:p>
       <w:pPr>
-        <w:pStyle w:val="Prrafodelista"/>
+        <w:pStyle w:val="ListParagraph"/>
         <w:numPr>
           <w:ilvl w:val="0"/>
           <w:numId w:val="83"/>
@@ -672,7 +677,7 @@
     </w:p>
     <w:p>
       <w:pPr>
-        <w:pStyle w:val="Prrafodelista"/>
+        <w:pStyle w:val="ListParagraph"/>
         <w:numPr>
           <w:ilvl w:val="0"/>
           <w:numId w:val="83"/>
@@ -685,7 +690,7 @@
     </w:p>
     <w:p>
       <w:pPr>
-        <w:pStyle w:val="Prrafodelista"/>
+        <w:pStyle w:val="ListParagraph"/>
         <w:numPr>
           <w:ilvl w:val="0"/>
           <w:numId w:val="83"/>
@@ -698,7 +703,7 @@
     </w:p>
     <w:p>
       <w:pPr>
-        <w:pStyle w:val="Prrafodelista"/>
+        <w:pStyle w:val="ListParagraph"/>
         <w:numPr>
           <w:ilvl w:val="0"/>
           <w:numId w:val="83"/>
@@ -711,7 +716,7 @@
     </w:p>
     <w:p>
       <w:pPr>
-        <w:pStyle w:val="Prrafodelista"/>
+        <w:pStyle w:val="ListParagraph"/>
         <w:numPr>
           <w:ilvl w:val="0"/>
           <w:numId w:val="83"/>
@@ -745,9 +750,9 @@
     </w:p>
     <w:p>
       <w:pPr>
-        <w:pStyle w:val="Ttulo1"/>
-      </w:pPr>
-      <w:bookmarkStart w:id="8" w:name="_Toc444772553"/>
+        <w:pStyle w:val="Heading1"/>
+      </w:pPr>
+      <w:bookmarkStart w:id="8" w:name="_Toc480359463"/>
       <w:r>
         <w:lastRenderedPageBreak/>
         <w:t>S</w:t>
@@ -767,9 +772,9 @@
     </w:p>
     <w:p>
       <w:pPr>
-        <w:pStyle w:val="Ttulo2"/>
-      </w:pPr>
-      <w:bookmarkStart w:id="9" w:name="_Toc444772554"/>
+        <w:pStyle w:val="Heading2"/>
+      </w:pPr>
+      <w:bookmarkStart w:id="9" w:name="_Toc480359464"/>
       <w:r>
         <w:t>Servicio Proxy</w:t>
       </w:r>
@@ -788,56 +793,229 @@
     </w:p>
     <w:p>
       <w:pPr>
+        <w:pStyle w:val="Heading3"/>
+      </w:pPr>
+      <w:bookmarkStart w:id="10" w:name="_Toc480359465"/>
+      <w:r>
+        <w:t>Configuración del servicio</w:t>
+      </w:r>
+      <w:bookmarkEnd w:id="10"/>
+    </w:p>
+    <w:p>
+      <w:pPr>
         <w:jc w:val="both"/>
       </w:pPr>
       <w:r>
-        <w:t xml:space="preserve">Este servicio necesita ser configurado a través del fichero </w:t>
-      </w:r>
+        <w:t>El</w:t>
+      </w:r>
+      <w:r>
+        <w:t xml:space="preserve"> servicio </w:t>
+      </w:r>
+      <w:r>
+        <w:t xml:space="preserve">de proxy </w:t>
+      </w:r>
+      <w:r>
+        <w:t xml:space="preserve">se configura a través del fichero </w:t>
+      </w:r>
+      <w:proofErr w:type="spellStart"/>
       <w:r>
         <w:rPr>
           <w:rFonts w:ascii="Courier New" w:hAnsi="Courier New" w:cs="Courier New"/>
           <w:sz w:val="20"/>
         </w:rPr>
-        <w:t>config.properties</w:t>
-      </w:r>
-      <w:r>
-        <w:t xml:space="preserve"> contenido en el WAR </w:t>
-      </w:r>
-      <w:r>
-        <w:t>(</w:t>
+        <w:t>pfmovil</w:t>
       </w:r>
       <w:r>
         <w:rPr>
           <w:rFonts w:ascii="Courier New" w:hAnsi="Courier New" w:cs="Courier New"/>
           <w:sz w:val="20"/>
         </w:rPr>
-        <w:t>afirma-signfolder-proxy.war</w:t>
-      </w:r>
-      <w:r>
-        <w:t>).</w:t>
+        <w:t>.properties</w:t>
+      </w:r>
+      <w:proofErr w:type="spellEnd"/>
+      <w:r>
+        <w:t xml:space="preserve">. Este </w:t>
+      </w:r>
+      <w:r>
+        <w:t>fichero está por defecto contenido dentro d</w:t>
+      </w:r>
+      <w:r>
+        <w:t xml:space="preserve">el WAR </w:t>
+      </w:r>
+      <w:r>
+        <w:t>del servicio (</w:t>
+      </w:r>
+      <w:r>
+        <w:rPr>
+          <w:rFonts w:ascii="Courier New" w:hAnsi="Courier New" w:cs="Courier New"/>
+          <w:sz w:val="20"/>
+        </w:rPr>
+        <w:t>afirma-</w:t>
+      </w:r>
+      <w:proofErr w:type="spellStart"/>
+      <w:r>
+        <w:rPr>
+          <w:rFonts w:ascii="Courier New" w:hAnsi="Courier New" w:cs="Courier New"/>
+          <w:sz w:val="20"/>
+        </w:rPr>
+        <w:t>signfolder</w:t>
+      </w:r>
+      <w:proofErr w:type="spellEnd"/>
+      <w:r>
+        <w:rPr>
+          <w:rFonts w:ascii="Courier New" w:hAnsi="Courier New" w:cs="Courier New"/>
+          <w:sz w:val="20"/>
+        </w:rPr>
+        <w:t>-</w:t>
+      </w:r>
+      <w:proofErr w:type="spellStart"/>
+      <w:r>
+        <w:rPr>
+          <w:rFonts w:ascii="Courier New" w:hAnsi="Courier New" w:cs="Courier New"/>
+          <w:sz w:val="20"/>
+        </w:rPr>
+        <w:t>proxy.war</w:t>
+      </w:r>
+      <w:proofErr w:type="spellEnd"/>
+      <w:r>
+        <w:t xml:space="preserve">) y puede modificarse </w:t>
+      </w:r>
+      <w:r>
+        <w:t>directamente</w:t>
+      </w:r>
+      <w:r>
+        <w:t xml:space="preserve">. También es posible indicar al servicio que lea </w:t>
+      </w:r>
+      <w:r>
+        <w:t xml:space="preserve">la configuración de un fichero con el mismo nombre localizado en un directorio </w:t>
+      </w:r>
+      <w:r>
+        <w:t>externo</w:t>
+      </w:r>
+      <w:r>
+        <w:t>. Para ello, se deberá configurar la ruta de este directorio</w:t>
+      </w:r>
+      <w:r>
+        <w:t xml:space="preserve"> mediante la propiedad de Java </w:t>
+      </w:r>
+      <w:proofErr w:type="spellStart"/>
+      <w:r>
+        <w:rPr>
+          <w:i/>
+        </w:rPr>
+        <w:t>pfmovil.config.path</w:t>
+      </w:r>
+      <w:proofErr w:type="spellEnd"/>
+      <w:r>
+        <w:t>.</w:t>
       </w:r>
     </w:p>
     <w:p>
       <w:pPr>
-        <w:pStyle w:val="Ttulo3"/>
-      </w:pPr>
-      <w:bookmarkStart w:id="10" w:name="_Toc444772555"/>
-      <w:r>
-        <w:t>Configuración del servicio</w:t>
-      </w:r>
-      <w:bookmarkEnd w:id="10"/>
+        <w:jc w:val="both"/>
+      </w:pPr>
+      <w:r>
+        <w:t>Por e</w:t>
+      </w:r>
+      <w:r>
+        <w:t>jemplo:</w:t>
+      </w:r>
     </w:p>
     <w:p>
       <w:pPr>
+        <w:pStyle w:val="ListParagraph"/>
         <w:jc w:val="both"/>
-      </w:pPr>
-      <w:r>
-        <w:t>Las propiedades que se pueden configurar desde este fichero son:</w:t>
-      </w:r>
+        <w:rPr>
+          <w:rFonts w:ascii="Courier New" w:hAnsi="Courier New" w:cs="Courier New"/>
+        </w:rPr>
+      </w:pPr>
+      <w:r>
+        <w:rPr>
+          <w:rFonts w:ascii="Courier New" w:hAnsi="Courier New" w:cs="Courier New"/>
+          <w:sz w:val="20"/>
+        </w:rPr>
+        <w:t>-</w:t>
+      </w:r>
+      <w:proofErr w:type="spellStart"/>
+      <w:r>
+        <w:rPr>
+          <w:rFonts w:ascii="Courier New" w:hAnsi="Courier New" w:cs="Courier New"/>
+          <w:sz w:val="20"/>
+        </w:rPr>
+        <w:t>D</w:t>
+      </w:r>
+      <w:r>
+        <w:rPr>
+          <w:rFonts w:ascii="Courier New" w:hAnsi="Courier New" w:cs="Courier New"/>
+          <w:sz w:val="20"/>
+        </w:rPr>
+        <w:t>pfmovil.config.path</w:t>
+      </w:r>
+      <w:proofErr w:type="spellEnd"/>
+      <w:r>
+        <w:rPr>
+          <w:rFonts w:ascii="Courier New" w:hAnsi="Courier New" w:cs="Courier New"/>
+          <w:sz w:val="20"/>
+        </w:rPr>
+        <w:t>=/</w:t>
+      </w:r>
+      <w:proofErr w:type="spellStart"/>
+      <w:r>
+        <w:rPr>
+          <w:rFonts w:ascii="Courier New" w:hAnsi="Courier New" w:cs="Courier New"/>
+          <w:sz w:val="20"/>
+        </w:rPr>
+        <w:t>opt</w:t>
+      </w:r>
+      <w:proofErr w:type="spellEnd"/>
+      <w:r>
+        <w:rPr>
+          <w:rFonts w:ascii="Courier New" w:hAnsi="Courier New" w:cs="Courier New"/>
+          <w:sz w:val="20"/>
+        </w:rPr>
+        <w:t>/usuarios/portafirmas/</w:t>
+      </w:r>
+      <w:proofErr w:type="spellStart"/>
+      <w:r>
+        <w:rPr>
+          <w:rFonts w:ascii="Courier New" w:hAnsi="Courier New" w:cs="Courier New"/>
+          <w:sz w:val="20"/>
+        </w:rPr>
+        <w:t>properties</w:t>
+      </w:r>
+      <w:proofErr w:type="spellEnd"/>
     </w:p>
     <w:p>
       <w:pPr>
-        <w:pStyle w:val="Prrafodelista"/>
+        <w:jc w:val="both"/>
+      </w:pPr>
+      <w:r>
+        <w:t xml:space="preserve">Si </w:t>
+      </w:r>
+      <w:r>
+        <w:t xml:space="preserve">se </w:t>
+      </w:r>
+      <w:r>
+        <w:t xml:space="preserve">va a utilizar un fichero de configuración externo, es </w:t>
+      </w:r>
+      <w:r>
+        <w:t xml:space="preserve">recomendable </w:t>
+      </w:r>
+      <w:r>
+        <w:t>eliminar el fichero contenido en el WAR del servicio para eliminar dudas acerca de cuál se está utilizando.</w:t>
+      </w:r>
+    </w:p>
+    <w:p>
+      <w:pPr>
+        <w:jc w:val="both"/>
+      </w:pPr>
+      <w:r>
+        <w:t>Las propiedades que se pueden configurar desde este fichero son:</w:t>
+      </w:r>
+    </w:p>
+    <w:p>
+      <w:pPr>
+        <w:pStyle w:val="ListParagraph"/>
         <w:numPr>
           <w:ilvl w:val="0"/>
           <w:numId w:val="80"/>
@@ -856,7 +1034,7 @@
     </w:p>
     <w:p>
       <w:pPr>
-        <w:pStyle w:val="Prrafodelista"/>
+        <w:pStyle w:val="ListParagraph"/>
         <w:numPr>
           <w:ilvl w:val="1"/>
           <w:numId w:val="80"/>
@@ -869,7 +1047,7 @@
     </w:p>
     <w:p>
       <w:pPr>
-        <w:pStyle w:val="Prrafodelista"/>
+        <w:pStyle w:val="ListParagraph"/>
         <w:numPr>
           <w:ilvl w:val="1"/>
           <w:numId w:val="80"/>
@@ -882,7 +1060,7 @@
     </w:p>
     <w:p>
       <w:pPr>
-        <w:pStyle w:val="Prrafodelista"/>
+        <w:pStyle w:val="ListParagraph"/>
         <w:numPr>
           <w:ilvl w:val="2"/>
           <w:numId w:val="80"/>
@@ -897,50 +1075,12 @@
           <w:rFonts w:ascii="Courier New" w:hAnsi="Courier New" w:cs="Courier New"/>
           <w:sz w:val="20"/>
         </w:rPr>
-        <w:t>http</w:t>
-      </w:r>
-      <w:r>
-        <w:rPr>
-          <w:rFonts w:ascii="Courier New" w:hAnsi="Courier New" w:cs="Courier New"/>
-          <w:sz w:val="20"/>
-        </w:rPr>
-        <w:t>s</w:t>
-      </w:r>
-      <w:r>
-        <w:rPr>
-          <w:rFonts w:ascii="Courier New" w:hAnsi="Courier New" w:cs="Courier New"/>
-          <w:sz w:val="20"/>
-        </w:rPr>
-        <w:t>://</w:t>
-      </w:r>
-      <w:r>
-        <w:rPr>
-          <w:rFonts w:ascii="Courier New" w:hAnsi="Courier New" w:cs="Courier New"/>
-          <w:sz w:val="20"/>
-        </w:rPr>
-        <w:t>mihost.com</w:t>
-      </w:r>
-      <w:r>
-        <w:rPr>
-          <w:rFonts w:ascii="Courier New" w:hAnsi="Courier New" w:cs="Courier New"/>
-          <w:sz w:val="20"/>
-        </w:rPr>
-        <w:t>/</w:t>
-      </w:r>
-      <w:r>
-        <w:t xml:space="preserve"> </w:t>
-      </w:r>
-      <w:r>
-        <w:rPr>
-          <w:rFonts w:ascii="Courier New" w:hAnsi="Courier New" w:cs="Courier New"/>
-          <w:sz w:val="20"/>
-        </w:rPr>
-        <w:t>pf/servicesv2/MobileService?wsdl</w:t>
+        <w:t>https://mihost.com/pf/servicesv2/MobileService?wsdl</w:t>
       </w:r>
     </w:p>
     <w:p>
       <w:pPr>
-        <w:pStyle w:val="Prrafodelista"/>
+        <w:pStyle w:val="ListParagraph"/>
         <w:numPr>
           <w:ilvl w:val="0"/>
           <w:numId w:val="80"/>
@@ -959,7 +1099,7 @@
     </w:p>
     <w:p>
       <w:pPr>
-        <w:pStyle w:val="Prrafodelista"/>
+        <w:pStyle w:val="ListParagraph"/>
         <w:numPr>
           <w:ilvl w:val="1"/>
           <w:numId w:val="80"/>
@@ -972,7 +1112,7 @@
     </w:p>
     <w:p>
       <w:pPr>
-        <w:pStyle w:val="Prrafodelista"/>
+        <w:pStyle w:val="ListParagraph"/>
         <w:numPr>
           <w:ilvl w:val="1"/>
           <w:numId w:val="80"/>
@@ -995,12 +1135,18 @@
         <w:t xml:space="preserve"> </w:t>
       </w:r>
       <w:r>
-        <w:t>La ruta de acceso al servidor trifásico debería ser interna, evitando que la comunicación entre ambos servicios deba salir de la red o atravesar cualquier proxy.</w:t>
+        <w:t>La ruta de acceso al servidor trifásico debería ser interna</w:t>
+      </w:r>
+      <w:r>
+        <w:t xml:space="preserve"> cuando ambos se encuentren en el mismo servidor</w:t>
+      </w:r>
+      <w:r>
+        <w:t>, evitando que la comunicación entre ambos servicios deba salir de la red o atravesar cualquier proxy.</w:t>
       </w:r>
     </w:p>
     <w:p>
       <w:pPr>
-        <w:pStyle w:val="Prrafodelista"/>
+        <w:pStyle w:val="ListParagraph"/>
         <w:numPr>
           <w:ilvl w:val="1"/>
           <w:numId w:val="80"/>
@@ -1015,17 +1161,9 @@
           <w:rFonts w:ascii="Courier New" w:hAnsi="Courier New" w:cs="Courier New"/>
           <w:sz w:val="20"/>
         </w:rPr>
-        <w:t>${tomcat.httpport}</w:t>
-      </w:r>
-      <w:r>
-        <w:t xml:space="preserve">” para cargar el puerto establecido en la </w:t>
-      </w:r>
-      <w:r>
-        <w:t>variable de entorno</w:t>
-      </w:r>
-      <w:r>
-        <w:t xml:space="preserve"> Java “</w:t>
-      </w:r>
+        <w:t>${</w:t>
+      </w:r>
+      <w:proofErr w:type="spellStart"/>
       <w:r>
         <w:rPr>
           <w:rFonts w:ascii="Courier New" w:hAnsi="Courier New" w:cs="Courier New"/>
@@ -1033,13 +1171,39 @@
         </w:rPr>
         <w:t>tomcat.httpport</w:t>
       </w:r>
+      <w:proofErr w:type="spellEnd"/>
+      <w:r>
+        <w:rPr>
+          <w:rFonts w:ascii="Courier New" w:hAnsi="Courier New" w:cs="Courier New"/>
+          <w:sz w:val="20"/>
+        </w:rPr>
+        <w:t>}</w:t>
+      </w:r>
+      <w:r>
+        <w:t xml:space="preserve">” para cargar el puerto establecido en la </w:t>
+      </w:r>
+      <w:r>
+        <w:t>variable de entorno</w:t>
+      </w:r>
+      <w:r>
+        <w:t xml:space="preserve"> Java “</w:t>
+      </w:r>
+      <w:proofErr w:type="spellStart"/>
+      <w:r>
+        <w:rPr>
+          <w:rFonts w:ascii="Courier New" w:hAnsi="Courier New" w:cs="Courier New"/>
+          <w:sz w:val="20"/>
+        </w:rPr>
+        <w:t>tomcat.httpport</w:t>
+      </w:r>
+      <w:proofErr w:type="spellEnd"/>
       <w:r>
         <w:t>”.</w:t>
       </w:r>
     </w:p>
     <w:p>
       <w:pPr>
-        <w:pStyle w:val="Prrafodelista"/>
+        <w:pStyle w:val="ListParagraph"/>
         <w:numPr>
           <w:ilvl w:val="1"/>
           <w:numId w:val="80"/>
@@ -1052,7 +1216,7 @@
     </w:p>
     <w:p>
       <w:pPr>
-        <w:pStyle w:val="Prrafodelista"/>
+        <w:pStyle w:val="ListParagraph"/>
         <w:numPr>
           <w:ilvl w:val="2"/>
           <w:numId w:val="80"/>
@@ -1087,7 +1251,7 @@
     </w:p>
     <w:p>
       <w:pPr>
-        <w:pStyle w:val="Prrafodelista"/>
+        <w:pStyle w:val="ListParagraph"/>
         <w:numPr>
           <w:ilvl w:val="0"/>
           <w:numId w:val="80"/>
@@ -1097,16 +1261,18 @@
           <w:i/>
         </w:rPr>
       </w:pPr>
+      <w:proofErr w:type="spellStart"/>
       <w:r>
         <w:rPr>
           <w:i/>
         </w:rPr>
         <w:t>forced.extraparams</w:t>
       </w:r>
+      <w:proofErr w:type="spellEnd"/>
     </w:p>
     <w:p>
       <w:pPr>
-        <w:pStyle w:val="Prrafodelista"/>
+        <w:pStyle w:val="ListParagraph"/>
         <w:numPr>
           <w:ilvl w:val="1"/>
           <w:numId w:val="80"/>
@@ -1114,12 +1280,13 @@
         <w:jc w:val="both"/>
       </w:pPr>
       <w:r>
+        <w:lastRenderedPageBreak/>
         <w:t>Permite establecer parámetros de configuración que se establecerán para TODAS las firmas que se realicen a través del Portafirmas móvil. Estas propiedades se agregarán a las especificadas para cada documento y sustituirán a aquellas que se estableciese en origen.</w:t>
       </w:r>
     </w:p>
     <w:p>
       <w:pPr>
-        <w:pStyle w:val="Prrafodelista"/>
+        <w:pStyle w:val="ListParagraph"/>
         <w:numPr>
           <w:ilvl w:val="1"/>
           <w:numId w:val="80"/>
@@ -1132,7 +1299,7 @@
     </w:p>
     <w:p>
       <w:pPr>
-        <w:pStyle w:val="Prrafodelista"/>
+        <w:pStyle w:val="ListParagraph"/>
         <w:numPr>
           <w:ilvl w:val="1"/>
           <w:numId w:val="80"/>
@@ -1145,7 +1312,7 @@
     </w:p>
     <w:p>
       <w:pPr>
-        <w:pStyle w:val="Prrafodelista"/>
+        <w:pStyle w:val="ListParagraph"/>
         <w:numPr>
           <w:ilvl w:val="2"/>
           <w:numId w:val="80"/>
@@ -1156,13 +1323,31 @@
           <w:sz w:val="20"/>
         </w:rPr>
       </w:pPr>
+      <w:proofErr w:type="spellStart"/>
       <w:r>
         <w:rPr>
           <w:rFonts w:ascii="Courier New" w:hAnsi="Courier New" w:cs="Courier New"/>
           <w:sz w:val="20"/>
         </w:rPr>
-        <w:t>mode=implicit</w:t>
-      </w:r>
+        <w:t>mode</w:t>
+      </w:r>
+      <w:proofErr w:type="spellEnd"/>
+      <w:r>
+        <w:rPr>
+          <w:rFonts w:ascii="Courier New" w:hAnsi="Courier New" w:cs="Courier New"/>
+          <w:sz w:val="20"/>
+        </w:rPr>
+        <w:t>=</w:t>
+      </w:r>
+      <w:proofErr w:type="spellStart"/>
+      <w:r>
+        <w:rPr>
+          <w:rFonts w:ascii="Courier New" w:hAnsi="Courier New" w:cs="Courier New"/>
+          <w:sz w:val="20"/>
+        </w:rPr>
+        <w:t>implicit</w:t>
+      </w:r>
+      <w:proofErr w:type="spellEnd"/>
       <w:r>
         <w:t xml:space="preserve"> </w:t>
       </w:r>
@@ -1170,16 +1355,10 @@
         <w:t xml:space="preserve">       </w:t>
       </w:r>
       <w:r>
-        <w:t>(</w:t>
-      </w:r>
-      <w:r>
-        <w:t xml:space="preserve">Todas las </w:t>
-      </w:r>
-      <w:r>
-        <w:t>firmas será impl</w:t>
-      </w:r>
-      <w:r>
-        <w:t>ícitas</w:t>
+        <w:t xml:space="preserve">(Todas las </w:t>
+      </w:r>
+      <w:r>
+        <w:t>firmas será implícitas</w:t>
       </w:r>
       <w:r>
         <w:t>)</w:t>
@@ -1188,9 +1367,9 @@
     <w:p/>
     <w:p>
       <w:pPr>
-        <w:pStyle w:val="Ttulo2"/>
-      </w:pPr>
-      <w:bookmarkStart w:id="11" w:name="_Toc444772556"/>
+        <w:pStyle w:val="Heading2"/>
+      </w:pPr>
+      <w:bookmarkStart w:id="11" w:name="_Toc480359466"/>
       <w:r>
         <w:t>Servicio de firma trifásica</w:t>
       </w:r>
@@ -1215,38 +1394,9 @@
         <w:t xml:space="preserve">ste </w:t>
       </w:r>
       <w:r>
-        <w:t xml:space="preserve">servicio </w:t>
-      </w:r>
-      <w:r>
-        <w:t xml:space="preserve">se distribuye de tal forma que </w:t>
-      </w:r>
-      <w:r>
-        <w:t xml:space="preserve">no necesita configuración para permitir </w:t>
-      </w:r>
-      <w:r>
-        <w:t xml:space="preserve">al Portafirmas web </w:t>
-      </w:r>
-      <w:r>
-        <w:t xml:space="preserve">generar </w:t>
-      </w:r>
-      <w:r>
-        <w:t xml:space="preserve">las </w:t>
-      </w:r>
-      <w:r>
-        <w:t>firmas</w:t>
-      </w:r>
-      <w:r>
-        <w:t xml:space="preserve">. </w:t>
-      </w:r>
-      <w:r>
-        <w:t xml:space="preserve">Existe la posibilidad, sin embargo, de configurar </w:t>
-      </w:r>
-      <w:r>
-        <w:t xml:space="preserve">varios aspectos de este </w:t>
-      </w:r>
-      <w:r>
-        <w:t xml:space="preserve">servicio, mediante el fichero </w:t>
-      </w:r>
+        <w:t xml:space="preserve">servicio se distribuye de tal forma que no necesita configuración para permitir al Portafirmas web generar las firmas. Existe la posibilidad, sin embargo, de configurar varios aspectos de este servicio, mediante el fichero </w:t>
+      </w:r>
+      <w:proofErr w:type="spellStart"/>
       <w:r>
         <w:rPr>
           <w:rFonts w:ascii="Courier New" w:hAnsi="Courier New" w:cs="Courier New"/>
@@ -1254,6 +1404,7 @@
         </w:rPr>
         <w:t>config.properties</w:t>
       </w:r>
+      <w:proofErr w:type="spellEnd"/>
       <w:r>
         <w:t xml:space="preserve"> contenido en el WAR</w:t>
       </w:r>
@@ -1268,17 +1419,42 @@
           <w:rFonts w:ascii="Courier New" w:hAnsi="Courier New" w:cs="Courier New"/>
           <w:sz w:val="20"/>
         </w:rPr>
-        <w:t>afirma-server-triphase-signer.war</w:t>
-      </w:r>
+        <w:t>afirma-server-</w:t>
+      </w:r>
+      <w:proofErr w:type="spellStart"/>
+      <w:r>
+        <w:rPr>
+          <w:rFonts w:ascii="Courier New" w:hAnsi="Courier New" w:cs="Courier New"/>
+          <w:sz w:val="20"/>
+        </w:rPr>
+        <w:t>triphase</w:t>
+      </w:r>
+      <w:proofErr w:type="spellEnd"/>
+      <w:r>
+        <w:rPr>
+          <w:rFonts w:ascii="Courier New" w:hAnsi="Courier New" w:cs="Courier New"/>
+          <w:sz w:val="20"/>
+        </w:rPr>
+        <w:t>-</w:t>
+      </w:r>
+      <w:proofErr w:type="spellStart"/>
+      <w:r>
+        <w:rPr>
+          <w:rFonts w:ascii="Courier New" w:hAnsi="Courier New" w:cs="Courier New"/>
+          <w:sz w:val="20"/>
+        </w:rPr>
+        <w:t>signer.war</w:t>
+      </w:r>
+      <w:proofErr w:type="spellEnd"/>
       <w:r>
         <w:t>).</w:t>
       </w:r>
     </w:p>
     <w:p>
       <w:pPr>
-        <w:pStyle w:val="Ttulo3"/>
-      </w:pPr>
-      <w:bookmarkStart w:id="12" w:name="_Toc444772557"/>
+        <w:pStyle w:val="Heading3"/>
+      </w:pPr>
+      <w:bookmarkStart w:id="12" w:name="_Toc480359467"/>
       <w:r>
         <w:t>Configuración del servicio</w:t>
       </w:r>
@@ -1289,21 +1465,210 @@
         <w:jc w:val="both"/>
       </w:pPr>
       <w:r>
-        <w:t xml:space="preserve">Las propiedades que se pueden </w:t>
-      </w:r>
-      <w:r>
-        <w:t xml:space="preserve">configurar </w:t>
-      </w:r>
-      <w:r>
-        <w:t xml:space="preserve">son </w:t>
-      </w:r>
-      <w:r>
-        <w:t>las siguientes:</w:t>
+        <w:t xml:space="preserve">El servicio de </w:t>
+      </w:r>
+      <w:r>
+        <w:t xml:space="preserve">firma trifásica se distribuye ya configurado para que funcione correctamente con el Portafirmas móvil. </w:t>
+      </w:r>
+      <w:r>
+        <w:t>Existe la posibilidad, sin embargo, de configurar varios aspectos</w:t>
+      </w:r>
+      <w:r>
+        <w:t xml:space="preserve"> de su comportamiento</w:t>
+      </w:r>
+      <w:r>
+        <w:t xml:space="preserve"> mediante el fichero </w:t>
+      </w:r>
+      <w:proofErr w:type="spellStart"/>
+      <w:r>
+        <w:rPr>
+          <w:rFonts w:ascii="Courier New" w:hAnsi="Courier New" w:cs="Courier New"/>
+          <w:sz w:val="20"/>
+        </w:rPr>
+        <w:t>config.properties</w:t>
+      </w:r>
+      <w:proofErr w:type="spellEnd"/>
+      <w:r>
+        <w:t xml:space="preserve"> contenido </w:t>
+      </w:r>
+      <w:r>
+        <w:t>dentro d</w:t>
+      </w:r>
+      <w:r>
+        <w:t>el WAR</w:t>
+      </w:r>
+      <w:r>
+        <w:t xml:space="preserve"> </w:t>
+      </w:r>
+      <w:r>
+        <w:t xml:space="preserve">del servicio </w:t>
+      </w:r>
+      <w:r>
+        <w:t>(</w:t>
+      </w:r>
+      <w:r>
+        <w:rPr>
+          <w:rFonts w:ascii="Courier New" w:hAnsi="Courier New" w:cs="Courier New"/>
+          <w:sz w:val="20"/>
+        </w:rPr>
+        <w:t>afirma-server-</w:t>
+      </w:r>
+      <w:proofErr w:type="spellStart"/>
+      <w:r>
+        <w:rPr>
+          <w:rFonts w:ascii="Courier New" w:hAnsi="Courier New" w:cs="Courier New"/>
+          <w:sz w:val="20"/>
+        </w:rPr>
+        <w:t>triphase</w:t>
+      </w:r>
+      <w:proofErr w:type="spellEnd"/>
+      <w:r>
+        <w:rPr>
+          <w:rFonts w:ascii="Courier New" w:hAnsi="Courier New" w:cs="Courier New"/>
+          <w:sz w:val="20"/>
+        </w:rPr>
+        <w:t>-</w:t>
+      </w:r>
+      <w:proofErr w:type="spellStart"/>
+      <w:r>
+        <w:rPr>
+          <w:rFonts w:ascii="Courier New" w:hAnsi="Courier New" w:cs="Courier New"/>
+          <w:sz w:val="20"/>
+        </w:rPr>
+        <w:t>signer.war</w:t>
+      </w:r>
+      <w:proofErr w:type="spellEnd"/>
+      <w:r>
+        <w:t>).</w:t>
+      </w:r>
+      <w:r>
+        <w:t xml:space="preserve"> Este fichero puede mo</w:t>
+      </w:r>
+      <w:r>
+        <w:t>dificarse directamente</w:t>
+      </w:r>
+      <w:r>
+        <w:t>, pero t</w:t>
+      </w:r>
+      <w:r>
+        <w:t xml:space="preserve">ambién es posible indicar al servicio que lea la configuración de un fichero con el mismo nombre localizado en un directorio externo. Para ello, se deberá configurar la ruta de este directorio mediante la propiedad de Java </w:t>
+      </w:r>
+      <w:proofErr w:type="spellStart"/>
+      <w:r>
+        <w:rPr>
+          <w:i/>
+        </w:rPr>
+        <w:t>clienteafirma</w:t>
+      </w:r>
+      <w:r>
+        <w:rPr>
+          <w:i/>
+        </w:rPr>
+        <w:t>.config.path</w:t>
+      </w:r>
+      <w:proofErr w:type="spellEnd"/>
+      <w:r>
+        <w:t>.</w:t>
       </w:r>
     </w:p>
     <w:p>
       <w:pPr>
-        <w:pStyle w:val="Prrafodelista"/>
+        <w:jc w:val="both"/>
+      </w:pPr>
+      <w:r>
+        <w:t>Por ejemplo:</w:t>
+      </w:r>
+    </w:p>
+    <w:p>
+      <w:pPr>
+        <w:pStyle w:val="ListParagraph"/>
+        <w:jc w:val="both"/>
+        <w:rPr>
+          <w:rFonts w:ascii="Courier New" w:hAnsi="Courier New" w:cs="Courier New"/>
+        </w:rPr>
+      </w:pPr>
+      <w:r>
+        <w:rPr>
+          <w:rFonts w:ascii="Courier New" w:hAnsi="Courier New" w:cs="Courier New"/>
+          <w:sz w:val="20"/>
+        </w:rPr>
+        <w:t>-</w:t>
+      </w:r>
+      <w:proofErr w:type="spellStart"/>
+      <w:r>
+        <w:rPr>
+          <w:rFonts w:ascii="Courier New" w:hAnsi="Courier New" w:cs="Courier New"/>
+          <w:sz w:val="20"/>
+        </w:rPr>
+        <w:t>D</w:t>
+      </w:r>
+      <w:r>
+        <w:rPr>
+          <w:rFonts w:ascii="Courier New" w:hAnsi="Courier New" w:cs="Courier New"/>
+          <w:sz w:val="20"/>
+        </w:rPr>
+        <w:t>clienteafirma</w:t>
+      </w:r>
+      <w:r>
+        <w:rPr>
+          <w:rFonts w:ascii="Courier New" w:hAnsi="Courier New" w:cs="Courier New"/>
+          <w:sz w:val="20"/>
+        </w:rPr>
+        <w:t>.config.path</w:t>
+      </w:r>
+      <w:proofErr w:type="spellEnd"/>
+      <w:r>
+        <w:rPr>
+          <w:rFonts w:ascii="Courier New" w:hAnsi="Courier New" w:cs="Courier New"/>
+          <w:sz w:val="20"/>
+        </w:rPr>
+        <w:t>=/</w:t>
+      </w:r>
+      <w:proofErr w:type="spellStart"/>
+      <w:r>
+        <w:rPr>
+          <w:rFonts w:ascii="Courier New" w:hAnsi="Courier New" w:cs="Courier New"/>
+          <w:sz w:val="20"/>
+        </w:rPr>
+        <w:t>opt</w:t>
+      </w:r>
+      <w:proofErr w:type="spellEnd"/>
+      <w:r>
+        <w:rPr>
+          <w:rFonts w:ascii="Courier New" w:hAnsi="Courier New" w:cs="Courier New"/>
+          <w:sz w:val="20"/>
+        </w:rPr>
+        <w:t>/usuarios/portafirmas/</w:t>
+      </w:r>
+      <w:proofErr w:type="spellStart"/>
+      <w:r>
+        <w:rPr>
+          <w:rFonts w:ascii="Courier New" w:hAnsi="Courier New" w:cs="Courier New"/>
+          <w:sz w:val="20"/>
+        </w:rPr>
+        <w:t>properties</w:t>
+      </w:r>
+      <w:proofErr w:type="spellEnd"/>
+    </w:p>
+    <w:p>
+      <w:pPr>
+        <w:jc w:val="both"/>
+      </w:pPr>
+      <w:r>
+        <w:t>Si se va a utilizar un fichero de configuración externo, es recomendable eliminar el fichero contenido en el WAR del servicio para eliminar dudas acerca de cuál se está utilizando.</w:t>
+      </w:r>
+    </w:p>
+    <w:p>
+      <w:pPr>
+        <w:jc w:val="both"/>
+      </w:pPr>
+      <w:r>
+        <w:t>Las propiedades que se pueden configurar son las siguientes:</w:t>
+      </w:r>
+    </w:p>
+    <w:p>
+      <w:pPr>
+        <w:pStyle w:val="ListParagraph"/>
         <w:numPr>
           <w:ilvl w:val="0"/>
           <w:numId w:val="80"/>
@@ -1317,12 +1682,34 @@
         <w:rPr>
           <w:i/>
         </w:rPr>
-        <w:t>Access-Control-Allow-Origin</w:t>
-      </w:r>
+        <w:t>Access-Control-</w:t>
+      </w:r>
+      <w:proofErr w:type="spellStart"/>
+      <w:r>
+        <w:rPr>
+          <w:i/>
+        </w:rPr>
+        <w:t>Allow</w:t>
+      </w:r>
+      <w:proofErr w:type="spellEnd"/>
+      <w:r>
+        <w:rPr>
+          <w:i/>
+        </w:rPr>
+        <w:t>-</w:t>
+      </w:r>
+      <w:proofErr w:type="spellStart"/>
+      <w:r>
+        <w:rPr>
+          <w:i/>
+        </w:rPr>
+        <w:t>Origin</w:t>
+      </w:r>
+      <w:proofErr w:type="spellEnd"/>
     </w:p>
     <w:p>
       <w:pPr>
-        <w:pStyle w:val="Prrafodelista"/>
+        <w:pStyle w:val="ListParagraph"/>
         <w:numPr>
           <w:ilvl w:val="1"/>
           <w:numId w:val="80"/>
@@ -1335,7 +1722,7 @@
     </w:p>
     <w:p>
       <w:pPr>
-        <w:pStyle w:val="Prrafodelista"/>
+        <w:pStyle w:val="ListParagraph"/>
         <w:numPr>
           <w:ilvl w:val="1"/>
           <w:numId w:val="80"/>
@@ -1343,6 +1730,7 @@
         <w:jc w:val="both"/>
       </w:pPr>
       <w:r>
+        <w:lastRenderedPageBreak/>
         <w:t>Si se establece como valor un asterisco (‘</w:t>
       </w:r>
       <w:r>
@@ -1357,7 +1745,7 @@
     </w:p>
     <w:p>
       <w:pPr>
-        <w:pStyle w:val="Prrafodelista"/>
+        <w:pStyle w:val="ListParagraph"/>
         <w:numPr>
           <w:ilvl w:val="1"/>
           <w:numId w:val="80"/>
@@ -1376,7 +1764,7 @@
     </w:p>
     <w:p>
       <w:pPr>
-        <w:pStyle w:val="Prrafodelista"/>
+        <w:pStyle w:val="ListParagraph"/>
         <w:numPr>
           <w:ilvl w:val="0"/>
           <w:numId w:val="80"/>
@@ -1386,16 +1774,18 @@
           <w:i/>
         </w:rPr>
       </w:pPr>
+      <w:proofErr w:type="spellStart"/>
       <w:r>
         <w:rPr>
           <w:i/>
         </w:rPr>
         <w:t>alternative.xmldsig</w:t>
       </w:r>
+      <w:proofErr w:type="spellEnd"/>
     </w:p>
     <w:p>
       <w:pPr>
-        <w:pStyle w:val="Prrafodelista"/>
+        <w:pStyle w:val="ListParagraph"/>
         <w:numPr>
           <w:ilvl w:val="1"/>
           <w:numId w:val="80"/>
@@ -1405,19 +1795,29 @@
       <w:r>
         <w:t xml:space="preserve">Permite habilitar el modo de compatibilidad con bibliotecas de firma XML que puedan encontrarse en el </w:t>
       </w:r>
+      <w:proofErr w:type="spellStart"/>
       <w:r>
         <w:rPr>
           <w:i/>
         </w:rPr>
         <w:t>classpath</w:t>
       </w:r>
-      <w:r>
-        <w:t xml:space="preserve"> del servidor de aplicaciones. Este tipo de bibliotecas pueden interferir con las que incluye el propio Oracle Java e impedir realizar firmas XAdES. Ejemplos de bibliotecas que provocan estos errores son XERCES/XALAN.</w:t>
+      <w:proofErr w:type="spellEnd"/>
+      <w:r>
+        <w:t xml:space="preserve"> del servidor de aplicaciones. Este tipo de bibliotecas pueden interferir con las que incluye el propio Oracle Java e impedir realizar firmas </w:t>
+      </w:r>
+      <w:proofErr w:type="spellStart"/>
+      <w:r>
+        <w:t>XAdES</w:t>
+      </w:r>
+      <w:proofErr w:type="spellEnd"/>
+      <w:r>
+        <w:t>. Ejemplos de bibliotecas que provocan estos errores son XERCES/XALAN.</w:t>
       </w:r>
     </w:p>
     <w:p>
       <w:pPr>
-        <w:pStyle w:val="Prrafodelista"/>
+        <w:pStyle w:val="ListParagraph"/>
         <w:numPr>
           <w:ilvl w:val="1"/>
           <w:numId w:val="80"/>
@@ -1439,7 +1839,7 @@
     </w:p>
     <w:p>
       <w:pPr>
-        <w:pStyle w:val="Prrafodelista"/>
+        <w:pStyle w:val="ListParagraph"/>
         <w:numPr>
           <w:ilvl w:val="1"/>
           <w:numId w:val="80"/>
@@ -1452,7 +1852,7 @@
     </w:p>
     <w:p>
       <w:pPr>
-        <w:pStyle w:val="Prrafodelista"/>
+        <w:pStyle w:val="ListParagraph"/>
         <w:numPr>
           <w:ilvl w:val="1"/>
           <w:numId w:val="80"/>
@@ -1481,12 +1881,20 @@
         <w:t>true</w:t>
       </w:r>
       <w:r>
-        <w:t xml:space="preserve"> esta propiedad cuando se desplieguen los servicios sobre un servidor JBoss 6 o superior.</w:t>
+        <w:t xml:space="preserve"> esta propiedad cuando se desplieguen los servicios sobre un servidor </w:t>
+      </w:r>
+      <w:proofErr w:type="spellStart"/>
+      <w:r>
+        <w:t>JBoss</w:t>
+      </w:r>
+      <w:proofErr w:type="spellEnd"/>
+      <w:r>
+        <w:t xml:space="preserve"> 6 o superior.</w:t>
       </w:r>
     </w:p>
     <w:p>
       <w:pPr>
-        <w:pStyle w:val="Prrafodelista"/>
+        <w:pStyle w:val="ListParagraph"/>
         <w:numPr>
           <w:ilvl w:val="1"/>
           <w:numId w:val="80"/>
@@ -1505,7 +1913,7 @@
     </w:p>
     <w:p>
       <w:pPr>
-        <w:pStyle w:val="Prrafodelista"/>
+        <w:pStyle w:val="ListParagraph"/>
         <w:numPr>
           <w:ilvl w:val="0"/>
           <w:numId w:val="80"/>
@@ -1515,16 +1923,18 @@
           <w:i/>
         </w:rPr>
       </w:pPr>
+      <w:proofErr w:type="spellStart"/>
       <w:r>
         <w:rPr>
           <w:i/>
         </w:rPr>
         <w:t>document.manager</w:t>
       </w:r>
+      <w:proofErr w:type="spellEnd"/>
     </w:p>
     <w:p>
       <w:pPr>
-        <w:pStyle w:val="Prrafodelista"/>
+        <w:pStyle w:val="ListParagraph"/>
         <w:numPr>
           <w:ilvl w:val="1"/>
           <w:numId w:val="80"/>
@@ -1536,7 +1946,7 @@
     </w:p>
     <w:p>
       <w:pPr>
-        <w:pStyle w:val="Prrafodelista"/>
+        <w:pStyle w:val="ListParagraph"/>
         <w:numPr>
           <w:ilvl w:val="1"/>
           <w:numId w:val="80"/>
@@ -1545,11 +1955,19 @@
       <w:r>
         <w:t xml:space="preserve">El </w:t>
       </w:r>
+      <w:proofErr w:type="spellStart"/>
       <w:r>
         <w:rPr>
           <w:i/>
         </w:rPr>
-        <w:t>Document Manager</w:t>
+        <w:t>Document</w:t>
+      </w:r>
+      <w:proofErr w:type="spellEnd"/>
+      <w:r>
+        <w:rPr>
+          <w:i/>
+        </w:rPr>
+        <w:t xml:space="preserve"> Manager</w:t>
       </w:r>
       <w:r>
         <w:t xml:space="preserve"> por defecto imita un proceso de firma monofásica.</w:t>
@@ -1557,7 +1975,7 @@
     </w:p>
     <w:p>
       <w:pPr>
-        <w:pStyle w:val="Prrafodelista"/>
+        <w:pStyle w:val="ListParagraph"/>
         <w:numPr>
           <w:ilvl w:val="1"/>
           <w:numId w:val="80"/>
@@ -1576,10 +1994,7 @@
         <w:t>IMPORTANTE:</w:t>
       </w:r>
       <w:r>
-        <w:t xml:space="preserve"> </w:t>
-      </w:r>
-      <w:r>
-        <w:t>Esta propiedad no debe modificarse cuando se despliegue el servicio como parte de la solución del Portafirmas móvil.</w:t>
+        <w:t xml:space="preserve"> Esta propiedad no debe modificarse cuando se despliegue el servicio como parte de la solución del Portafirmas móvil.</w:t>
       </w:r>
     </w:p>
     <w:p/>
@@ -1822,7 +2237,7 @@
             <wp:extent cx="838200" cy="295275"/>
             <wp:effectExtent l="0" t="0" r="0" b="9525"/>
             <wp:docPr id="4" name="Imagen 4" descr="Creative Commons License">
-              <a:hlinkClick xmlns:a="http://schemas.openxmlformats.org/drawingml/2006/main" r:id="rId10"/>
+              <a:hlinkClick xmlns:a="http://schemas.openxmlformats.org/drawingml/2006/main" r:id="rId9"/>
             </wp:docPr>
             <wp:cNvGraphicFramePr>
               <a:graphicFrameLocks xmlns:a="http://schemas.openxmlformats.org/drawingml/2006/main" noChangeAspect="1"/>
@@ -1837,7 +2252,7 @@
                     </pic:cNvPicPr>
                   </pic:nvPicPr>
                   <pic:blipFill>
-                    <a:blip r:embed="rId11" r:link="rId12">
+                    <a:blip r:embed="rId10" r:link="rId11">
                       <a:extLst>
                         <a:ext uri="{28A0092B-C50C-407E-A947-70E740481C1C}">
                           <a14:useLocalDpi xmlns:a14="http://schemas.microsoft.com/office/drawing/2010/main" val="0"/>
@@ -1899,15 +2314,97 @@
         <w:t xml:space="preserve"> </w:t>
       </w:r>
       <w:hyperlink w:anchor="Licencia_Creative_Commons" w:history="1">
+        <w:proofErr w:type="spellStart"/>
         <w:r>
           <w:rPr>
-            <w:rStyle w:val="Hipervnculo"/>
+            <w:rStyle w:val="Hyperlink"/>
             <w:rFonts w:cs="Arial"/>
             <w:sz w:val="20"/>
             <w:szCs w:val="20"/>
           </w:rPr>
-          <w:t>Creative Commons Reconocimiento-NoComercial-CompartirIgual 3.0 Unported</w:t>
+          <w:t>Creative</w:t>
         </w:r>
+        <w:proofErr w:type="spellEnd"/>
+        <w:r>
+          <w:rPr>
+            <w:rStyle w:val="Hyperlink"/>
+            <w:rFonts w:cs="Arial"/>
+            <w:sz w:val="20"/>
+            <w:szCs w:val="20"/>
+          </w:rPr>
+          <w:t xml:space="preserve"> </w:t>
+        </w:r>
+        <w:proofErr w:type="spellStart"/>
+        <w:r>
+          <w:rPr>
+            <w:rStyle w:val="Hyperlink"/>
+            <w:rFonts w:cs="Arial"/>
+            <w:sz w:val="20"/>
+            <w:szCs w:val="20"/>
+          </w:rPr>
+          <w:t>Commons</w:t>
+        </w:r>
+        <w:proofErr w:type="spellEnd"/>
+        <w:r>
+          <w:rPr>
+            <w:rStyle w:val="Hyperlink"/>
+            <w:rFonts w:cs="Arial"/>
+            <w:sz w:val="20"/>
+            <w:szCs w:val="20"/>
+          </w:rPr>
+          <w:t xml:space="preserve"> Reconocimiento-</w:t>
+        </w:r>
+        <w:proofErr w:type="spellStart"/>
+        <w:r>
+          <w:rPr>
+            <w:rStyle w:val="Hyperlink"/>
+            <w:rFonts w:cs="Arial"/>
+            <w:sz w:val="20"/>
+            <w:szCs w:val="20"/>
+          </w:rPr>
+          <w:t>NoComercial</w:t>
+        </w:r>
+        <w:proofErr w:type="spellEnd"/>
+        <w:r>
+          <w:rPr>
+            <w:rStyle w:val="Hyperlink"/>
+            <w:rFonts w:cs="Arial"/>
+            <w:sz w:val="20"/>
+            <w:szCs w:val="20"/>
+          </w:rPr>
+          <w:t>-</w:t>
+        </w:r>
+        <w:proofErr w:type="spellStart"/>
+        <w:r>
+          <w:rPr>
+            <w:rStyle w:val="Hyperlink"/>
+            <w:rFonts w:cs="Arial"/>
+            <w:sz w:val="20"/>
+            <w:szCs w:val="20"/>
+          </w:rPr>
+          <w:t>CompartirIgual</w:t>
+        </w:r>
+        <w:proofErr w:type="spellEnd"/>
+        <w:r>
+          <w:rPr>
+            <w:rStyle w:val="Hyperlink"/>
+            <w:rFonts w:cs="Arial"/>
+            <w:sz w:val="20"/>
+            <w:szCs w:val="20"/>
+          </w:rPr>
+          <w:t xml:space="preserve"> 3.0 </w:t>
+        </w:r>
+        <w:proofErr w:type="spellStart"/>
+        <w:r>
+          <w:rPr>
+            <w:rStyle w:val="Hyperlink"/>
+            <w:rFonts w:cs="Arial"/>
+            <w:sz w:val="20"/>
+            <w:szCs w:val="20"/>
+          </w:rPr>
+          <w:t>Unported</w:t>
+        </w:r>
+        <w:proofErr w:type="spellEnd"/>
       </w:hyperlink>
       <w:r>
         <w:t>.</w:t>
@@ -1925,9 +2422,9 @@
       </w:pPr>
     </w:p>
     <w:sectPr>
-      <w:headerReference w:type="default" r:id="rId13"/>
-      <w:footerReference w:type="default" r:id="rId14"/>
-      <w:headerReference w:type="first" r:id="rId15"/>
+      <w:headerReference w:type="default" r:id="rId12"/>
+      <w:footerReference w:type="default" r:id="rId13"/>
+      <w:headerReference w:type="first" r:id="rId14"/>
       <w:pgSz w:w="11907" w:h="16839" w:code="9"/>
       <w:pgMar w:top="2892" w:right="1134" w:bottom="1418" w:left="1814" w:header="1531" w:footer="737" w:gutter="0"/>
       <w:cols w:space="708"/>
@@ -1939,7 +2436,7 @@
 </file>
 
 <file path=word/endnotes.xml><?xml version="1.0" encoding="utf-8"?>
-<w:endnotes xmlns:wpc="http://schemas.microsoft.com/office/word/2010/wordprocessingCanvas" xmlns:mc="http://schemas.openxmlformats.org/markup-compatibility/2006" xmlns:o="urn:schemas-microsoft-com:office:office" xmlns:r="http://schemas.openxmlformats.org/officeDocument/2006/relationships" xmlns:m="http://schemas.openxmlformats.org/officeDocument/2006/math" xmlns:v="urn:schemas-microsoft-com:vml" xmlns:wp14="http://schemas.microsoft.com/office/word/2010/wordprocessingDrawing" xmlns:wp="http://schemas.openxmlformats.org/drawingml/2006/wordprocessingDrawing" xmlns:w10="urn:schemas-microsoft-com:office:word" xmlns:w="http://schemas.openxmlformats.org/wordprocessingml/2006/main" xmlns:w14="http://schemas.microsoft.com/office/word/2010/wordml" xmlns:wpg="http://schemas.microsoft.com/office/word/2010/wordprocessingGroup" xmlns:wpi="http://schemas.microsoft.com/office/word/2010/wordprocessingInk" xmlns:wne="http://schemas.microsoft.com/office/word/2006/wordml" xmlns:wps="http://schemas.microsoft.com/office/word/2010/wordprocessingShape" mc:Ignorable="w14 wp14">
+<w:endnotes xmlns:wpc="http://schemas.microsoft.com/office/word/2010/wordprocessingCanvas" xmlns:mc="http://schemas.openxmlformats.org/markup-compatibility/2006" xmlns:o="urn:schemas-microsoft-com:office:office" xmlns:r="http://schemas.openxmlformats.org/officeDocument/2006/relationships" xmlns:m="http://schemas.openxmlformats.org/officeDocument/2006/math" xmlns:v="urn:schemas-microsoft-com:vml" xmlns:wp14="http://schemas.microsoft.com/office/word/2010/wordprocessingDrawing" xmlns:wp="http://schemas.openxmlformats.org/drawingml/2006/wordprocessingDrawing" xmlns:w10="urn:schemas-microsoft-com:office:word" xmlns:w="http://schemas.openxmlformats.org/wordprocessingml/2006/main" xmlns:w14="http://schemas.microsoft.com/office/word/2010/wordml" xmlns:w15="http://schemas.microsoft.com/office/word/2012/wordml" xmlns:wpg="http://schemas.microsoft.com/office/word/2010/wordprocessingGroup" xmlns:wpi="http://schemas.microsoft.com/office/word/2010/wordprocessingInk" xmlns:wne="http://schemas.microsoft.com/office/word/2006/wordml" xmlns:wps="http://schemas.microsoft.com/office/word/2010/wordprocessingShape" mc:Ignorable="w14 w15 wp14">
   <w:endnote w:type="separator" w:id="-1">
     <w:p>
       <w:pPr>
@@ -1971,10 +2468,10 @@
 </file>
 
 <file path=word/footer1.xml><?xml version="1.0" encoding="utf-8"?>
-<w:ftr xmlns:wpc="http://schemas.microsoft.com/office/word/2010/wordprocessingCanvas" xmlns:mc="http://schemas.openxmlformats.org/markup-compatibility/2006" xmlns:o="urn:schemas-microsoft-com:office:office" xmlns:r="http://schemas.openxmlformats.org/officeDocument/2006/relationships" xmlns:m="http://schemas.openxmlformats.org/officeDocument/2006/math" xmlns:v="urn:schemas-microsoft-com:vml" xmlns:wp14="http://schemas.microsoft.com/office/word/2010/wordprocessingDrawing" xmlns:wp="http://schemas.openxmlformats.org/drawingml/2006/wordprocessingDrawing" xmlns:w10="urn:schemas-microsoft-com:office:word" xmlns:w="http://schemas.openxmlformats.org/wordprocessingml/2006/main" xmlns:w14="http://schemas.microsoft.com/office/word/2010/wordml" xmlns:wpg="http://schemas.microsoft.com/office/word/2010/wordprocessingGroup" xmlns:wpi="http://schemas.microsoft.com/office/word/2010/wordprocessingInk" xmlns:wne="http://schemas.microsoft.com/office/word/2006/wordml" xmlns:wps="http://schemas.microsoft.com/office/word/2010/wordprocessingShape" mc:Ignorable="w14 wp14">
+<w:ftr xmlns:wpc="http://schemas.microsoft.com/office/word/2010/wordprocessingCanvas" xmlns:mc="http://schemas.openxmlformats.org/markup-compatibility/2006" xmlns:o="urn:schemas-microsoft-com:office:office" xmlns:r="http://schemas.openxmlformats.org/officeDocument/2006/relationships" xmlns:m="http://schemas.openxmlformats.org/officeDocument/2006/math" xmlns:v="urn:schemas-microsoft-com:vml" xmlns:wp14="http://schemas.microsoft.com/office/word/2010/wordprocessingDrawing" xmlns:wp="http://schemas.openxmlformats.org/drawingml/2006/wordprocessingDrawing" xmlns:w10="urn:schemas-microsoft-com:office:word" xmlns:w="http://schemas.openxmlformats.org/wordprocessingml/2006/main" xmlns:w14="http://schemas.microsoft.com/office/word/2010/wordml" xmlns:w15="http://schemas.microsoft.com/office/word/2012/wordml" xmlns:wpg="http://schemas.microsoft.com/office/word/2010/wordprocessingGroup" xmlns:wpi="http://schemas.microsoft.com/office/word/2010/wordprocessingInk" xmlns:wne="http://schemas.microsoft.com/office/word/2006/wordml" xmlns:wps="http://schemas.microsoft.com/office/word/2010/wordprocessingShape" mc:Ignorable="w14 w15 wp14">
   <w:p>
     <w:pPr>
-      <w:pStyle w:val="Piedepgina"/>
+      <w:pStyle w:val="Footer"/>
     </w:pPr>
     <w:r>
       <w:object w:dxaOrig="2520" w:dyaOrig="1185" w14:anchorId="09F04A34">
@@ -1997,10 +2494,10 @@
           <v:path o:extrusionok="f" gradientshapeok="t" o:connecttype="rect"/>
           <o:lock v:ext="edit" aspectratio="t"/>
         </v:shapetype>
-        <v:shape id="_x0000_i1027" type="#_x0000_t75" style="width:41.25pt;height:20.25pt" o:ole="">
+        <v:shape id="_x0000_i1026" type="#_x0000_t75" style="width:41.25pt;height:20.25pt" o:ole="">
           <v:imagedata r:id="rId1" o:title=""/>
         </v:shape>
-        <o:OLEObject Type="Embed" ProgID="PBrush" ShapeID="_x0000_i1027" DrawAspect="Content" ObjectID="_1518514835" r:id="rId2"/>
+        <o:OLEObject Type="Embed" ProgID="PBrush" ShapeID="_x0000_i1026" DrawAspect="Content" ObjectID="_1554101301" r:id="rId2"/>
       </w:object>
     </w:r>
     <w:r>
@@ -2019,7 +2516,7 @@
       <w:rPr>
         <w:noProof/>
       </w:rPr>
-      <w:t>2</w:t>
+      <w:t>7</w:t>
     </w:r>
     <w:r>
       <w:fldChar w:fldCharType="end"/>
@@ -2029,7 +2526,7 @@
 </file>
 
 <file path=word/footnotes.xml><?xml version="1.0" encoding="utf-8"?>
-<w:footnotes xmlns:wpc="http://schemas.microsoft.com/office/word/2010/wordprocessingCanvas" xmlns:mc="http://schemas.openxmlformats.org/markup-compatibility/2006" xmlns:o="urn:schemas-microsoft-com:office:office" xmlns:r="http://schemas.openxmlformats.org/officeDocument/2006/relationships" xmlns:m="http://schemas.openxmlformats.org/officeDocument/2006/math" xmlns:v="urn:schemas-microsoft-com:vml" xmlns:wp14="http://schemas.microsoft.com/office/word/2010/wordprocessingDrawing" xmlns:wp="http://schemas.openxmlformats.org/drawingml/2006/wordprocessingDrawing" xmlns:w10="urn:schemas-microsoft-com:office:word" xmlns:w="http://schemas.openxmlformats.org/wordprocessingml/2006/main" xmlns:w14="http://schemas.microsoft.com/office/word/2010/wordml" xmlns:wpg="http://schemas.microsoft.com/office/word/2010/wordprocessingGroup" xmlns:wpi="http://schemas.microsoft.com/office/word/2010/wordprocessingInk" xmlns:wne="http://schemas.microsoft.com/office/word/2006/wordml" xmlns:wps="http://schemas.microsoft.com/office/word/2010/wordprocessingShape" mc:Ignorable="w14 wp14">
+<w:footnotes xmlns:wpc="http://schemas.microsoft.com/office/word/2010/wordprocessingCanvas" xmlns:mc="http://schemas.openxmlformats.org/markup-compatibility/2006" xmlns:o="urn:schemas-microsoft-com:office:office" xmlns:r="http://schemas.openxmlformats.org/officeDocument/2006/relationships" xmlns:m="http://schemas.openxmlformats.org/officeDocument/2006/math" xmlns:v="urn:schemas-microsoft-com:vml" xmlns:wp14="http://schemas.microsoft.com/office/word/2010/wordprocessingDrawing" xmlns:wp="http://schemas.openxmlformats.org/drawingml/2006/wordprocessingDrawing" xmlns:w10="urn:schemas-microsoft-com:office:word" xmlns:w="http://schemas.openxmlformats.org/wordprocessingml/2006/main" xmlns:w14="http://schemas.microsoft.com/office/word/2010/wordml" xmlns:w15="http://schemas.microsoft.com/office/word/2012/wordml" xmlns:wpg="http://schemas.microsoft.com/office/word/2010/wordprocessingGroup" xmlns:wpi="http://schemas.microsoft.com/office/word/2010/wordprocessingInk" xmlns:wne="http://schemas.microsoft.com/office/word/2006/wordml" xmlns:wps="http://schemas.microsoft.com/office/word/2010/wordprocessingShape" mc:Ignorable="w14 w15 wp14">
   <w:footnote w:type="separator" w:id="-1">
     <w:p>
       <w:pPr>
@@ -2061,7 +2558,7 @@
 </file>
 
 <file path=word/header1.xml><?xml version="1.0" encoding="utf-8"?>
-<w:hdr xmlns:wpc="http://schemas.microsoft.com/office/word/2010/wordprocessingCanvas" xmlns:mc="http://schemas.openxmlformats.org/markup-compatibility/2006" xmlns:o="urn:schemas-microsoft-com:office:office" xmlns:r="http://schemas.openxmlformats.org/officeDocument/2006/relationships" xmlns:m="http://schemas.openxmlformats.org/officeDocument/2006/math" xmlns:v="urn:schemas-microsoft-com:vml" xmlns:wp14="http://schemas.microsoft.com/office/word/2010/wordprocessingDrawing" xmlns:wp="http://schemas.openxmlformats.org/drawingml/2006/wordprocessingDrawing" xmlns:w10="urn:schemas-microsoft-com:office:word" xmlns:w="http://schemas.openxmlformats.org/wordprocessingml/2006/main" xmlns:w14="http://schemas.microsoft.com/office/word/2010/wordml" xmlns:wpg="http://schemas.microsoft.com/office/word/2010/wordprocessingGroup" xmlns:wpi="http://schemas.microsoft.com/office/word/2010/wordprocessingInk" xmlns:wne="http://schemas.microsoft.com/office/word/2006/wordml" xmlns:wps="http://schemas.microsoft.com/office/word/2010/wordprocessingShape" mc:Ignorable="w14 wp14">
+<w:hdr xmlns:wpc="http://schemas.microsoft.com/office/word/2010/wordprocessingCanvas" xmlns:mc="http://schemas.openxmlformats.org/markup-compatibility/2006" xmlns:o="urn:schemas-microsoft-com:office:office" xmlns:r="http://schemas.openxmlformats.org/officeDocument/2006/relationships" xmlns:m="http://schemas.openxmlformats.org/officeDocument/2006/math" xmlns:v="urn:schemas-microsoft-com:vml" xmlns:wp14="http://schemas.microsoft.com/office/word/2010/wordprocessingDrawing" xmlns:wp="http://schemas.openxmlformats.org/drawingml/2006/wordprocessingDrawing" xmlns:w10="urn:schemas-microsoft-com:office:word" xmlns:w="http://schemas.openxmlformats.org/wordprocessingml/2006/main" xmlns:w14="http://schemas.microsoft.com/office/word/2010/wordml" xmlns:w15="http://schemas.microsoft.com/office/word/2012/wordml" xmlns:wpg="http://schemas.microsoft.com/office/word/2010/wordprocessingGroup" xmlns:wpi="http://schemas.microsoft.com/office/word/2010/wordprocessingInk" xmlns:wne="http://schemas.microsoft.com/office/word/2006/wordml" xmlns:wps="http://schemas.microsoft.com/office/word/2010/wordprocessingShape" mc:Ignorable="w14 w15 wp14">
   <w:tbl>
     <w:tblPr>
       <w:tblW w:w="0" w:type="auto"/>
@@ -2092,7 +2589,7 @@
         </w:tcPr>
         <w:p>
           <w:pPr>
-            <w:pStyle w:val="Encabezado"/>
+            <w:pStyle w:val="Header"/>
             <w:numPr>
               <w:ilvl w:val="0"/>
               <w:numId w:val="18"/>
@@ -2130,10 +2627,10 @@
                 <v:path o:extrusionok="f" gradientshapeok="t" o:connecttype="rect"/>
                 <o:lock v:ext="edit" aspectratio="t"/>
               </v:shapetype>
-              <v:shape id="_x0000_i1026" type="#_x0000_t75" style="width:60pt;height:33pt" o:ole="">
+              <v:shape id="_x0000_i1025" type="#_x0000_t75" style="width:60pt;height:33pt" o:ole="">
                 <v:imagedata r:id="rId1" o:title=""/>
               </v:shape>
-              <o:OLEObject Type="Embed" ProgID="PBrush" ShapeID="_x0000_i1026" DrawAspect="Content" ObjectID="_1518514834" r:id="rId2"/>
+              <o:OLEObject Type="Embed" ProgID="PBrush" ShapeID="_x0000_i1025" DrawAspect="Content" ObjectID="_1554101300" r:id="rId2"/>
             </w:object>
           </w:r>
         </w:p>
@@ -2145,7 +2642,7 @@
         </w:tcPr>
         <w:p>
           <w:pPr>
-            <w:pStyle w:val="Encabezado"/>
+            <w:pStyle w:val="Header"/>
             <w:numPr>
               <w:ilvl w:val="0"/>
               <w:numId w:val="18"/>
@@ -2184,7 +2681,7 @@
         </w:tcPr>
         <w:p>
           <w:pPr>
-            <w:pStyle w:val="Encabezado"/>
+            <w:pStyle w:val="Header"/>
             <w:numPr>
               <w:ilvl w:val="0"/>
               <w:numId w:val="18"/>
@@ -2207,7 +2704,7 @@
         </w:tcPr>
         <w:p>
           <w:pPr>
-            <w:pStyle w:val="Encabezado"/>
+            <w:pStyle w:val="Header"/>
             <w:numPr>
               <w:ilvl w:val="0"/>
               <w:numId w:val="18"/>
@@ -2237,14 +2734,14 @@
   </w:tbl>
   <w:p>
     <w:pPr>
-      <w:pStyle w:val="Encabezado"/>
+      <w:pStyle w:val="Header"/>
     </w:pPr>
   </w:p>
 </w:hdr>
 </file>
 
 <file path=word/header2.xml><?xml version="1.0" encoding="utf-8"?>
-<w:hdr xmlns:wpc="http://schemas.microsoft.com/office/word/2010/wordprocessingCanvas" xmlns:mc="http://schemas.openxmlformats.org/markup-compatibility/2006" xmlns:o="urn:schemas-microsoft-com:office:office" xmlns:r="http://schemas.openxmlformats.org/officeDocument/2006/relationships" xmlns:m="http://schemas.openxmlformats.org/officeDocument/2006/math" xmlns:v="urn:schemas-microsoft-com:vml" xmlns:wp14="http://schemas.microsoft.com/office/word/2010/wordprocessingDrawing" xmlns:wp="http://schemas.openxmlformats.org/drawingml/2006/wordprocessingDrawing" xmlns:w10="urn:schemas-microsoft-com:office:word" xmlns:w="http://schemas.openxmlformats.org/wordprocessingml/2006/main" xmlns:w14="http://schemas.microsoft.com/office/word/2010/wordml" xmlns:wpg="http://schemas.microsoft.com/office/word/2010/wordprocessingGroup" xmlns:wpi="http://schemas.microsoft.com/office/word/2010/wordprocessingInk" xmlns:wne="http://schemas.microsoft.com/office/word/2006/wordml" xmlns:wps="http://schemas.microsoft.com/office/word/2010/wordprocessingShape" mc:Ignorable="w14 wp14">
+<w:hdr xmlns:wpc="http://schemas.microsoft.com/office/word/2010/wordprocessingCanvas" xmlns:mc="http://schemas.openxmlformats.org/markup-compatibility/2006" xmlns:o="urn:schemas-microsoft-com:office:office" xmlns:r="http://schemas.openxmlformats.org/officeDocument/2006/relationships" xmlns:m="http://schemas.openxmlformats.org/officeDocument/2006/math" xmlns:v="urn:schemas-microsoft-com:vml" xmlns:wp14="http://schemas.microsoft.com/office/word/2010/wordprocessingDrawing" xmlns:wp="http://schemas.openxmlformats.org/drawingml/2006/wordprocessingDrawing" xmlns:w10="urn:schemas-microsoft-com:office:word" xmlns:w="http://schemas.openxmlformats.org/wordprocessingml/2006/main" xmlns:w14="http://schemas.microsoft.com/office/word/2010/wordml" xmlns:w15="http://schemas.microsoft.com/office/word/2012/wordml" xmlns:wpg="http://schemas.microsoft.com/office/word/2010/wordprocessingGroup" xmlns:wpi="http://schemas.microsoft.com/office/word/2010/wordprocessingInk" xmlns:wne="http://schemas.microsoft.com/office/word/2006/wordml" xmlns:wps="http://schemas.microsoft.com/office/word/2010/wordprocessingShape" mc:Ignorable="w14 w15 wp14">
   <w:tbl>
     <w:tblPr>
       <w:tblW w:w="0" w:type="auto"/>
@@ -2275,7 +2772,7 @@
         </w:tcPr>
         <w:p>
           <w:pPr>
-            <w:pStyle w:val="Encabezado"/>
+            <w:pStyle w:val="Header"/>
             <w:numPr>
               <w:ilvl w:val="0"/>
               <w:numId w:val="18"/>
@@ -2313,10 +2810,10 @@
                 <v:path o:extrusionok="f" gradientshapeok="t" o:connecttype="rect"/>
                 <o:lock v:ext="edit" aspectratio="t"/>
               </v:shapetype>
-              <v:shape id="_x0000_i1028" type="#_x0000_t75" style="width:102pt;height:57pt" o:ole="">
+              <v:shape id="_x0000_i1027" type="#_x0000_t75" style="width:102pt;height:57pt" o:ole="">
                 <v:imagedata r:id="rId1" o:title=""/>
               </v:shape>
-              <o:OLEObject Type="Embed" ProgID="PBrush" ShapeID="_x0000_i1028" DrawAspect="Content" ObjectID="_1518514836" r:id="rId2"/>
+              <o:OLEObject Type="Embed" ProgID="PBrush" ShapeID="_x0000_i1027" DrawAspect="Content" ObjectID="_1554101302" r:id="rId2"/>
             </w:object>
           </w:r>
         </w:p>
@@ -2328,7 +2825,7 @@
         </w:tcPr>
         <w:p>
           <w:pPr>
-            <w:pStyle w:val="Encabezado"/>
+            <w:pStyle w:val="Header"/>
             <w:numPr>
               <w:ilvl w:val="0"/>
               <w:numId w:val="18"/>
@@ -2367,7 +2864,7 @@
         </w:tcPr>
         <w:p>
           <w:pPr>
-            <w:pStyle w:val="Encabezado"/>
+            <w:pStyle w:val="Header"/>
             <w:numPr>
               <w:ilvl w:val="0"/>
               <w:numId w:val="18"/>
@@ -2390,7 +2887,7 @@
         </w:tcPr>
         <w:p>
           <w:pPr>
-            <w:pStyle w:val="Encabezado"/>
+            <w:pStyle w:val="Header"/>
             <w:numPr>
               <w:ilvl w:val="0"/>
               <w:numId w:val="18"/>
@@ -2420,14 +2917,14 @@
   </w:tbl>
   <w:p>
     <w:pPr>
-      <w:pStyle w:val="Encabezado"/>
+      <w:pStyle w:val="Header"/>
     </w:pPr>
   </w:p>
 </w:hdr>
 </file>
 
 <file path=word/numbering.xml><?xml version="1.0" encoding="utf-8"?>
-<w:numbering xmlns:wpc="http://schemas.microsoft.com/office/word/2010/wordprocessingCanvas" xmlns:mc="http://schemas.openxmlformats.org/markup-compatibility/2006" xmlns:o="urn:schemas-microsoft-com:office:office" xmlns:r="http://schemas.openxmlformats.org/officeDocument/2006/relationships" xmlns:m="http://schemas.openxmlformats.org/officeDocument/2006/math" xmlns:v="urn:schemas-microsoft-com:vml" xmlns:wp14="http://schemas.microsoft.com/office/word/2010/wordprocessingDrawing" xmlns:wp="http://schemas.openxmlformats.org/drawingml/2006/wordprocessingDrawing" xmlns:w10="urn:schemas-microsoft-com:office:word" xmlns:w="http://schemas.openxmlformats.org/wordprocessingml/2006/main" xmlns:w14="http://schemas.microsoft.com/office/word/2010/wordml" xmlns:wpg="http://schemas.microsoft.com/office/word/2010/wordprocessingGroup" xmlns:wpi="http://schemas.microsoft.com/office/word/2010/wordprocessingInk" xmlns:wne="http://schemas.microsoft.com/office/word/2006/wordml" xmlns:wps="http://schemas.microsoft.com/office/word/2010/wordprocessingShape" mc:Ignorable="w14 wp14">
+<w:numbering xmlns:wpc="http://schemas.microsoft.com/office/word/2010/wordprocessingCanvas" xmlns:mc="http://schemas.openxmlformats.org/markup-compatibility/2006" xmlns:o="urn:schemas-microsoft-com:office:office" xmlns:r="http://schemas.openxmlformats.org/officeDocument/2006/relationships" xmlns:m="http://schemas.openxmlformats.org/officeDocument/2006/math" xmlns:v="urn:schemas-microsoft-com:vml" xmlns:wp14="http://schemas.microsoft.com/office/word/2010/wordprocessingDrawing" xmlns:wp="http://schemas.openxmlformats.org/drawingml/2006/wordprocessingDrawing" xmlns:w10="urn:schemas-microsoft-com:office:word" xmlns:w="http://schemas.openxmlformats.org/wordprocessingml/2006/main" xmlns:w14="http://schemas.microsoft.com/office/word/2010/wordml" xmlns:w15="http://schemas.microsoft.com/office/word/2012/wordml" xmlns:wpg="http://schemas.microsoft.com/office/word/2010/wordprocessingGroup" xmlns:wpi="http://schemas.microsoft.com/office/word/2010/wordprocessingInk" xmlns:wne="http://schemas.microsoft.com/office/word/2006/wordml" xmlns:wps="http://schemas.microsoft.com/office/word/2010/wordprocessingShape" mc:Ignorable="w14 w15 wp14">
   <w:abstractNum w:abstractNumId="0">
     <w:nsid w:val="01EE3835"/>
     <w:multiLevelType w:val="hybridMultilevel"/>
@@ -6676,7 +7173,7 @@
     <w:lvl w:ilvl="0">
       <w:start w:val="1"/>
       <w:numFmt w:val="decimal"/>
-      <w:pStyle w:val="Ttulo1"/>
+      <w:pStyle w:val="Heading1"/>
       <w:lvlText w:val="%1"/>
       <w:lvlJc w:val="left"/>
       <w:pPr>
@@ -6689,7 +7186,7 @@
     <w:lvl w:ilvl="1">
       <w:start w:val="1"/>
       <w:numFmt w:val="decimal"/>
-      <w:pStyle w:val="Ttulo2"/>
+      <w:pStyle w:val="Heading2"/>
       <w:lvlText w:val="%1.%2"/>
       <w:lvlJc w:val="left"/>
       <w:pPr>
@@ -6702,7 +7199,7 @@
     <w:lvl w:ilvl="2">
       <w:start w:val="1"/>
       <w:numFmt w:val="decimal"/>
-      <w:pStyle w:val="Ttulo3"/>
+      <w:pStyle w:val="Heading3"/>
       <w:lvlText w:val="%1.%2.%3"/>
       <w:lvlJc w:val="left"/>
       <w:pPr>
@@ -6715,7 +7212,7 @@
     <w:lvl w:ilvl="3">
       <w:start w:val="1"/>
       <w:numFmt w:val="decimal"/>
-      <w:pStyle w:val="Ttulo4"/>
+      <w:pStyle w:val="Heading4"/>
       <w:lvlText w:val="%1.%2.%3.%4"/>
       <w:lvlJc w:val="left"/>
       <w:pPr>
@@ -6728,7 +7225,7 @@
     <w:lvl w:ilvl="4">
       <w:start w:val="1"/>
       <w:numFmt w:val="decimal"/>
-      <w:pStyle w:val="Ttulo5"/>
+      <w:pStyle w:val="Heading5"/>
       <w:lvlText w:val="%1.%2.%3.%4.%5"/>
       <w:lvlJc w:val="left"/>
       <w:pPr>
@@ -6741,7 +7238,7 @@
     <w:lvl w:ilvl="5">
       <w:start w:val="1"/>
       <w:numFmt w:val="decimal"/>
-      <w:pStyle w:val="Ttulo6"/>
+      <w:pStyle w:val="Heading6"/>
       <w:lvlText w:val="%1.%2.%3.%4.%5.%6"/>
       <w:lvlJc w:val="left"/>
       <w:pPr>
@@ -6754,7 +7251,7 @@
     <w:lvl w:ilvl="6">
       <w:start w:val="1"/>
       <w:numFmt w:val="decimal"/>
-      <w:pStyle w:val="Ttulo7"/>
+      <w:pStyle w:val="Heading7"/>
       <w:lvlText w:val="%1.%2.%3.%4.%5.%6.%7"/>
       <w:lvlJc w:val="left"/>
       <w:pPr>
@@ -6767,7 +7264,7 @@
     <w:lvl w:ilvl="7">
       <w:start w:val="1"/>
       <w:numFmt w:val="decimal"/>
-      <w:pStyle w:val="Ttulo8"/>
+      <w:pStyle w:val="Heading8"/>
       <w:lvlText w:val="%1.%2.%3.%4.%5.%6.%7.%8"/>
       <w:lvlJc w:val="left"/>
       <w:pPr>
@@ -6780,7 +7277,7 @@
     <w:lvl w:ilvl="8">
       <w:start w:val="1"/>
       <w:numFmt w:val="decimal"/>
-      <w:pStyle w:val="Ttulo9"/>
+      <w:pStyle w:val="Heading9"/>
       <w:lvlText w:val="%1.%2.%3.%4.%5.%6.%7.%8.%9"/>
       <w:lvlJc w:val="left"/>
       <w:pPr>
@@ -12006,7 +12503,7 @@
 </file>
 
 <file path=word/styles.xml><?xml version="1.0" encoding="utf-8"?>
-<w:styles xmlns:mc="http://schemas.openxmlformats.org/markup-compatibility/2006" xmlns:r="http://schemas.openxmlformats.org/officeDocument/2006/relationships" xmlns:w="http://schemas.openxmlformats.org/wordprocessingml/2006/main" xmlns:w14="http://schemas.microsoft.com/office/word/2010/wordml" mc:Ignorable="w14">
+<w:styles xmlns:mc="http://schemas.openxmlformats.org/markup-compatibility/2006" xmlns:r="http://schemas.openxmlformats.org/officeDocument/2006/relationships" xmlns:w="http://schemas.openxmlformats.org/wordprocessingml/2006/main" xmlns:w14="http://schemas.microsoft.com/office/word/2010/wordml" xmlns:w15="http://schemas.microsoft.com/office/word/2012/wordml" mc:Ignorable="w14 w15">
   <w:docDefaults>
     <w:rPrDefault>
       <w:rPr>
@@ -12022,156 +12519,389 @@
       </w:pPr>
     </w:pPrDefault>
   </w:docDefaults>
-  <w:latentStyles w:defLockedState="0" w:defUIPriority="99" w:defSemiHidden="1" w:defUnhideWhenUsed="1" w:defQFormat="0" w:count="267">
-    <w:lsdException w:name="Normal" w:semiHidden="0" w:uiPriority="0" w:unhideWhenUsed="0" w:qFormat="1"/>
-    <w:lsdException w:name="heading 1" w:semiHidden="0" w:uiPriority="9" w:unhideWhenUsed="0" w:qFormat="1"/>
-    <w:lsdException w:name="heading 2" w:uiPriority="9" w:qFormat="1"/>
-    <w:lsdException w:name="heading 3" w:uiPriority="9" w:qFormat="1"/>
-    <w:lsdException w:name="heading 4" w:uiPriority="9" w:qFormat="1"/>
-    <w:lsdException w:name="heading 5" w:uiPriority="9" w:qFormat="1"/>
-    <w:lsdException w:name="heading 6" w:uiPriority="9" w:qFormat="1"/>
-    <w:lsdException w:name="heading 7" w:uiPriority="9" w:qFormat="1"/>
-    <w:lsdException w:name="heading 8" w:uiPriority="9" w:qFormat="1"/>
-    <w:lsdException w:name="heading 9" w:uiPriority="9" w:qFormat="1"/>
-    <w:lsdException w:name="toc 1" w:uiPriority="39"/>
-    <w:lsdException w:name="toc 2" w:uiPriority="39"/>
-    <w:lsdException w:name="toc 3" w:uiPriority="39"/>
-    <w:lsdException w:name="toc 4" w:uiPriority="39"/>
-    <w:lsdException w:name="toc 5" w:uiPriority="39"/>
-    <w:lsdException w:name="toc 6" w:uiPriority="39"/>
-    <w:lsdException w:name="toc 7" w:uiPriority="39"/>
-    <w:lsdException w:name="toc 8" w:uiPriority="39"/>
-    <w:lsdException w:name="toc 9" w:uiPriority="39"/>
-    <w:lsdException w:name="header" w:uiPriority="0"/>
-    <w:lsdException w:name="caption" w:uiPriority="35" w:qFormat="1"/>
-    <w:lsdException w:name="Title" w:semiHidden="0" w:uiPriority="10" w:unhideWhenUsed="0" w:qFormat="1"/>
-    <w:lsdException w:name="Default Paragraph Font" w:uiPriority="1"/>
-    <w:lsdException w:name="Subtitle" w:semiHidden="0" w:uiPriority="11" w:unhideWhenUsed="0" w:qFormat="1"/>
-    <w:lsdException w:name="Strong" w:semiHidden="0" w:uiPriority="22" w:unhideWhenUsed="0" w:qFormat="1"/>
-    <w:lsdException w:name="Emphasis" w:semiHidden="0" w:uiPriority="20" w:unhideWhenUsed="0" w:qFormat="1"/>
-    <w:lsdException w:name="Table Grid" w:semiHidden="0" w:uiPriority="59" w:unhideWhenUsed="0"/>
-    <w:lsdException w:name="Placeholder Text" w:unhideWhenUsed="0"/>
-    <w:lsdException w:name="No Spacing" w:semiHidden="0" w:uiPriority="1" w:unhideWhenUsed="0" w:qFormat="1"/>
-    <w:lsdException w:name="Light Shading" w:semiHidden="0" w:uiPriority="60" w:unhideWhenUsed="0"/>
-    <w:lsdException w:name="Light List" w:semiHidden="0" w:uiPriority="61" w:unhideWhenUsed="0"/>
-    <w:lsdException w:name="Light Grid" w:semiHidden="0" w:uiPriority="62" w:unhideWhenUsed="0"/>
-    <w:lsdException w:name="Medium Shading 1" w:semiHidden="0" w:uiPriority="63" w:unhideWhenUsed="0"/>
-    <w:lsdException w:name="Medium Shading 2" w:semiHidden="0" w:uiPriority="64" w:unhideWhenUsed="0"/>
-    <w:lsdException w:name="Medium List 1" w:semiHidden="0" w:uiPriority="65" w:unhideWhenUsed="0"/>
-    <w:lsdException w:name="Medium List 2" w:semiHidden="0" w:uiPriority="66" w:unhideWhenUsed="0"/>
-    <w:lsdException w:name="Medium Grid 1" w:semiHidden="0" w:uiPriority="67" w:unhideWhenUsed="0"/>
-    <w:lsdException w:name="Medium Grid 2" w:semiHidden="0" w:uiPriority="68" w:unhideWhenUsed="0"/>
-    <w:lsdException w:name="Medium Grid 3" w:semiHidden="0" w:uiPriority="69" w:unhideWhenUsed="0"/>
-    <w:lsdException w:name="Dark List" w:semiHidden="0" w:uiPriority="70" w:unhideWhenUsed="0"/>
-    <w:lsdException w:name="Colorful Shading" w:semiHidden="0" w:uiPriority="71" w:unhideWhenUsed="0"/>
-    <w:lsdException w:name="Colorful List" w:semiHidden="0" w:uiPriority="72" w:unhideWhenUsed="0"/>
-    <w:lsdException w:name="Colorful Grid" w:semiHidden="0" w:uiPriority="73" w:unhideWhenUsed="0"/>
-    <w:lsdException w:name="Light Shading Accent 1" w:semiHidden="0" w:uiPriority="60" w:unhideWhenUsed="0"/>
-    <w:lsdException w:name="Light List Accent 1" w:semiHidden="0" w:uiPriority="61" w:unhideWhenUsed="0"/>
-    <w:lsdException w:name="Light Grid Accent 1" w:semiHidden="0" w:uiPriority="62" w:unhideWhenUsed="0"/>
-    <w:lsdException w:name="Medium Shading 1 Accent 1" w:semiHidden="0" w:uiPriority="63" w:unhideWhenUsed="0"/>
-    <w:lsdException w:name="Medium Shading 2 Accent 1" w:semiHidden="0" w:uiPriority="64" w:unhideWhenUsed="0"/>
-    <w:lsdException w:name="Medium List 1 Accent 1" w:semiHidden="0" w:uiPriority="65" w:unhideWhenUsed="0"/>
-    <w:lsdException w:name="Revision" w:unhideWhenUsed="0"/>
-    <w:lsdException w:name="List Paragraph" w:semiHidden="0" w:uiPriority="34" w:unhideWhenUsed="0" w:qFormat="1"/>
-    <w:lsdException w:name="Quote" w:semiHidden="0" w:uiPriority="29" w:unhideWhenUsed="0" w:qFormat="1"/>
-    <w:lsdException w:name="Intense Quote" w:semiHidden="0" w:uiPriority="30" w:unhideWhenUsed="0" w:qFormat="1"/>
-    <w:lsdException w:name="Medium List 2 Accent 1" w:semiHidden="0" w:uiPriority="66" w:unhideWhenUsed="0"/>
-    <w:lsdException w:name="Medium Grid 1 Accent 1" w:semiHidden="0" w:uiPriority="67" w:unhideWhenUsed="0"/>
-    <w:lsdException w:name="Medium Grid 2 Accent 1" w:semiHidden="0" w:uiPriority="68" w:unhideWhenUsed="0"/>
-    <w:lsdException w:name="Medium Grid 3 Accent 1" w:semiHidden="0" w:uiPriority="69" w:unhideWhenUsed="0"/>
-    <w:lsdException w:name="Dark List Accent 1" w:semiHidden="0" w:uiPriority="70" w:unhideWhenUsed="0"/>
-    <w:lsdException w:name="Colorful Shading Accent 1" w:semiHidden="0" w:uiPriority="71" w:unhideWhenUsed="0"/>
-    <w:lsdException w:name="Colorful List Accent 1" w:semiHidden="0" w:uiPriority="72" w:unhideWhenUsed="0"/>
-    <w:lsdException w:name="Colorful Grid Accent 1" w:semiHidden="0" w:uiPriority="73" w:unhideWhenUsed="0"/>
-    <w:lsdException w:name="Light Shading Accent 2" w:semiHidden="0" w:uiPriority="60" w:unhideWhenUsed="0"/>
-    <w:lsdException w:name="Light List Accent 2" w:semiHidden="0" w:uiPriority="61" w:unhideWhenUsed="0"/>
-    <w:lsdException w:name="Light Grid Accent 2" w:semiHidden="0" w:uiPriority="62" w:unhideWhenUsed="0"/>
-    <w:lsdException w:name="Medium Shading 1 Accent 2" w:semiHidden="0" w:uiPriority="63" w:unhideWhenUsed="0"/>
-    <w:lsdException w:name="Medium Shading 2 Accent 2" w:semiHidden="0" w:uiPriority="64" w:unhideWhenUsed="0"/>
-    <w:lsdException w:name="Medium List 1 Accent 2" w:semiHidden="0" w:uiPriority="65" w:unhideWhenUsed="0"/>
-    <w:lsdException w:name="Medium List 2 Accent 2" w:semiHidden="0" w:uiPriority="66" w:unhideWhenUsed="0"/>
-    <w:lsdException w:name="Medium Grid 1 Accent 2" w:semiHidden="0" w:uiPriority="67" w:unhideWhenUsed="0"/>
-    <w:lsdException w:name="Medium Grid 2 Accent 2" w:semiHidden="0" w:uiPriority="68" w:unhideWhenUsed="0"/>
-    <w:lsdException w:name="Medium Grid 3 Accent 2" w:semiHidden="0" w:uiPriority="69" w:unhideWhenUsed="0"/>
-    <w:lsdException w:name="Dark List Accent 2" w:semiHidden="0" w:uiPriority="70" w:unhideWhenUsed="0"/>
-    <w:lsdException w:name="Colorful Shading Accent 2" w:semiHidden="0" w:uiPriority="71" w:unhideWhenUsed="0"/>
-    <w:lsdException w:name="Colorful List Accent 2" w:semiHidden="0" w:uiPriority="72" w:unhideWhenUsed="0"/>
-    <w:lsdException w:name="Colorful Grid Accent 2" w:semiHidden="0" w:uiPriority="73" w:unhideWhenUsed="0"/>
-    <w:lsdException w:name="Light Shading Accent 3" w:semiHidden="0" w:uiPriority="60" w:unhideWhenUsed="0"/>
-    <w:lsdException w:name="Light List Accent 3" w:semiHidden="0" w:uiPriority="61" w:unhideWhenUsed="0"/>
-    <w:lsdException w:name="Light Grid Accent 3" w:semiHidden="0" w:uiPriority="62" w:unhideWhenUsed="0"/>
-    <w:lsdException w:name="Medium Shading 1 Accent 3" w:semiHidden="0" w:uiPriority="63" w:unhideWhenUsed="0"/>
-    <w:lsdException w:name="Medium Shading 2 Accent 3" w:semiHidden="0" w:uiPriority="64" w:unhideWhenUsed="0"/>
-    <w:lsdException w:name="Medium List 1 Accent 3" w:semiHidden="0" w:uiPriority="65" w:unhideWhenUsed="0"/>
-    <w:lsdException w:name="Medium List 2 Accent 3" w:semiHidden="0" w:uiPriority="66" w:unhideWhenUsed="0"/>
-    <w:lsdException w:name="Medium Grid 1 Accent 3" w:semiHidden="0" w:uiPriority="67" w:unhideWhenUsed="0"/>
-    <w:lsdException w:name="Medium Grid 2 Accent 3" w:semiHidden="0" w:uiPriority="68" w:unhideWhenUsed="0"/>
-    <w:lsdException w:name="Medium Grid 3 Accent 3" w:semiHidden="0" w:uiPriority="69" w:unhideWhenUsed="0"/>
-    <w:lsdException w:name="Dark List Accent 3" w:semiHidden="0" w:uiPriority="70" w:unhideWhenUsed="0"/>
-    <w:lsdException w:name="Colorful Shading Accent 3" w:semiHidden="0" w:uiPriority="71" w:unhideWhenUsed="0"/>
-    <w:lsdException w:name="Colorful List Accent 3" w:semiHidden="0" w:uiPriority="72" w:unhideWhenUsed="0"/>
-    <w:lsdException w:name="Colorful Grid Accent 3" w:semiHidden="0" w:uiPriority="73" w:unhideWhenUsed="0"/>
-    <w:lsdException w:name="Light Shading Accent 4" w:semiHidden="0" w:uiPriority="60" w:unhideWhenUsed="0"/>
-    <w:lsdException w:name="Light List Accent 4" w:semiHidden="0" w:uiPriority="61" w:unhideWhenUsed="0"/>
-    <w:lsdException w:name="Light Grid Accent 4" w:semiHidden="0" w:uiPriority="62" w:unhideWhenUsed="0"/>
-    <w:lsdException w:name="Medium Shading 1 Accent 4" w:semiHidden="0" w:uiPriority="63" w:unhideWhenUsed="0"/>
-    <w:lsdException w:name="Medium Shading 2 Accent 4" w:semiHidden="0" w:uiPriority="64" w:unhideWhenUsed="0"/>
-    <w:lsdException w:name="Medium List 1 Accent 4" w:semiHidden="0" w:uiPriority="65" w:unhideWhenUsed="0"/>
-    <w:lsdException w:name="Medium List 2 Accent 4" w:semiHidden="0" w:uiPriority="66" w:unhideWhenUsed="0"/>
-    <w:lsdException w:name="Medium Grid 1 Accent 4" w:semiHidden="0" w:uiPriority="67" w:unhideWhenUsed="0"/>
-    <w:lsdException w:name="Medium Grid 2 Accent 4" w:semiHidden="0" w:uiPriority="68" w:unhideWhenUsed="0"/>
-    <w:lsdException w:name="Medium Grid 3 Accent 4" w:semiHidden="0" w:uiPriority="69" w:unhideWhenUsed="0"/>
-    <w:lsdException w:name="Dark List Accent 4" w:semiHidden="0" w:uiPriority="70" w:unhideWhenUsed="0"/>
-    <w:lsdException w:name="Colorful Shading Accent 4" w:semiHidden="0" w:uiPriority="71" w:unhideWhenUsed="0"/>
-    <w:lsdException w:name="Colorful List Accent 4" w:semiHidden="0" w:uiPriority="72" w:unhideWhenUsed="0"/>
-    <w:lsdException w:name="Colorful Grid Accent 4" w:semiHidden="0" w:uiPriority="73" w:unhideWhenUsed="0"/>
-    <w:lsdException w:name="Light Shading Accent 5" w:semiHidden="0" w:uiPriority="60" w:unhideWhenUsed="0"/>
-    <w:lsdException w:name="Light List Accent 5" w:semiHidden="0" w:uiPriority="61" w:unhideWhenUsed="0"/>
-    <w:lsdException w:name="Light Grid Accent 5" w:semiHidden="0" w:uiPriority="62" w:unhideWhenUsed="0"/>
-    <w:lsdException w:name="Medium Shading 1 Accent 5" w:semiHidden="0" w:uiPriority="63" w:unhideWhenUsed="0"/>
-    <w:lsdException w:name="Medium Shading 2 Accent 5" w:semiHidden="0" w:uiPriority="64" w:unhideWhenUsed="0"/>
-    <w:lsdException w:name="Medium List 1 Accent 5" w:semiHidden="0" w:uiPriority="65" w:unhideWhenUsed="0"/>
-    <w:lsdException w:name="Medium List 2 Accent 5" w:semiHidden="0" w:uiPriority="66" w:unhideWhenUsed="0"/>
-    <w:lsdException w:name="Medium Grid 1 Accent 5" w:semiHidden="0" w:uiPriority="67" w:unhideWhenUsed="0"/>
-    <w:lsdException w:name="Medium Grid 2 Accent 5" w:semiHidden="0" w:uiPriority="68" w:unhideWhenUsed="0"/>
-    <w:lsdException w:name="Medium Grid 3 Accent 5" w:semiHidden="0" w:uiPriority="69" w:unhideWhenUsed="0"/>
-    <w:lsdException w:name="Dark List Accent 5" w:semiHidden="0" w:uiPriority="70" w:unhideWhenUsed="0"/>
-    <w:lsdException w:name="Colorful Shading Accent 5" w:semiHidden="0" w:uiPriority="71" w:unhideWhenUsed="0"/>
-    <w:lsdException w:name="Colorful List Accent 5" w:semiHidden="0" w:uiPriority="72" w:unhideWhenUsed="0"/>
-    <w:lsdException w:name="Colorful Grid Accent 5" w:semiHidden="0" w:uiPriority="73" w:unhideWhenUsed="0"/>
-    <w:lsdException w:name="Light Shading Accent 6" w:semiHidden="0" w:uiPriority="60" w:unhideWhenUsed="0"/>
-    <w:lsdException w:name="Light List Accent 6" w:semiHidden="0" w:uiPriority="61" w:unhideWhenUsed="0"/>
-    <w:lsdException w:name="Light Grid Accent 6" w:semiHidden="0" w:uiPriority="62" w:unhideWhenUsed="0"/>
-    <w:lsdException w:name="Medium Shading 1 Accent 6" w:semiHidden="0" w:uiPriority="63" w:unhideWhenUsed="0"/>
-    <w:lsdException w:name="Medium Shading 2 Accent 6" w:semiHidden="0" w:uiPriority="64" w:unhideWhenUsed="0"/>
-    <w:lsdException w:name="Medium List 1 Accent 6" w:semiHidden="0" w:uiPriority="65" w:unhideWhenUsed="0"/>
-    <w:lsdException w:name="Medium List 2 Accent 6" w:semiHidden="0" w:uiPriority="66" w:unhideWhenUsed="0"/>
-    <w:lsdException w:name="Medium Grid 1 Accent 6" w:semiHidden="0" w:uiPriority="67" w:unhideWhenUsed="0"/>
-    <w:lsdException w:name="Medium Grid 2 Accent 6" w:semiHidden="0" w:uiPriority="68" w:unhideWhenUsed="0"/>
-    <w:lsdException w:name="Medium Grid 3 Accent 6" w:semiHidden="0" w:uiPriority="69" w:unhideWhenUsed="0"/>
-    <w:lsdException w:name="Dark List Accent 6" w:semiHidden="0" w:uiPriority="70" w:unhideWhenUsed="0"/>
-    <w:lsdException w:name="Colorful Shading Accent 6" w:semiHidden="0" w:uiPriority="71" w:unhideWhenUsed="0"/>
-    <w:lsdException w:name="Colorful List Accent 6" w:semiHidden="0" w:uiPriority="72" w:unhideWhenUsed="0"/>
-    <w:lsdException w:name="Colorful Grid Accent 6" w:semiHidden="0" w:uiPriority="73" w:unhideWhenUsed="0"/>
-    <w:lsdException w:name="Subtle Emphasis" w:semiHidden="0" w:uiPriority="19" w:unhideWhenUsed="0" w:qFormat="1"/>
-    <w:lsdException w:name="Intense Emphasis" w:semiHidden="0" w:uiPriority="21" w:unhideWhenUsed="0" w:qFormat="1"/>
-    <w:lsdException w:name="Subtle Reference" w:semiHidden="0" w:uiPriority="31" w:unhideWhenUsed="0" w:qFormat="1"/>
-    <w:lsdException w:name="Intense Reference" w:semiHidden="0" w:uiPriority="32" w:unhideWhenUsed="0" w:qFormat="1"/>
-    <w:lsdException w:name="Book Title" w:semiHidden="0" w:uiPriority="33" w:unhideWhenUsed="0" w:qFormat="1"/>
-    <w:lsdException w:name="Bibliography" w:uiPriority="37"/>
-    <w:lsdException w:name="TOC Heading" w:uiPriority="39" w:qFormat="1"/>
+  <w:latentStyles w:defLockedState="0" w:defUIPriority="99" w:defSemiHidden="0" w:defUnhideWhenUsed="0" w:defQFormat="0" w:count="371">
+    <w:lsdException w:name="Normal" w:uiPriority="0" w:qFormat="1"/>
+    <w:lsdException w:name="heading 1" w:uiPriority="9" w:qFormat="1"/>
+    <w:lsdException w:name="heading 2" w:semiHidden="1" w:uiPriority="9" w:unhideWhenUsed="1" w:qFormat="1"/>
+    <w:lsdException w:name="heading 3" w:semiHidden="1" w:uiPriority="9" w:unhideWhenUsed="1" w:qFormat="1"/>
+    <w:lsdException w:name="heading 4" w:semiHidden="1" w:uiPriority="9" w:unhideWhenUsed="1" w:qFormat="1"/>
+    <w:lsdException w:name="heading 5" w:semiHidden="1" w:uiPriority="9" w:unhideWhenUsed="1" w:qFormat="1"/>
+    <w:lsdException w:name="heading 6" w:semiHidden="1" w:uiPriority="9" w:unhideWhenUsed="1" w:qFormat="1"/>
+    <w:lsdException w:name="heading 7" w:semiHidden="1" w:uiPriority="9" w:unhideWhenUsed="1" w:qFormat="1"/>
+    <w:lsdException w:name="heading 8" w:semiHidden="1" w:uiPriority="9" w:unhideWhenUsed="1" w:qFormat="1"/>
+    <w:lsdException w:name="heading 9" w:semiHidden="1" w:uiPriority="9" w:unhideWhenUsed="1" w:qFormat="1"/>
+    <w:lsdException w:name="index 1" w:semiHidden="1" w:unhideWhenUsed="1"/>
+    <w:lsdException w:name="index 2" w:semiHidden="1" w:unhideWhenUsed="1"/>
+    <w:lsdException w:name="index 3" w:semiHidden="1" w:unhideWhenUsed="1"/>
+    <w:lsdException w:name="index 4" w:semiHidden="1" w:unhideWhenUsed="1"/>
+    <w:lsdException w:name="index 5" w:semiHidden="1" w:unhideWhenUsed="1"/>
+    <w:lsdException w:name="index 6" w:semiHidden="1" w:unhideWhenUsed="1"/>
+    <w:lsdException w:name="index 7" w:semiHidden="1" w:unhideWhenUsed="1"/>
+    <w:lsdException w:name="index 8" w:semiHidden="1" w:unhideWhenUsed="1"/>
+    <w:lsdException w:name="index 9" w:semiHidden="1" w:unhideWhenUsed="1"/>
+    <w:lsdException w:name="toc 1" w:semiHidden="1" w:uiPriority="39" w:unhideWhenUsed="1"/>
+    <w:lsdException w:name="toc 2" w:semiHidden="1" w:uiPriority="39" w:unhideWhenUsed="1"/>
+    <w:lsdException w:name="toc 3" w:semiHidden="1" w:uiPriority="39" w:unhideWhenUsed="1"/>
+    <w:lsdException w:name="toc 4" w:semiHidden="1" w:uiPriority="39" w:unhideWhenUsed="1"/>
+    <w:lsdException w:name="toc 5" w:semiHidden="1" w:uiPriority="39" w:unhideWhenUsed="1"/>
+    <w:lsdException w:name="toc 6" w:semiHidden="1" w:uiPriority="39" w:unhideWhenUsed="1"/>
+    <w:lsdException w:name="toc 7" w:semiHidden="1" w:uiPriority="39" w:unhideWhenUsed="1"/>
+    <w:lsdException w:name="toc 8" w:semiHidden="1" w:uiPriority="39" w:unhideWhenUsed="1"/>
+    <w:lsdException w:name="toc 9" w:semiHidden="1" w:uiPriority="39" w:unhideWhenUsed="1"/>
+    <w:lsdException w:name="Normal Indent" w:semiHidden="1" w:unhideWhenUsed="1"/>
+    <w:lsdException w:name="footnote text" w:semiHidden="1" w:unhideWhenUsed="1"/>
+    <w:lsdException w:name="annotation text" w:semiHidden="1" w:unhideWhenUsed="1"/>
+    <w:lsdException w:name="header" w:semiHidden="1" w:uiPriority="0" w:unhideWhenUsed="1"/>
+    <w:lsdException w:name="footer" w:semiHidden="1" w:unhideWhenUsed="1"/>
+    <w:lsdException w:name="index heading" w:semiHidden="1" w:unhideWhenUsed="1"/>
+    <w:lsdException w:name="caption" w:semiHidden="1" w:uiPriority="35" w:unhideWhenUsed="1" w:qFormat="1"/>
+    <w:lsdException w:name="table of figures" w:semiHidden="1" w:unhideWhenUsed="1"/>
+    <w:lsdException w:name="envelope address" w:semiHidden="1" w:unhideWhenUsed="1"/>
+    <w:lsdException w:name="envelope return" w:semiHidden="1" w:unhideWhenUsed="1"/>
+    <w:lsdException w:name="footnote reference" w:semiHidden="1" w:unhideWhenUsed="1"/>
+    <w:lsdException w:name="annotation reference" w:semiHidden="1" w:unhideWhenUsed="1"/>
+    <w:lsdException w:name="line number" w:semiHidden="1" w:unhideWhenUsed="1"/>
+    <w:lsdException w:name="page number" w:semiHidden="1" w:unhideWhenUsed="1"/>
+    <w:lsdException w:name="endnote reference" w:semiHidden="1" w:unhideWhenUsed="1"/>
+    <w:lsdException w:name="endnote text" w:semiHidden="1" w:unhideWhenUsed="1"/>
+    <w:lsdException w:name="table of authorities" w:semiHidden="1" w:unhideWhenUsed="1"/>
+    <w:lsdException w:name="macro" w:semiHidden="1" w:unhideWhenUsed="1"/>
+    <w:lsdException w:name="toa heading" w:semiHidden="1" w:unhideWhenUsed="1"/>
+    <w:lsdException w:name="List" w:semiHidden="1" w:unhideWhenUsed="1"/>
+    <w:lsdException w:name="List Bullet" w:semiHidden="1" w:unhideWhenUsed="1"/>
+    <w:lsdException w:name="List Number" w:semiHidden="1" w:unhideWhenUsed="1"/>
+    <w:lsdException w:name="List 2" w:semiHidden="1" w:unhideWhenUsed="1"/>
+    <w:lsdException w:name="List 3" w:semiHidden="1" w:unhideWhenUsed="1"/>
+    <w:lsdException w:name="List 4" w:semiHidden="1" w:unhideWhenUsed="1"/>
+    <w:lsdException w:name="List 5" w:semiHidden="1" w:unhideWhenUsed="1"/>
+    <w:lsdException w:name="List Bullet 2" w:semiHidden="1" w:unhideWhenUsed="1"/>
+    <w:lsdException w:name="List Bullet 3" w:semiHidden="1" w:unhideWhenUsed="1"/>
+    <w:lsdException w:name="List Bullet 4" w:semiHidden="1" w:unhideWhenUsed="1"/>
+    <w:lsdException w:name="List Bullet 5" w:semiHidden="1" w:unhideWhenUsed="1"/>
+    <w:lsdException w:name="List Number 2" w:semiHidden="1" w:unhideWhenUsed="1"/>
+    <w:lsdException w:name="List Number 3" w:semiHidden="1" w:unhideWhenUsed="1"/>
+    <w:lsdException w:name="List Number 4" w:semiHidden="1" w:unhideWhenUsed="1"/>
+    <w:lsdException w:name="List Number 5" w:semiHidden="1" w:unhideWhenUsed="1"/>
+    <w:lsdException w:name="Title" w:uiPriority="10" w:qFormat="1"/>
+    <w:lsdException w:name="Closing" w:semiHidden="1" w:unhideWhenUsed="1"/>
+    <w:lsdException w:name="Signature" w:semiHidden="1" w:unhideWhenUsed="1"/>
+    <w:lsdException w:name="Default Paragraph Font" w:semiHidden="1" w:uiPriority="1" w:unhideWhenUsed="1"/>
+    <w:lsdException w:name="Body Text" w:semiHidden="1" w:unhideWhenUsed="1"/>
+    <w:lsdException w:name="Body Text Indent" w:semiHidden="1" w:unhideWhenUsed="1"/>
+    <w:lsdException w:name="List Continue" w:semiHidden="1" w:unhideWhenUsed="1"/>
+    <w:lsdException w:name="List Continue 2" w:semiHidden="1" w:unhideWhenUsed="1"/>
+    <w:lsdException w:name="List Continue 3" w:semiHidden="1" w:unhideWhenUsed="1"/>
+    <w:lsdException w:name="List Continue 4" w:semiHidden="1" w:unhideWhenUsed="1"/>
+    <w:lsdException w:name="List Continue 5" w:semiHidden="1" w:unhideWhenUsed="1"/>
+    <w:lsdException w:name="Message Header" w:semiHidden="1" w:unhideWhenUsed="1"/>
+    <w:lsdException w:name="Subtitle" w:uiPriority="11" w:qFormat="1"/>
+    <w:lsdException w:name="Salutation" w:semiHidden="1" w:unhideWhenUsed="1"/>
+    <w:lsdException w:name="Date" w:semiHidden="1" w:unhideWhenUsed="1"/>
+    <w:lsdException w:name="Body Text First Indent" w:semiHidden="1" w:unhideWhenUsed="1"/>
+    <w:lsdException w:name="Body Text First Indent 2" w:semiHidden="1" w:unhideWhenUsed="1"/>
+    <w:lsdException w:name="Note Heading" w:semiHidden="1" w:unhideWhenUsed="1"/>
+    <w:lsdException w:name="Body Text 2" w:semiHidden="1" w:unhideWhenUsed="1"/>
+    <w:lsdException w:name="Body Text 3" w:semiHidden="1" w:unhideWhenUsed="1"/>
+    <w:lsdException w:name="Body Text Indent 2" w:semiHidden="1" w:unhideWhenUsed="1"/>
+    <w:lsdException w:name="Body Text Indent 3" w:semiHidden="1" w:unhideWhenUsed="1"/>
+    <w:lsdException w:name="Block Text" w:semiHidden="1" w:unhideWhenUsed="1"/>
+    <w:lsdException w:name="Hyperlink" w:semiHidden="1" w:unhideWhenUsed="1"/>
+    <w:lsdException w:name="FollowedHyperlink" w:semiHidden="1" w:unhideWhenUsed="1"/>
+    <w:lsdException w:name="Strong" w:uiPriority="22" w:qFormat="1"/>
+    <w:lsdException w:name="Emphasis" w:uiPriority="20" w:qFormat="1"/>
+    <w:lsdException w:name="Document Map" w:semiHidden="1" w:unhideWhenUsed="1"/>
+    <w:lsdException w:name="Plain Text" w:semiHidden="1" w:unhideWhenUsed="1"/>
+    <w:lsdException w:name="E-mail Signature" w:semiHidden="1" w:unhideWhenUsed="1"/>
+    <w:lsdException w:name="HTML Top of Form" w:semiHidden="1" w:unhideWhenUsed="1"/>
+    <w:lsdException w:name="HTML Bottom of Form" w:semiHidden="1" w:unhideWhenUsed="1"/>
+    <w:lsdException w:name="Normal (Web)" w:semiHidden="1" w:unhideWhenUsed="1"/>
+    <w:lsdException w:name="HTML Acronym" w:semiHidden="1" w:unhideWhenUsed="1"/>
+    <w:lsdException w:name="HTML Address" w:semiHidden="1" w:unhideWhenUsed="1"/>
+    <w:lsdException w:name="HTML Cite" w:semiHidden="1" w:unhideWhenUsed="1"/>
+    <w:lsdException w:name="HTML Code" w:semiHidden="1" w:unhideWhenUsed="1"/>
+    <w:lsdException w:name="HTML Definition" w:semiHidden="1" w:unhideWhenUsed="1"/>
+    <w:lsdException w:name="HTML Keyboard" w:semiHidden="1" w:unhideWhenUsed="1"/>
+    <w:lsdException w:name="HTML Preformatted" w:semiHidden="1" w:unhideWhenUsed="1"/>
+    <w:lsdException w:name="HTML Sample" w:semiHidden="1" w:unhideWhenUsed="1"/>
+    <w:lsdException w:name="HTML Typewriter" w:semiHidden="1" w:unhideWhenUsed="1"/>
+    <w:lsdException w:name="HTML Variable" w:semiHidden="1" w:unhideWhenUsed="1"/>
+    <w:lsdException w:name="Normal Table" w:semiHidden="1" w:unhideWhenUsed="1"/>
+    <w:lsdException w:name="annotation subject" w:semiHidden="1" w:unhideWhenUsed="1"/>
+    <w:lsdException w:name="No List" w:semiHidden="1" w:unhideWhenUsed="1"/>
+    <w:lsdException w:name="Outline List 1" w:semiHidden="1" w:unhideWhenUsed="1"/>
+    <w:lsdException w:name="Outline List 2" w:semiHidden="1" w:unhideWhenUsed="1"/>
+    <w:lsdException w:name="Outline List 3" w:semiHidden="1" w:unhideWhenUsed="1"/>
+    <w:lsdException w:name="Table Simple 1" w:semiHidden="1" w:unhideWhenUsed="1"/>
+    <w:lsdException w:name="Table Simple 2" w:semiHidden="1" w:unhideWhenUsed="1"/>
+    <w:lsdException w:name="Table Simple 3" w:semiHidden="1" w:unhideWhenUsed="1"/>
+    <w:lsdException w:name="Table Classic 1" w:semiHidden="1" w:unhideWhenUsed="1"/>
+    <w:lsdException w:name="Table Classic 2" w:semiHidden="1" w:unhideWhenUsed="1"/>
+    <w:lsdException w:name="Table Classic 3" w:semiHidden="1" w:unhideWhenUsed="1"/>
+    <w:lsdException w:name="Table Classic 4" w:semiHidden="1" w:unhideWhenUsed="1"/>
+    <w:lsdException w:name="Table Colorful 1" w:semiHidden="1" w:unhideWhenUsed="1"/>
+    <w:lsdException w:name="Table Colorful 2" w:semiHidden="1" w:unhideWhenUsed="1"/>
+    <w:lsdException w:name="Table Colorful 3" w:semiHidden="1" w:unhideWhenUsed="1"/>
+    <w:lsdException w:name="Table Columns 1" w:semiHidden="1" w:unhideWhenUsed="1"/>
+    <w:lsdException w:name="Table Columns 2" w:semiHidden="1" w:unhideWhenUsed="1"/>
+    <w:lsdException w:name="Table Columns 3" w:semiHidden="1" w:unhideWhenUsed="1"/>
+    <w:lsdException w:name="Table Columns 4" w:semiHidden="1" w:unhideWhenUsed="1"/>
+    <w:lsdException w:name="Table Columns 5" w:semiHidden="1" w:unhideWhenUsed="1"/>
+    <w:lsdException w:name="Table Grid 1" w:semiHidden="1" w:unhideWhenUsed="1"/>
+    <w:lsdException w:name="Table Grid 2" w:semiHidden="1" w:unhideWhenUsed="1"/>
+    <w:lsdException w:name="Table Grid 3" w:semiHidden="1" w:unhideWhenUsed="1"/>
+    <w:lsdException w:name="Table Grid 4" w:semiHidden="1" w:unhideWhenUsed="1"/>
+    <w:lsdException w:name="Table Grid 5" w:semiHidden="1" w:unhideWhenUsed="1"/>
+    <w:lsdException w:name="Table Grid 6" w:semiHidden="1" w:unhideWhenUsed="1"/>
+    <w:lsdException w:name="Table Grid 7" w:semiHidden="1" w:unhideWhenUsed="1"/>
+    <w:lsdException w:name="Table Grid 8" w:semiHidden="1" w:unhideWhenUsed="1"/>
+    <w:lsdException w:name="Table List 1" w:semiHidden="1" w:unhideWhenUsed="1"/>
+    <w:lsdException w:name="Table List 2" w:semiHidden="1" w:unhideWhenUsed="1"/>
+    <w:lsdException w:name="Table List 3" w:semiHidden="1" w:unhideWhenUsed="1"/>
+    <w:lsdException w:name="Table List 4" w:semiHidden="1" w:unhideWhenUsed="1"/>
+    <w:lsdException w:name="Table List 5" w:semiHidden="1" w:unhideWhenUsed="1"/>
+    <w:lsdException w:name="Table List 6" w:semiHidden="1" w:unhideWhenUsed="1"/>
+    <w:lsdException w:name="Table List 7" w:semiHidden="1" w:unhideWhenUsed="1"/>
+    <w:lsdException w:name="Table List 8" w:semiHidden="1" w:unhideWhenUsed="1"/>
+    <w:lsdException w:name="Table 3D effects 1" w:semiHidden="1" w:unhideWhenUsed="1"/>
+    <w:lsdException w:name="Table 3D effects 2" w:semiHidden="1" w:unhideWhenUsed="1"/>
+    <w:lsdException w:name="Table 3D effects 3" w:semiHidden="1" w:unhideWhenUsed="1"/>
+    <w:lsdException w:name="Table Contemporary" w:semiHidden="1" w:unhideWhenUsed="1"/>
+    <w:lsdException w:name="Table Elegant" w:semiHidden="1" w:unhideWhenUsed="1"/>
+    <w:lsdException w:name="Table Professional" w:semiHidden="1" w:unhideWhenUsed="1"/>
+    <w:lsdException w:name="Table Subtle 1" w:semiHidden="1" w:unhideWhenUsed="1"/>
+    <w:lsdException w:name="Table Subtle 2" w:semiHidden="1" w:unhideWhenUsed="1"/>
+    <w:lsdException w:name="Table Web 1" w:semiHidden="1" w:unhideWhenUsed="1"/>
+    <w:lsdException w:name="Table Web 2" w:semiHidden="1" w:unhideWhenUsed="1"/>
+    <w:lsdException w:name="Table Web 3" w:semiHidden="1" w:unhideWhenUsed="1"/>
+    <w:lsdException w:name="Balloon Text" w:semiHidden="1" w:unhideWhenUsed="1"/>
+    <w:lsdException w:name="Table Grid" w:uiPriority="59"/>
+    <w:lsdException w:name="Table Theme" w:semiHidden="1" w:unhideWhenUsed="1"/>
+    <w:lsdException w:name="Placeholder Text" w:semiHidden="1"/>
+    <w:lsdException w:name="No Spacing" w:uiPriority="1" w:qFormat="1"/>
+    <w:lsdException w:name="Light Shading" w:uiPriority="60"/>
+    <w:lsdException w:name="Light List" w:uiPriority="61"/>
+    <w:lsdException w:name="Light Grid" w:uiPriority="62"/>
+    <w:lsdException w:name="Medium Shading 1" w:uiPriority="63"/>
+    <w:lsdException w:name="Medium Shading 2" w:uiPriority="64"/>
+    <w:lsdException w:name="Medium List 1" w:uiPriority="65"/>
+    <w:lsdException w:name="Medium List 2" w:uiPriority="66"/>
+    <w:lsdException w:name="Medium Grid 1" w:uiPriority="67"/>
+    <w:lsdException w:name="Medium Grid 2" w:uiPriority="68"/>
+    <w:lsdException w:name="Medium Grid 3" w:uiPriority="69"/>
+    <w:lsdException w:name="Dark List" w:uiPriority="70"/>
+    <w:lsdException w:name="Colorful Shading" w:uiPriority="71"/>
+    <w:lsdException w:name="Colorful List" w:uiPriority="72"/>
+    <w:lsdException w:name="Colorful Grid" w:uiPriority="73"/>
+    <w:lsdException w:name="Light Shading Accent 1" w:uiPriority="60"/>
+    <w:lsdException w:name="Light List Accent 1" w:uiPriority="61"/>
+    <w:lsdException w:name="Light Grid Accent 1" w:uiPriority="62"/>
+    <w:lsdException w:name="Medium Shading 1 Accent 1" w:uiPriority="63"/>
+    <w:lsdException w:name="Medium Shading 2 Accent 1" w:uiPriority="64"/>
+    <w:lsdException w:name="Medium List 1 Accent 1" w:uiPriority="65"/>
+    <w:lsdException w:name="Revision" w:semiHidden="1"/>
+    <w:lsdException w:name="List Paragraph" w:uiPriority="34" w:qFormat="1"/>
+    <w:lsdException w:name="Quote" w:uiPriority="29" w:qFormat="1"/>
+    <w:lsdException w:name="Intense Quote" w:uiPriority="30" w:qFormat="1"/>
+    <w:lsdException w:name="Medium List 2 Accent 1" w:uiPriority="66"/>
+    <w:lsdException w:name="Medium Grid 1 Accent 1" w:uiPriority="67"/>
+    <w:lsdException w:name="Medium Grid 2 Accent 1" w:uiPriority="68"/>
+    <w:lsdException w:name="Medium Grid 3 Accent 1" w:uiPriority="69"/>
+    <w:lsdException w:name="Dark List Accent 1" w:uiPriority="70"/>
+    <w:lsdException w:name="Colorful Shading Accent 1" w:uiPriority="71"/>
+    <w:lsdException w:name="Colorful List Accent 1" w:uiPriority="72"/>
+    <w:lsdException w:name="Colorful Grid Accent 1" w:uiPriority="73"/>
+    <w:lsdException w:name="Light Shading Accent 2" w:uiPriority="60"/>
+    <w:lsdException w:name="Light List Accent 2" w:uiPriority="61"/>
+    <w:lsdException w:name="Light Grid Accent 2" w:uiPriority="62"/>
+    <w:lsdException w:name="Medium Shading 1 Accent 2" w:uiPriority="63"/>
+    <w:lsdException w:name="Medium Shading 2 Accent 2" w:uiPriority="64"/>
+    <w:lsdException w:name="Medium List 1 Accent 2" w:uiPriority="65"/>
+    <w:lsdException w:name="Medium List 2 Accent 2" w:uiPriority="66"/>
+    <w:lsdException w:name="Medium Grid 1 Accent 2" w:uiPriority="67"/>
+    <w:lsdException w:name="Medium Grid 2 Accent 2" w:uiPriority="68"/>
+    <w:lsdException w:name="Medium Grid 3 Accent 2" w:uiPriority="69"/>
+    <w:lsdException w:name="Dark List Accent 2" w:uiPriority="70"/>
+    <w:lsdException w:name="Colorful Shading Accent 2" w:uiPriority="71"/>
+    <w:lsdException w:name="Colorful List Accent 2" w:uiPriority="72"/>
+    <w:lsdException w:name="Colorful Grid Accent 2" w:uiPriority="73"/>
+    <w:lsdException w:name="Light Shading Accent 3" w:uiPriority="60"/>
+    <w:lsdException w:name="Light List Accent 3" w:uiPriority="61"/>
+    <w:lsdException w:name="Light Grid Accent 3" w:uiPriority="62"/>
+    <w:lsdException w:name="Medium Shading 1 Accent 3" w:uiPriority="63"/>
+    <w:lsdException w:name="Medium Shading 2 Accent 3" w:uiPriority="64"/>
+    <w:lsdException w:name="Medium List 1 Accent 3" w:uiPriority="65"/>
+    <w:lsdException w:name="Medium List 2 Accent 3" w:uiPriority="66"/>
+    <w:lsdException w:name="Medium Grid 1 Accent 3" w:uiPriority="67"/>
+    <w:lsdException w:name="Medium Grid 2 Accent 3" w:uiPriority="68"/>
+    <w:lsdException w:name="Medium Grid 3 Accent 3" w:uiPriority="69"/>
+    <w:lsdException w:name="Dark List Accent 3" w:uiPriority="70"/>
+    <w:lsdException w:name="Colorful Shading Accent 3" w:uiPriority="71"/>
+    <w:lsdException w:name="Colorful List Accent 3" w:uiPriority="72"/>
+    <w:lsdException w:name="Colorful Grid Accent 3" w:uiPriority="73"/>
+    <w:lsdException w:name="Light Shading Accent 4" w:uiPriority="60"/>
+    <w:lsdException w:name="Light List Accent 4" w:uiPriority="61"/>
+    <w:lsdException w:name="Light Grid Accent 4" w:uiPriority="62"/>
+    <w:lsdException w:name="Medium Shading 1 Accent 4" w:uiPriority="63"/>
+    <w:lsdException w:name="Medium Shading 2 Accent 4" w:uiPriority="64"/>
+    <w:lsdException w:name="Medium List 1 Accent 4" w:uiPriority="65"/>
+    <w:lsdException w:name="Medium List 2 Accent 4" w:uiPriority="66"/>
+    <w:lsdException w:name="Medium Grid 1 Accent 4" w:uiPriority="67"/>
+    <w:lsdException w:name="Medium Grid 2 Accent 4" w:uiPriority="68"/>
+    <w:lsdException w:name="Medium Grid 3 Accent 4" w:uiPriority="69"/>
+    <w:lsdException w:name="Dark List Accent 4" w:uiPriority="70"/>
+    <w:lsdException w:name="Colorful Shading Accent 4" w:uiPriority="71"/>
+    <w:lsdException w:name="Colorful List Accent 4" w:uiPriority="72"/>
+    <w:lsdException w:name="Colorful Grid Accent 4" w:uiPriority="73"/>
+    <w:lsdException w:name="Light Shading Accent 5" w:uiPriority="60"/>
+    <w:lsdException w:name="Light List Accent 5" w:uiPriority="61"/>
+    <w:lsdException w:name="Light Grid Accent 5" w:uiPriority="62"/>
+    <w:lsdException w:name="Medium Shading 1 Accent 5" w:uiPriority="63"/>
+    <w:lsdException w:name="Medium Shading 2 Accent 5" w:uiPriority="64"/>
+    <w:lsdException w:name="Medium List 1 Accent 5" w:uiPriority="65"/>
+    <w:lsdException w:name="Medium List 2 Accent 5" w:uiPriority="66"/>
+    <w:lsdException w:name="Medium Grid 1 Accent 5" w:uiPriority="67"/>
+    <w:lsdException w:name="Medium Grid 2 Accent 5" w:uiPriority="68"/>
+    <w:lsdException w:name="Medium Grid 3 Accent 5" w:uiPriority="69"/>
+    <w:lsdException w:name="Dark List Accent 5" w:uiPriority="70"/>
+    <w:lsdException w:name="Colorful Shading Accent 5" w:uiPriority="71"/>
+    <w:lsdException w:name="Colorful List Accent 5" w:uiPriority="72"/>
+    <w:lsdException w:name="Colorful Grid Accent 5" w:uiPriority="73"/>
+    <w:lsdException w:name="Light Shading Accent 6" w:uiPriority="60"/>
+    <w:lsdException w:name="Light List Accent 6" w:uiPriority="61"/>
+    <w:lsdException w:name="Light Grid Accent 6" w:uiPriority="62"/>
+    <w:lsdException w:name="Medium Shading 1 Accent 6" w:uiPriority="63"/>
+    <w:lsdException w:name="Medium Shading 2 Accent 6" w:uiPriority="64"/>
+    <w:lsdException w:name="Medium List 1 Accent 6" w:uiPriority="65"/>
+    <w:lsdException w:name="Medium List 2 Accent 6" w:uiPriority="66"/>
+    <w:lsdException w:name="Medium Grid 1 Accent 6" w:uiPriority="67"/>
+    <w:lsdException w:name="Medium Grid 2 Accent 6" w:uiPriority="68"/>
+    <w:lsdException w:name="Medium Grid 3 Accent 6" w:uiPriority="69"/>
+    <w:lsdException w:name="Dark List Accent 6" w:uiPriority="70"/>
+    <w:lsdException w:name="Colorful Shading Accent 6" w:uiPriority="71"/>
+    <w:lsdException w:name="Colorful List Accent 6" w:uiPriority="72"/>
+    <w:lsdException w:name="Colorful Grid Accent 6" w:uiPriority="73"/>
+    <w:lsdException w:name="Subtle Emphasis" w:uiPriority="19" w:qFormat="1"/>
+    <w:lsdException w:name="Intense Emphasis" w:uiPriority="21" w:qFormat="1"/>
+    <w:lsdException w:name="Subtle Reference" w:uiPriority="31" w:qFormat="1"/>
+    <w:lsdException w:name="Intense Reference" w:uiPriority="32" w:qFormat="1"/>
+    <w:lsdException w:name="Book Title" w:uiPriority="33" w:qFormat="1"/>
+    <w:lsdException w:name="Bibliography" w:semiHidden="1" w:uiPriority="37" w:unhideWhenUsed="1"/>
+    <w:lsdException w:name="TOC Heading" w:semiHidden="1" w:uiPriority="39" w:unhideWhenUsed="1" w:qFormat="1"/>
+    <w:lsdException w:name="Plain Table 1" w:uiPriority="41"/>
+    <w:lsdException w:name="Plain Table 2" w:uiPriority="42"/>
+    <w:lsdException w:name="Plain Table 3" w:uiPriority="43"/>
+    <w:lsdException w:name="Plain Table 4" w:uiPriority="44"/>
+    <w:lsdException w:name="Plain Table 5" w:uiPriority="45"/>
+    <w:lsdException w:name="Grid Table Light" w:uiPriority="40"/>
+    <w:lsdException w:name="Grid Table 1 Light" w:uiPriority="46"/>
+    <w:lsdException w:name="Grid Table 2" w:uiPriority="47"/>
+    <w:lsdException w:name="Grid Table 3" w:uiPriority="48"/>
+    <w:lsdException w:name="Grid Table 4" w:uiPriority="49"/>
+    <w:lsdException w:name="Grid Table 5 Dark" w:uiPriority="50"/>
+    <w:lsdException w:name="Grid Table 6 Colorful" w:uiPriority="51"/>
+    <w:lsdException w:name="Grid Table 7 Colorful" w:uiPriority="52"/>
+    <w:lsdException w:name="Grid Table 1 Light Accent 1" w:uiPriority="46"/>
+    <w:lsdException w:name="Grid Table 2 Accent 1" w:uiPriority="47"/>
+    <w:lsdException w:name="Grid Table 3 Accent 1" w:uiPriority="48"/>
+    <w:lsdException w:name="Grid Table 4 Accent 1" w:uiPriority="49"/>
+    <w:lsdException w:name="Grid Table 5 Dark Accent 1" w:uiPriority="50"/>
+    <w:lsdException w:name="Grid Table 6 Colorful Accent 1" w:uiPriority="51"/>
+    <w:lsdException w:name="Grid Table 7 Colorful Accent 1" w:uiPriority="52"/>
+    <w:lsdException w:name="Grid Table 1 Light Accent 2" w:uiPriority="46"/>
+    <w:lsdException w:name="Grid Table 2 Accent 2" w:uiPriority="47"/>
+    <w:lsdException w:name="Grid Table 3 Accent 2" w:uiPriority="48"/>
+    <w:lsdException w:name="Grid Table 4 Accent 2" w:uiPriority="49"/>
+    <w:lsdException w:name="Grid Table 5 Dark Accent 2" w:uiPriority="50"/>
+    <w:lsdException w:name="Grid Table 6 Colorful Accent 2" w:uiPriority="51"/>
+    <w:lsdException w:name="Grid Table 7 Colorful Accent 2" w:uiPriority="52"/>
+    <w:lsdException w:name="Grid Table 1 Light Accent 3" w:uiPriority="46"/>
+    <w:lsdException w:name="Grid Table 2 Accent 3" w:uiPriority="47"/>
+    <w:lsdException w:name="Grid Table 3 Accent 3" w:uiPriority="48"/>
+    <w:lsdException w:name="Grid Table 4 Accent 3" w:uiPriority="49"/>
+    <w:lsdException w:name="Grid Table 5 Dark Accent 3" w:uiPriority="50"/>
+    <w:lsdException w:name="Grid Table 6 Colorful Accent 3" w:uiPriority="51"/>
+    <w:lsdException w:name="Grid Table 7 Colorful Accent 3" w:uiPriority="52"/>
+    <w:lsdException w:name="Grid Table 1 Light Accent 4" w:uiPriority="46"/>
+    <w:lsdException w:name="Grid Table 2 Accent 4" w:uiPriority="47"/>
+    <w:lsdException w:name="Grid Table 3 Accent 4" w:uiPriority="48"/>
+    <w:lsdException w:name="Grid Table 4 Accent 4" w:uiPriority="49"/>
+    <w:lsdException w:name="Grid Table 5 Dark Accent 4" w:uiPriority="50"/>
+    <w:lsdException w:name="Grid Table 6 Colorful Accent 4" w:uiPriority="51"/>
+    <w:lsdException w:name="Grid Table 7 Colorful Accent 4" w:uiPriority="52"/>
+    <w:lsdException w:name="Grid Table 1 Light Accent 5" w:uiPriority="46"/>
+    <w:lsdException w:name="Grid Table 2 Accent 5" w:uiPriority="47"/>
+    <w:lsdException w:name="Grid Table 3 Accent 5" w:uiPriority="48"/>
+    <w:lsdException w:name="Grid Table 4 Accent 5" w:uiPriority="49"/>
+    <w:lsdException w:name="Grid Table 5 Dark Accent 5" w:uiPriority="50"/>
+    <w:lsdException w:name="Grid Table 6 Colorful Accent 5" w:uiPriority="51"/>
+    <w:lsdException w:name="Grid Table 7 Colorful Accent 5" w:uiPriority="52"/>
+    <w:lsdException w:name="Grid Table 1 Light Accent 6" w:uiPriority="46"/>
+    <w:lsdException w:name="Grid Table 2 Accent 6" w:uiPriority="47"/>
+    <w:lsdException w:name="Grid Table 3 Accent 6" w:uiPriority="48"/>
+    <w:lsdException w:name="Grid Table 4 Accent 6" w:uiPriority="49"/>
+    <w:lsdException w:name="Grid Table 5 Dark Accent 6" w:uiPriority="50"/>
+    <w:lsdException w:name="Grid Table 6 Colorful Accent 6" w:uiPriority="51"/>
+    <w:lsdException w:name="Grid Table 7 Colorful Accent 6" w:uiPriority="52"/>
+    <w:lsdException w:name="List Table 1 Light" w:uiPriority="46"/>
+    <w:lsdException w:name="List Table 2" w:uiPriority="47"/>
+    <w:lsdException w:name="List Table 3" w:uiPriority="48"/>
+    <w:lsdException w:name="List Table 4" w:uiPriority="49"/>
+    <w:lsdException w:name="List Table 5 Dark" w:uiPriority="50"/>
+    <w:lsdException w:name="List Table 6 Colorful" w:uiPriority="51"/>
+    <w:lsdException w:name="List Table 7 Colorful" w:uiPriority="52"/>
+    <w:lsdException w:name="List Table 1 Light Accent 1" w:uiPriority="46"/>
+    <w:lsdException w:name="List Table 2 Accent 1" w:uiPriority="47"/>
+    <w:lsdException w:name="List Table 3 Accent 1" w:uiPriority="48"/>
+    <w:lsdException w:name="List Table 4 Accent 1" w:uiPriority="49"/>
+    <w:lsdException w:name="List Table 5 Dark Accent 1" w:uiPriority="50"/>
+    <w:lsdException w:name="List Table 6 Colorful Accent 1" w:uiPriority="51"/>
+    <w:lsdException w:name="List Table 7 Colorful Accent 1" w:uiPriority="52"/>
+    <w:lsdException w:name="List Table 1 Light Accent 2" w:uiPriority="46"/>
+    <w:lsdException w:name="List Table 2 Accent 2" w:uiPriority="47"/>
+    <w:lsdException w:name="List Table 3 Accent 2" w:uiPriority="48"/>
+    <w:lsdException w:name="List Table 4 Accent 2" w:uiPriority="49"/>
+    <w:lsdException w:name="List Table 5 Dark Accent 2" w:uiPriority="50"/>
+    <w:lsdException w:name="List Table 6 Colorful Accent 2" w:uiPriority="51"/>
+    <w:lsdException w:name="List Table 7 Colorful Accent 2" w:uiPriority="52"/>
+    <w:lsdException w:name="List Table 1 Light Accent 3" w:uiPriority="46"/>
+    <w:lsdException w:name="List Table 2 Accent 3" w:uiPriority="47"/>
+    <w:lsdException w:name="List Table 3 Accent 3" w:uiPriority="48"/>
+    <w:lsdException w:name="List Table 4 Accent 3" w:uiPriority="49"/>
+    <w:lsdException w:name="List Table 5 Dark Accent 3" w:uiPriority="50"/>
+    <w:lsdException w:name="List Table 6 Colorful Accent 3" w:uiPriority="51"/>
+    <w:lsdException w:name="List Table 7 Colorful Accent 3" w:uiPriority="52"/>
+    <w:lsdException w:name="List Table 1 Light Accent 4" w:uiPriority="46"/>
+    <w:lsdException w:name="List Table 2 Accent 4" w:uiPriority="47"/>
+    <w:lsdException w:name="List Table 3 Accent 4" w:uiPriority="48"/>
+    <w:lsdException w:name="List Table 4 Accent 4" w:uiPriority="49"/>
+    <w:lsdException w:name="List Table 5 Dark Accent 4" w:uiPriority="50"/>
+    <w:lsdException w:name="List Table 6 Colorful Accent 4" w:uiPriority="51"/>
+    <w:lsdException w:name="List Table 7 Colorful Accent 4" w:uiPriority="52"/>
+    <w:lsdException w:name="List Table 1 Light Accent 5" w:uiPriority="46"/>
+    <w:lsdException w:name="List Table 2 Accent 5" w:uiPriority="47"/>
+    <w:lsdException w:name="List Table 3 Accent 5" w:uiPriority="48"/>
+    <w:lsdException w:name="List Table 4 Accent 5" w:uiPriority="49"/>
+    <w:lsdException w:name="List Table 5 Dark Accent 5" w:uiPriority="50"/>
+    <w:lsdException w:name="List Table 6 Colorful Accent 5" w:uiPriority="51"/>
+    <w:lsdException w:name="List Table 7 Colorful Accent 5" w:uiPriority="52"/>
+    <w:lsdException w:name="List Table 1 Light Accent 6" w:uiPriority="46"/>
+    <w:lsdException w:name="List Table 2 Accent 6" w:uiPriority="47"/>
+    <w:lsdException w:name="List Table 3 Accent 6" w:uiPriority="48"/>
+    <w:lsdException w:name="List Table 4 Accent 6" w:uiPriority="49"/>
+    <w:lsdException w:name="List Table 5 Dark Accent 6" w:uiPriority="50"/>
+    <w:lsdException w:name="List Table 6 Colorful Accent 6" w:uiPriority="51"/>
+    <w:lsdException w:name="List Table 7 Colorful Accent 6" w:uiPriority="52"/>
   </w:latentStyles>
   <w:style w:type="paragraph" w:default="1" w:styleId="Normal">
     <w:name w:val="Normal"/>
     <w:qFormat/>
     <w:rsid w:val="00C522C3"/>
   </w:style>
-  <w:style w:type="paragraph" w:styleId="Ttulo1">
+  <w:style w:type="paragraph" w:styleId="Heading1">
     <w:name w:val="heading 1"/>
     <w:basedOn w:val="Normal"/>
     <w:next w:val="Normal"/>
-    <w:link w:val="Ttulo1Car"/>
+    <w:link w:val="Heading1Char"/>
     <w:uiPriority w:val="9"/>
     <w:qFormat/>
     <w:rsid w:val="00777FD0"/>
@@ -12193,11 +12923,11 @@
       <w:szCs w:val="28"/>
     </w:rPr>
   </w:style>
-  <w:style w:type="paragraph" w:styleId="Ttulo2">
+  <w:style w:type="paragraph" w:styleId="Heading2">
     <w:name w:val="heading 2"/>
     <w:basedOn w:val="Normal"/>
     <w:next w:val="Normal"/>
-    <w:link w:val="Ttulo2Car"/>
+    <w:link w:val="Heading2Char"/>
     <w:uiPriority w:val="9"/>
     <w:unhideWhenUsed/>
     <w:qFormat/>
@@ -12221,11 +12951,11 @@
       <w:szCs w:val="26"/>
     </w:rPr>
   </w:style>
-  <w:style w:type="paragraph" w:styleId="Ttulo3">
+  <w:style w:type="paragraph" w:styleId="Heading3">
     <w:name w:val="heading 3"/>
     <w:basedOn w:val="Normal"/>
     <w:next w:val="Normal"/>
-    <w:link w:val="Ttulo3Car"/>
+    <w:link w:val="Heading3Char"/>
     <w:uiPriority w:val="9"/>
     <w:unhideWhenUsed/>
     <w:qFormat/>
@@ -12247,11 +12977,11 @@
       <w:color w:val="4F81BD" w:themeColor="accent1"/>
     </w:rPr>
   </w:style>
-  <w:style w:type="paragraph" w:styleId="Ttulo4">
+  <w:style w:type="paragraph" w:styleId="Heading4">
     <w:name w:val="heading 4"/>
     <w:basedOn w:val="Normal"/>
     <w:next w:val="Normal"/>
-    <w:link w:val="Ttulo4Car"/>
+    <w:link w:val="Heading4Char"/>
     <w:uiPriority w:val="9"/>
     <w:unhideWhenUsed/>
     <w:qFormat/>
@@ -12275,11 +13005,11 @@
       <w:color w:val="4F81BD" w:themeColor="accent1"/>
     </w:rPr>
   </w:style>
-  <w:style w:type="paragraph" w:styleId="Ttulo5">
+  <w:style w:type="paragraph" w:styleId="Heading5">
     <w:name w:val="heading 5"/>
     <w:basedOn w:val="Normal"/>
     <w:next w:val="Normal"/>
-    <w:link w:val="Ttulo5Car"/>
+    <w:link w:val="Heading5Char"/>
     <w:uiPriority w:val="9"/>
     <w:unhideWhenUsed/>
     <w:qFormat/>
@@ -12299,11 +13029,11 @@
       <w:color w:val="243F60" w:themeColor="accent1" w:themeShade="7F"/>
     </w:rPr>
   </w:style>
-  <w:style w:type="paragraph" w:styleId="Ttulo6">
+  <w:style w:type="paragraph" w:styleId="Heading6">
     <w:name w:val="heading 6"/>
     <w:basedOn w:val="Normal"/>
     <w:next w:val="Normal"/>
-    <w:link w:val="Ttulo6Car"/>
+    <w:link w:val="Heading6Char"/>
     <w:uiPriority w:val="9"/>
     <w:unhideWhenUsed/>
     <w:qFormat/>
@@ -12325,11 +13055,11 @@
       <w:color w:val="243F60" w:themeColor="accent1" w:themeShade="7F"/>
     </w:rPr>
   </w:style>
-  <w:style w:type="paragraph" w:styleId="Ttulo7">
+  <w:style w:type="paragraph" w:styleId="Heading7">
     <w:name w:val="heading 7"/>
     <w:basedOn w:val="Normal"/>
     <w:next w:val="Normal"/>
-    <w:link w:val="Ttulo7Car"/>
+    <w:link w:val="Heading7Char"/>
     <w:uiPriority w:val="9"/>
     <w:semiHidden/>
     <w:unhideWhenUsed/>
@@ -12352,11 +13082,11 @@
       <w:color w:val="404040" w:themeColor="text1" w:themeTint="BF"/>
     </w:rPr>
   </w:style>
-  <w:style w:type="paragraph" w:styleId="Ttulo8">
+  <w:style w:type="paragraph" w:styleId="Heading8">
     <w:name w:val="heading 8"/>
     <w:basedOn w:val="Normal"/>
     <w:next w:val="Normal"/>
-    <w:link w:val="Ttulo8Car"/>
+    <w:link w:val="Heading8Char"/>
     <w:uiPriority w:val="9"/>
     <w:semiHidden/>
     <w:unhideWhenUsed/>
@@ -12379,11 +13109,11 @@
       <w:szCs w:val="20"/>
     </w:rPr>
   </w:style>
-  <w:style w:type="paragraph" w:styleId="Ttulo9">
+  <w:style w:type="paragraph" w:styleId="Heading9">
     <w:name w:val="heading 9"/>
     <w:basedOn w:val="Normal"/>
     <w:next w:val="Normal"/>
-    <w:link w:val="Ttulo9Car"/>
+    <w:link w:val="Heading9Char"/>
     <w:uiPriority w:val="9"/>
     <w:semiHidden/>
     <w:unhideWhenUsed/>
@@ -12408,13 +13138,13 @@
       <w:szCs w:val="20"/>
     </w:rPr>
   </w:style>
-  <w:style w:type="character" w:default="1" w:styleId="Fuentedeprrafopredeter">
+  <w:style w:type="character" w:default="1" w:styleId="DefaultParagraphFont">
     <w:name w:val="Default Paragraph Font"/>
     <w:uiPriority w:val="1"/>
     <w:semiHidden/>
     <w:unhideWhenUsed/>
   </w:style>
-  <w:style w:type="table" w:default="1" w:styleId="Tablanormal">
+  <w:style w:type="table" w:default="1" w:styleId="TableNormal">
     <w:name w:val="Normal Table"/>
     <w:uiPriority w:val="99"/>
     <w:semiHidden/>
@@ -12429,17 +13159,17 @@
       </w:tblCellMar>
     </w:tblPr>
   </w:style>
-  <w:style w:type="numbering" w:default="1" w:styleId="Sinlista">
+  <w:style w:type="numbering" w:default="1" w:styleId="NoList">
     <w:name w:val="No List"/>
     <w:uiPriority w:val="99"/>
     <w:semiHidden/>
     <w:unhideWhenUsed/>
   </w:style>
-  <w:style w:type="paragraph" w:styleId="Ttulo">
+  <w:style w:type="paragraph" w:styleId="Title">
     <w:name w:val="Title"/>
     <w:basedOn w:val="Normal"/>
     <w:next w:val="Normal"/>
-    <w:link w:val="TtuloCar"/>
+    <w:link w:val="TitleChar"/>
     <w:uiPriority w:val="10"/>
     <w:qFormat/>
     <w:rsid w:val="00811050"/>
@@ -12459,10 +13189,10 @@
       <w:szCs w:val="52"/>
     </w:rPr>
   </w:style>
-  <w:style w:type="character" w:customStyle="1" w:styleId="TtuloCar">
-    <w:name w:val="Título Car"/>
-    <w:basedOn w:val="Fuentedeprrafopredeter"/>
-    <w:link w:val="Ttulo"/>
+  <w:style w:type="character" w:customStyle="1" w:styleId="TitleChar">
+    <w:name w:val="Title Char"/>
+    <w:basedOn w:val="DefaultParagraphFont"/>
+    <w:link w:val="Title"/>
     <w:uiPriority w:val="10"/>
     <w:rsid w:val="00811050"/>
     <w:rPr>
@@ -12474,10 +13204,10 @@
       <w:szCs w:val="52"/>
     </w:rPr>
   </w:style>
-  <w:style w:type="character" w:customStyle="1" w:styleId="Ttulo1Car">
-    <w:name w:val="Título 1 Car"/>
-    <w:basedOn w:val="Fuentedeprrafopredeter"/>
-    <w:link w:val="Ttulo1"/>
+  <w:style w:type="character" w:customStyle="1" w:styleId="Heading1Char">
+    <w:name w:val="Heading 1 Char"/>
+    <w:basedOn w:val="DefaultParagraphFont"/>
+    <w:link w:val="Heading1"/>
     <w:uiPriority w:val="9"/>
     <w:rsid w:val="00777FD0"/>
     <w:rPr>
@@ -12489,10 +13219,10 @@
       <w:szCs w:val="28"/>
     </w:rPr>
   </w:style>
-  <w:style w:type="character" w:customStyle="1" w:styleId="Ttulo2Car">
-    <w:name w:val="Título 2 Car"/>
-    <w:basedOn w:val="Fuentedeprrafopredeter"/>
-    <w:link w:val="Ttulo2"/>
+  <w:style w:type="character" w:customStyle="1" w:styleId="Heading2Char">
+    <w:name w:val="Heading 2 Char"/>
+    <w:basedOn w:val="DefaultParagraphFont"/>
+    <w:link w:val="Heading2"/>
     <w:uiPriority w:val="9"/>
     <w:rsid w:val="00777FD0"/>
     <w:rPr>
@@ -12504,7 +13234,7 @@
       <w:szCs w:val="26"/>
     </w:rPr>
   </w:style>
-  <w:style w:type="paragraph" w:styleId="Prrafodelista">
+  <w:style w:type="paragraph" w:styleId="ListParagraph">
     <w:name w:val="List Paragraph"/>
     <w:basedOn w:val="Normal"/>
     <w:uiPriority w:val="34"/>
@@ -12515,7 +13245,7 @@
       <w:contextualSpacing/>
     </w:pPr>
   </w:style>
-  <w:style w:type="paragraph" w:styleId="TDC1">
+  <w:style w:type="paragraph" w:styleId="TOC1">
     <w:name w:val="toc 1"/>
     <w:basedOn w:val="Normal"/>
     <w:next w:val="Normal"/>
@@ -12531,7 +13261,7 @@
       <w:spacing w:after="100"/>
     </w:pPr>
   </w:style>
-  <w:style w:type="paragraph" w:styleId="TDC2">
+  <w:style w:type="paragraph" w:styleId="TOC2">
     <w:name w:val="toc 2"/>
     <w:basedOn w:val="Normal"/>
     <w:next w:val="Normal"/>
@@ -12543,10 +13273,10 @@
       <w:spacing w:after="100"/>
     </w:pPr>
   </w:style>
-  <w:style w:type="character" w:customStyle="1" w:styleId="Ttulo3Car">
-    <w:name w:val="Título 3 Car"/>
-    <w:basedOn w:val="Fuentedeprrafopredeter"/>
-    <w:link w:val="Ttulo3"/>
+  <w:style w:type="character" w:customStyle="1" w:styleId="Heading3Char">
+    <w:name w:val="Heading 3 Char"/>
+    <w:basedOn w:val="DefaultParagraphFont"/>
+    <w:link w:val="Heading3"/>
     <w:uiPriority w:val="9"/>
     <w:rsid w:val="00BD6E5D"/>
     <w:rPr>
@@ -12556,7 +13286,7 @@
       <w:color w:val="4F81BD" w:themeColor="accent1"/>
     </w:rPr>
   </w:style>
-  <w:style w:type="paragraph" w:styleId="TDC3">
+  <w:style w:type="paragraph" w:styleId="TOC3">
     <w:name w:val="toc 3"/>
     <w:basedOn w:val="Normal"/>
     <w:next w:val="Normal"/>
@@ -12568,15 +13298,16 @@
       <w:spacing w:after="100"/>
     </w:pPr>
   </w:style>
-  <w:style w:type="table" w:styleId="Tablaconcuadrcula">
+  <w:style w:type="table" w:styleId="TableGrid">
     <w:name w:val="Table Grid"/>
-    <w:basedOn w:val="Tablanormal"/>
+    <w:basedOn w:val="TableNormal"/>
     <w:uiPriority w:val="59"/>
     <w:rsid w:val="00D115B1"/>
     <w:pPr>
       <w:spacing w:after="0" w:line="240" w:lineRule="auto"/>
     </w:pPr>
     <w:tblPr>
+      <w:tblInd w:w="0" w:type="dxa"/>
       <w:tblBorders>
         <w:top w:val="single" w:sz="4" w:space="0" w:color="auto"/>
         <w:left w:val="single" w:sz="4" w:space="0" w:color="auto"/>
@@ -12585,12 +13316,18 @@
         <w:insideH w:val="single" w:sz="4" w:space="0" w:color="auto"/>
         <w:insideV w:val="single" w:sz="4" w:space="0" w:color="auto"/>
       </w:tblBorders>
+      <w:tblCellMar>
+        <w:top w:w="0" w:type="dxa"/>
+        <w:left w:w="108" w:type="dxa"/>
+        <w:bottom w:w="0" w:type="dxa"/>
+        <w:right w:w="108" w:type="dxa"/>
+      </w:tblCellMar>
     </w:tblPr>
   </w:style>
-  <w:style w:type="character" w:customStyle="1" w:styleId="Ttulo4Car">
-    <w:name w:val="Título 4 Car"/>
-    <w:basedOn w:val="Fuentedeprrafopredeter"/>
-    <w:link w:val="Ttulo4"/>
+  <w:style w:type="character" w:customStyle="1" w:styleId="Heading4Char">
+    <w:name w:val="Heading 4 Char"/>
+    <w:basedOn w:val="DefaultParagraphFont"/>
+    <w:link w:val="Heading4"/>
     <w:uiPriority w:val="9"/>
     <w:rsid w:val="00D115B1"/>
     <w:rPr>
@@ -12602,9 +13339,9 @@
       <w:color w:val="4F81BD" w:themeColor="accent1"/>
     </w:rPr>
   </w:style>
-  <w:style w:type="character" w:styleId="Hipervnculo">
+  <w:style w:type="character" w:styleId="Hyperlink">
     <w:name w:val="Hyperlink"/>
-    <w:basedOn w:val="Fuentedeprrafopredeter"/>
+    <w:basedOn w:val="DefaultParagraphFont"/>
     <w:uiPriority w:val="99"/>
     <w:unhideWhenUsed/>
     <w:rsid w:val="00CC59AF"/>
@@ -12613,10 +13350,10 @@
       <w:u w:val="single"/>
     </w:rPr>
   </w:style>
-  <w:style w:type="character" w:customStyle="1" w:styleId="Ttulo5Car">
-    <w:name w:val="Título 5 Car"/>
-    <w:basedOn w:val="Fuentedeprrafopredeter"/>
-    <w:link w:val="Ttulo5"/>
+  <w:style w:type="character" w:customStyle="1" w:styleId="Heading5Char">
+    <w:name w:val="Heading 5 Char"/>
+    <w:basedOn w:val="DefaultParagraphFont"/>
+    <w:link w:val="Heading5"/>
     <w:uiPriority w:val="9"/>
     <w:rsid w:val="00831A99"/>
     <w:rPr>
@@ -12624,7 +13361,7 @@
       <w:color w:val="243F60" w:themeColor="accent1" w:themeShade="7F"/>
     </w:rPr>
   </w:style>
-  <w:style w:type="paragraph" w:styleId="TDC4">
+  <w:style w:type="paragraph" w:styleId="TOC4">
     <w:name w:val="toc 4"/>
     <w:basedOn w:val="Normal"/>
     <w:next w:val="Normal"/>
@@ -12637,7 +13374,7 @@
       <w:ind w:left="660"/>
     </w:pPr>
   </w:style>
-  <w:style w:type="paragraph" w:styleId="TDC5">
+  <w:style w:type="paragraph" w:styleId="TOC5">
     <w:name w:val="toc 5"/>
     <w:basedOn w:val="Normal"/>
     <w:next w:val="Normal"/>
@@ -12650,10 +13387,10 @@
       <w:ind w:left="880"/>
     </w:pPr>
   </w:style>
-  <w:style w:type="paragraph" w:styleId="Textodeglobo">
+  <w:style w:type="paragraph" w:styleId="BalloonText">
     <w:name w:val="Balloon Text"/>
     <w:basedOn w:val="Normal"/>
-    <w:link w:val="TextodegloboCar"/>
+    <w:link w:val="BalloonTextChar"/>
     <w:uiPriority w:val="99"/>
     <w:semiHidden/>
     <w:unhideWhenUsed/>
@@ -12667,10 +13404,10 @@
       <w:szCs w:val="16"/>
     </w:rPr>
   </w:style>
-  <w:style w:type="character" w:customStyle="1" w:styleId="TextodegloboCar">
-    <w:name w:val="Texto de globo Car"/>
-    <w:basedOn w:val="Fuentedeprrafopredeter"/>
-    <w:link w:val="Textodeglobo"/>
+  <w:style w:type="character" w:customStyle="1" w:styleId="BalloonTextChar">
+    <w:name w:val="Balloon Text Char"/>
+    <w:basedOn w:val="DefaultParagraphFont"/>
+    <w:link w:val="BalloonText"/>
     <w:uiPriority w:val="99"/>
     <w:semiHidden/>
     <w:rsid w:val="00604E33"/>
@@ -12680,9 +13417,9 @@
       <w:szCs w:val="16"/>
     </w:rPr>
   </w:style>
-  <w:style w:type="character" w:styleId="Refdecomentario">
+  <w:style w:type="character" w:styleId="CommentReference">
     <w:name w:val="annotation reference"/>
-    <w:basedOn w:val="Fuentedeprrafopredeter"/>
+    <w:basedOn w:val="DefaultParagraphFont"/>
     <w:uiPriority w:val="99"/>
     <w:semiHidden/>
     <w:unhideWhenUsed/>
@@ -12692,10 +13429,10 @@
       <w:szCs w:val="16"/>
     </w:rPr>
   </w:style>
-  <w:style w:type="paragraph" w:styleId="Textocomentario">
+  <w:style w:type="paragraph" w:styleId="CommentText">
     <w:name w:val="annotation text"/>
     <w:basedOn w:val="Normal"/>
-    <w:link w:val="TextocomentarioCar"/>
+    <w:link w:val="CommentTextChar"/>
     <w:uiPriority w:val="99"/>
     <w:semiHidden/>
     <w:unhideWhenUsed/>
@@ -12708,10 +13445,10 @@
       <w:szCs w:val="20"/>
     </w:rPr>
   </w:style>
-  <w:style w:type="character" w:customStyle="1" w:styleId="TextocomentarioCar">
-    <w:name w:val="Texto comentario Car"/>
-    <w:basedOn w:val="Fuentedeprrafopredeter"/>
-    <w:link w:val="Textocomentario"/>
+  <w:style w:type="character" w:customStyle="1" w:styleId="CommentTextChar">
+    <w:name w:val="Comment Text Char"/>
+    <w:basedOn w:val="DefaultParagraphFont"/>
+    <w:link w:val="CommentText"/>
     <w:uiPriority w:val="99"/>
     <w:semiHidden/>
     <w:rsid w:val="00CD1B7A"/>
@@ -12720,11 +13457,11 @@
       <w:szCs w:val="20"/>
     </w:rPr>
   </w:style>
-  <w:style w:type="paragraph" w:styleId="Asuntodelcomentario">
+  <w:style w:type="paragraph" w:styleId="CommentSubject">
     <w:name w:val="annotation subject"/>
-    <w:basedOn w:val="Textocomentario"/>
-    <w:next w:val="Textocomentario"/>
-    <w:link w:val="AsuntodelcomentarioCar"/>
+    <w:basedOn w:val="CommentText"/>
+    <w:next w:val="CommentText"/>
+    <w:link w:val="CommentSubjectChar"/>
     <w:uiPriority w:val="99"/>
     <w:semiHidden/>
     <w:unhideWhenUsed/>
@@ -12734,10 +13471,10 @@
       <w:bCs/>
     </w:rPr>
   </w:style>
-  <w:style w:type="character" w:customStyle="1" w:styleId="AsuntodelcomentarioCar">
-    <w:name w:val="Asunto del comentario Car"/>
-    <w:basedOn w:val="TextocomentarioCar"/>
-    <w:link w:val="Asuntodelcomentario"/>
+  <w:style w:type="character" w:customStyle="1" w:styleId="CommentSubjectChar">
+    <w:name w:val="Comment Subject Char"/>
+    <w:basedOn w:val="CommentTextChar"/>
+    <w:link w:val="CommentSubject"/>
     <w:uiPriority w:val="99"/>
     <w:semiHidden/>
     <w:rsid w:val="00CD1B7A"/>
@@ -12748,10 +13485,10 @@
       <w:szCs w:val="20"/>
     </w:rPr>
   </w:style>
-  <w:style w:type="paragraph" w:styleId="Encabezado">
+  <w:style w:type="paragraph" w:styleId="Header">
     <w:name w:val="header"/>
     <w:basedOn w:val="Normal"/>
-    <w:link w:val="EncabezadoCar"/>
+    <w:link w:val="HeaderChar"/>
     <w:unhideWhenUsed/>
     <w:rsid w:val="0092317D"/>
     <w:pPr>
@@ -12762,16 +13499,16 @@
       <w:spacing w:after="0" w:line="240" w:lineRule="auto"/>
     </w:pPr>
   </w:style>
-  <w:style w:type="character" w:customStyle="1" w:styleId="EncabezadoCar">
-    <w:name w:val="Encabezado Car"/>
-    <w:basedOn w:val="Fuentedeprrafopredeter"/>
-    <w:link w:val="Encabezado"/>
+  <w:style w:type="character" w:customStyle="1" w:styleId="HeaderChar">
+    <w:name w:val="Header Char"/>
+    <w:basedOn w:val="DefaultParagraphFont"/>
+    <w:link w:val="Header"/>
     <w:rsid w:val="0092317D"/>
   </w:style>
-  <w:style w:type="paragraph" w:styleId="Piedepgina">
+  <w:style w:type="paragraph" w:styleId="Footer">
     <w:name w:val="footer"/>
     <w:basedOn w:val="Normal"/>
-    <w:link w:val="PiedepginaCar"/>
+    <w:link w:val="FooterChar"/>
     <w:uiPriority w:val="99"/>
     <w:unhideWhenUsed/>
     <w:rsid w:val="0092317D"/>
@@ -12783,16 +13520,16 @@
       <w:spacing w:after="0" w:line="240" w:lineRule="auto"/>
     </w:pPr>
   </w:style>
-  <w:style w:type="character" w:customStyle="1" w:styleId="PiedepginaCar">
-    <w:name w:val="Pie de página Car"/>
-    <w:basedOn w:val="Fuentedeprrafopredeter"/>
-    <w:link w:val="Piedepgina"/>
+  <w:style w:type="character" w:customStyle="1" w:styleId="FooterChar">
+    <w:name w:val="Footer Char"/>
+    <w:basedOn w:val="DefaultParagraphFont"/>
+    <w:link w:val="Footer"/>
     <w:uiPriority w:val="99"/>
     <w:rsid w:val="0092317D"/>
   </w:style>
-  <w:style w:type="character" w:styleId="CdigoHTML">
+  <w:style w:type="character" w:styleId="HTMLCode">
     <w:name w:val="HTML Code"/>
-    <w:basedOn w:val="Fuentedeprrafopredeter"/>
+    <w:basedOn w:val="DefaultParagraphFont"/>
     <w:uiPriority w:val="99"/>
     <w:semiHidden/>
     <w:unhideWhenUsed/>
@@ -12803,9 +13540,9 @@
       <w:szCs w:val="20"/>
     </w:rPr>
   </w:style>
-  <w:style w:type="character" w:styleId="Textoennegrita">
+  <w:style w:type="character" w:styleId="Strong">
     <w:name w:val="Strong"/>
-    <w:basedOn w:val="Fuentedeprrafopredeter"/>
+    <w:basedOn w:val="DefaultParagraphFont"/>
     <w:uiPriority w:val="22"/>
     <w:qFormat/>
     <w:rsid w:val="00C5020C"/>
@@ -12814,10 +13551,10 @@
       <w:bCs/>
     </w:rPr>
   </w:style>
-  <w:style w:type="character" w:customStyle="1" w:styleId="Ttulo6Car">
-    <w:name w:val="Título 6 Car"/>
-    <w:basedOn w:val="Fuentedeprrafopredeter"/>
-    <w:link w:val="Ttulo6"/>
+  <w:style w:type="character" w:customStyle="1" w:styleId="Heading6Char">
+    <w:name w:val="Heading 6 Char"/>
+    <w:basedOn w:val="DefaultParagraphFont"/>
+    <w:link w:val="Heading6"/>
     <w:uiPriority w:val="9"/>
     <w:rsid w:val="00B67590"/>
     <w:rPr>
@@ -12827,10 +13564,10 @@
       <w:color w:val="243F60" w:themeColor="accent1" w:themeShade="7F"/>
     </w:rPr>
   </w:style>
-  <w:style w:type="character" w:customStyle="1" w:styleId="Ttulo7Car">
-    <w:name w:val="Título 7 Car"/>
-    <w:basedOn w:val="Fuentedeprrafopredeter"/>
-    <w:link w:val="Ttulo7"/>
+  <w:style w:type="character" w:customStyle="1" w:styleId="Heading7Char">
+    <w:name w:val="Heading 7 Char"/>
+    <w:basedOn w:val="DefaultParagraphFont"/>
+    <w:link w:val="Heading7"/>
     <w:uiPriority w:val="9"/>
     <w:semiHidden/>
     <w:rsid w:val="00A413E9"/>
@@ -12841,10 +13578,10 @@
       <w:color w:val="404040" w:themeColor="text1" w:themeTint="BF"/>
     </w:rPr>
   </w:style>
-  <w:style w:type="character" w:customStyle="1" w:styleId="Ttulo8Car">
-    <w:name w:val="Título 8 Car"/>
-    <w:basedOn w:val="Fuentedeprrafopredeter"/>
-    <w:link w:val="Ttulo8"/>
+  <w:style w:type="character" w:customStyle="1" w:styleId="Heading8Char">
+    <w:name w:val="Heading 8 Char"/>
+    <w:basedOn w:val="DefaultParagraphFont"/>
+    <w:link w:val="Heading8"/>
     <w:uiPriority w:val="9"/>
     <w:semiHidden/>
     <w:rsid w:val="00A413E9"/>
@@ -12855,10 +13592,10 @@
       <w:szCs w:val="20"/>
     </w:rPr>
   </w:style>
-  <w:style w:type="character" w:customStyle="1" w:styleId="Ttulo9Car">
-    <w:name w:val="Título 9 Car"/>
-    <w:basedOn w:val="Fuentedeprrafopredeter"/>
-    <w:link w:val="Ttulo9"/>
+  <w:style w:type="character" w:customStyle="1" w:styleId="Heading9Char">
+    <w:name w:val="Heading 9 Char"/>
+    <w:basedOn w:val="DefaultParagraphFont"/>
+    <w:link w:val="Heading9"/>
     <w:uiPriority w:val="9"/>
     <w:semiHidden/>
     <w:rsid w:val="00A413E9"/>
@@ -12873,7 +13610,7 @@
   </w:style>
   <w:style w:type="paragraph" w:customStyle="1" w:styleId="ndice">
     <w:name w:val="Índice"/>
-    <w:basedOn w:val="Ttulo1"/>
+    <w:basedOn w:val="Heading1"/>
     <w:next w:val="Normal"/>
     <w:qFormat/>
     <w:rsid w:val="00A413E9"/>
@@ -12901,9 +13638,9 @@
       <w:lang w:eastAsia="es-ES"/>
     </w:rPr>
   </w:style>
-  <w:style w:type="character" w:styleId="AcrnimoHTML">
+  <w:style w:type="character" w:styleId="HTMLAcronym">
     <w:name w:val="HTML Acronym"/>
-    <w:basedOn w:val="Fuentedeprrafopredeter"/>
+    <w:basedOn w:val="DefaultParagraphFont"/>
     <w:uiPriority w:val="99"/>
     <w:semiHidden/>
     <w:unhideWhenUsed/>
@@ -12911,7 +13648,7 @@
   </w:style>
   <w:style w:type="character" w:customStyle="1" w:styleId="curid">
     <w:name w:val="curid"/>
-    <w:basedOn w:val="Fuentedeprrafopredeter"/>
+    <w:basedOn w:val="DefaultParagraphFont"/>
     <w:rsid w:val="00B83B87"/>
     <w:rPr>
       <w:rFonts w:ascii="Verdana" w:hAnsi="Verdana" w:hint="default"/>
@@ -12919,10 +13656,10 @@
       <w:szCs w:val="20"/>
     </w:rPr>
   </w:style>
-  <w:style w:type="paragraph" w:styleId="HTMLconformatoprevio">
+  <w:style w:type="paragraph" w:styleId="HTMLPreformatted">
     <w:name w:val="HTML Preformatted"/>
     <w:basedOn w:val="Normal"/>
-    <w:link w:val="HTMLconformatoprevioCar"/>
+    <w:link w:val="HTMLPreformattedChar"/>
     <w:uiPriority w:val="99"/>
     <w:semiHidden/>
     <w:unhideWhenUsed/>
@@ -12955,10 +13692,10 @@
       <w:lang w:eastAsia="es-ES"/>
     </w:rPr>
   </w:style>
-  <w:style w:type="character" w:customStyle="1" w:styleId="HTMLconformatoprevioCar">
-    <w:name w:val="HTML con formato previo Car"/>
-    <w:basedOn w:val="Fuentedeprrafopredeter"/>
-    <w:link w:val="HTMLconformatoprevio"/>
+  <w:style w:type="character" w:customStyle="1" w:styleId="HTMLPreformattedChar">
+    <w:name w:val="HTML Preformatted Char"/>
+    <w:basedOn w:val="DefaultParagraphFont"/>
+    <w:link w:val="HTMLPreformatted"/>
     <w:uiPriority w:val="99"/>
     <w:semiHidden/>
     <w:rsid w:val="002C0D64"/>
@@ -12969,7 +13706,7 @@
       <w:lang w:eastAsia="es-ES"/>
     </w:rPr>
   </w:style>
-  <w:style w:type="paragraph" w:styleId="TDC6">
+  <w:style w:type="paragraph" w:styleId="TOC6">
     <w:name w:val="toc 6"/>
     <w:basedOn w:val="Normal"/>
     <w:next w:val="Normal"/>
@@ -12986,7 +13723,7 @@
       <w:lang w:eastAsia="es-ES"/>
     </w:rPr>
   </w:style>
-  <w:style w:type="paragraph" w:styleId="TDC7">
+  <w:style w:type="paragraph" w:styleId="TOC7">
     <w:name w:val="toc 7"/>
     <w:basedOn w:val="Normal"/>
     <w:next w:val="Normal"/>
@@ -13003,7 +13740,7 @@
       <w:lang w:eastAsia="es-ES"/>
     </w:rPr>
   </w:style>
-  <w:style w:type="paragraph" w:styleId="TDC8">
+  <w:style w:type="paragraph" w:styleId="TOC8">
     <w:name w:val="toc 8"/>
     <w:basedOn w:val="Normal"/>
     <w:next w:val="Normal"/>
@@ -13020,7 +13757,7 @@
       <w:lang w:eastAsia="es-ES"/>
     </w:rPr>
   </w:style>
-  <w:style w:type="paragraph" w:styleId="TDC9">
+  <w:style w:type="paragraph" w:styleId="TOC9">
     <w:name w:val="toc 9"/>
     <w:basedOn w:val="Normal"/>
     <w:next w:val="Normal"/>
@@ -13039,27 +13776,27 @@
   </w:style>
   <w:style w:type="character" w:customStyle="1" w:styleId="webkit-html-attribute">
     <w:name w:val="webkit-html-attribute"/>
-    <w:basedOn w:val="Fuentedeprrafopredeter"/>
+    <w:basedOn w:val="DefaultParagraphFont"/>
     <w:rsid w:val="005A5990"/>
   </w:style>
   <w:style w:type="character" w:customStyle="1" w:styleId="apple-converted-space">
     <w:name w:val="apple-converted-space"/>
-    <w:basedOn w:val="Fuentedeprrafopredeter"/>
+    <w:basedOn w:val="DefaultParagraphFont"/>
     <w:rsid w:val="005A5990"/>
   </w:style>
   <w:style w:type="character" w:customStyle="1" w:styleId="webkit-html-attribute-name">
     <w:name w:val="webkit-html-attribute-name"/>
-    <w:basedOn w:val="Fuentedeprrafopredeter"/>
+    <w:basedOn w:val="DefaultParagraphFont"/>
     <w:rsid w:val="005A5990"/>
   </w:style>
   <w:style w:type="character" w:customStyle="1" w:styleId="webkit-html-attribute-value">
     <w:name w:val="webkit-html-attribute-value"/>
-    <w:basedOn w:val="Fuentedeprrafopredeter"/>
+    <w:basedOn w:val="DefaultParagraphFont"/>
     <w:rsid w:val="005A5990"/>
   </w:style>
-  <w:style w:type="character" w:styleId="Hipervnculovisitado">
+  <w:style w:type="character" w:styleId="FollowedHyperlink">
     <w:name w:val="FollowedHyperlink"/>
-    <w:basedOn w:val="Fuentedeprrafopredeter"/>
+    <w:basedOn w:val="DefaultParagraphFont"/>
     <w:uiPriority w:val="99"/>
     <w:semiHidden/>
     <w:unhideWhenUsed/>
@@ -13069,9 +13806,9 @@
       <w:u w:val="single"/>
     </w:rPr>
   </w:style>
-  <w:style w:type="character" w:styleId="CitaHTML">
+  <w:style w:type="character" w:styleId="HTMLCite">
     <w:name w:val="HTML Cite"/>
-    <w:basedOn w:val="Fuentedeprrafopredeter"/>
+    <w:basedOn w:val="DefaultParagraphFont"/>
     <w:uiPriority w:val="99"/>
     <w:semiHidden/>
     <w:unhideWhenUsed/>
@@ -13081,11 +13818,11 @@
       <w:iCs/>
     </w:rPr>
   </w:style>
-  <w:style w:type="paragraph" w:styleId="Subttulo">
+  <w:style w:type="paragraph" w:styleId="Subtitle">
     <w:name w:val="Subtitle"/>
     <w:basedOn w:val="Normal"/>
     <w:next w:val="Normal"/>
-    <w:link w:val="SubttuloCar"/>
+    <w:link w:val="SubtitleChar"/>
     <w:uiPriority w:val="11"/>
     <w:qFormat/>
     <w:rsid w:val="00555672"/>
@@ -13104,10 +13841,10 @@
       <w:szCs w:val="24"/>
     </w:rPr>
   </w:style>
-  <w:style w:type="character" w:customStyle="1" w:styleId="SubttuloCar">
-    <w:name w:val="Subtítulo Car"/>
-    <w:basedOn w:val="Fuentedeprrafopredeter"/>
-    <w:link w:val="Subttulo"/>
+  <w:style w:type="character" w:customStyle="1" w:styleId="SubtitleChar">
+    <w:name w:val="Subtitle Char"/>
+    <w:basedOn w:val="DefaultParagraphFont"/>
+    <w:link w:val="Subtitle"/>
     <w:uiPriority w:val="11"/>
     <w:rsid w:val="00555672"/>
     <w:rPr>
@@ -13120,9 +13857,9 @@
       <w:szCs w:val="24"/>
     </w:rPr>
   </w:style>
-  <w:style w:type="character" w:styleId="nfasisintenso">
+  <w:style w:type="character" w:styleId="IntenseEmphasis">
     <w:name w:val="Intense Emphasis"/>
-    <w:basedOn w:val="Fuentedeprrafopredeter"/>
+    <w:basedOn w:val="DefaultParagraphFont"/>
     <w:uiPriority w:val="21"/>
     <w:qFormat/>
     <w:rsid w:val="00555672"/>
@@ -13134,7 +13871,7 @@
       <w:color w:val="4F81BD" w:themeColor="accent1"/>
     </w:rPr>
   </w:style>
-  <w:style w:type="paragraph" w:styleId="Revisin">
+  <w:style w:type="paragraph" w:styleId="Revision">
     <w:name w:val="Revision"/>
     <w:hidden/>
     <w:uiPriority w:val="99"/>
@@ -13160,10 +13897,10 @@
       <w:kern w:val="32"/>
     </w:rPr>
   </w:style>
-  <w:style w:type="paragraph" w:styleId="Textonotapie">
+  <w:style w:type="paragraph" w:styleId="FootnoteText">
     <w:name w:val="footnote text"/>
     <w:basedOn w:val="Normal"/>
-    <w:link w:val="TextonotapieCar"/>
+    <w:link w:val="FootnoteTextChar"/>
     <w:uiPriority w:val="99"/>
     <w:semiHidden/>
     <w:unhideWhenUsed/>
@@ -13176,10 +13913,10 @@
       <w:szCs w:val="20"/>
     </w:rPr>
   </w:style>
-  <w:style w:type="character" w:customStyle="1" w:styleId="TextonotapieCar">
-    <w:name w:val="Texto nota pie Car"/>
-    <w:basedOn w:val="Fuentedeprrafopredeter"/>
-    <w:link w:val="Textonotapie"/>
+  <w:style w:type="character" w:customStyle="1" w:styleId="FootnoteTextChar">
+    <w:name w:val="Footnote Text Char"/>
+    <w:basedOn w:val="DefaultParagraphFont"/>
+    <w:link w:val="FootnoteText"/>
     <w:uiPriority w:val="99"/>
     <w:semiHidden/>
     <w:rsid w:val="00CD44A9"/>
@@ -13188,9 +13925,9 @@
       <w:szCs w:val="20"/>
     </w:rPr>
   </w:style>
-  <w:style w:type="character" w:styleId="Refdenotaalpie">
+  <w:style w:type="character" w:styleId="FootnoteReference">
     <w:name w:val="footnote reference"/>
-    <w:basedOn w:val="Fuentedeprrafopredeter"/>
+    <w:basedOn w:val="DefaultParagraphFont"/>
     <w:uiPriority w:val="99"/>
     <w:semiHidden/>
     <w:unhideWhenUsed/>
@@ -13199,7 +13936,7 @@
       <w:vertAlign w:val="superscript"/>
     </w:rPr>
   </w:style>
-  <w:style w:type="paragraph" w:styleId="Sinespaciado">
+  <w:style w:type="paragraph" w:styleId="NoSpacing">
     <w:name w:val="No Spacing"/>
     <w:uiPriority w:val="1"/>
     <w:qFormat/>
@@ -13208,9 +13945,9 @@
       <w:spacing w:after="0" w:line="240" w:lineRule="auto"/>
     </w:pPr>
   </w:style>
-  <w:style w:type="character" w:styleId="nfasissutil">
+  <w:style w:type="character" w:styleId="SubtleEmphasis">
     <w:name w:val="Subtle Emphasis"/>
-    <w:basedOn w:val="Fuentedeprrafopredeter"/>
+    <w:basedOn w:val="DefaultParagraphFont"/>
     <w:uiPriority w:val="19"/>
     <w:qFormat/>
     <w:rsid w:val="00F03C2C"/>
@@ -13220,1238 +13957,9 @@
       <w:color w:val="808080" w:themeColor="text1" w:themeTint="7F"/>
     </w:rPr>
   </w:style>
-  <w:style w:type="character" w:styleId="nfasis">
+  <w:style w:type="character" w:styleId="Emphasis">
     <w:name w:val="Emphasis"/>
-    <w:basedOn w:val="Fuentedeprrafopredeter"/>
-    <w:uiPriority w:val="20"/>
-    <w:qFormat/>
-    <w:rsid w:val="00F03C2C"/>
-    <w:rPr>
-      <w:i/>
-      <w:iCs/>
-    </w:rPr>
-  </w:style>
-</w:styles>
-</file>
-
-<file path=word/stylesWithEffects.xml><?xml version="1.0" encoding="utf-8"?>
-<w:styles xmlns:wpc="http://schemas.microsoft.com/office/word/2010/wordprocessingCanvas" xmlns:mc="http://schemas.openxmlformats.org/markup-compatibility/2006" xmlns:o="urn:schemas-microsoft-com:office:office" xmlns:r="http://schemas.openxmlformats.org/officeDocument/2006/relationships" xmlns:m="http://schemas.openxmlformats.org/officeDocument/2006/math" xmlns:v="urn:schemas-microsoft-com:vml" xmlns:wp14="http://schemas.microsoft.com/office/word/2010/wordprocessingDrawing" xmlns:wp="http://schemas.openxmlformats.org/drawingml/2006/wordprocessingDrawing" xmlns:w10="urn:schemas-microsoft-com:office:word" xmlns:w="http://schemas.openxmlformats.org/wordprocessingml/2006/main" xmlns:w14="http://schemas.microsoft.com/office/word/2010/wordml" xmlns:wpg="http://schemas.microsoft.com/office/word/2010/wordprocessingGroup" xmlns:wpi="http://schemas.microsoft.com/office/word/2010/wordprocessingInk" xmlns:wne="http://schemas.microsoft.com/office/word/2006/wordml" xmlns:wps="http://schemas.microsoft.com/office/word/2010/wordprocessingShape" mc:Ignorable="w14 wp14">
-  <w:docDefaults>
-    <w:rPrDefault>
-      <w:rPr>
-        <w:rFonts w:asciiTheme="minorHAnsi" w:eastAsiaTheme="minorHAnsi" w:hAnsiTheme="minorHAnsi" w:cstheme="minorBidi"/>
-        <w:sz w:val="22"/>
-        <w:szCs w:val="22"/>
-        <w:lang w:val="es-ES" w:eastAsia="en-US" w:bidi="ar-SA"/>
-      </w:rPr>
-    </w:rPrDefault>
-    <w:pPrDefault>
-      <w:pPr>
-        <w:spacing w:after="200" w:line="276" w:lineRule="auto"/>
-      </w:pPr>
-    </w:pPrDefault>
-  </w:docDefaults>
-  <w:latentStyles w:defLockedState="0" w:defUIPriority="99" w:defSemiHidden="1" w:defUnhideWhenUsed="1" w:defQFormat="0" w:count="267">
-    <w:lsdException w:name="Normal" w:semiHidden="0" w:uiPriority="0" w:unhideWhenUsed="0" w:qFormat="1"/>
-    <w:lsdException w:name="heading 1" w:semiHidden="0" w:uiPriority="9" w:unhideWhenUsed="0" w:qFormat="1"/>
-    <w:lsdException w:name="heading 2" w:uiPriority="9" w:qFormat="1"/>
-    <w:lsdException w:name="heading 3" w:uiPriority="9" w:qFormat="1"/>
-    <w:lsdException w:name="heading 4" w:uiPriority="9" w:qFormat="1"/>
-    <w:lsdException w:name="heading 5" w:uiPriority="9" w:qFormat="1"/>
-    <w:lsdException w:name="heading 6" w:uiPriority="9" w:qFormat="1"/>
-    <w:lsdException w:name="heading 7" w:uiPriority="9" w:qFormat="1"/>
-    <w:lsdException w:name="heading 8" w:uiPriority="9" w:qFormat="1"/>
-    <w:lsdException w:name="heading 9" w:uiPriority="9" w:qFormat="1"/>
-    <w:lsdException w:name="toc 1" w:uiPriority="39"/>
-    <w:lsdException w:name="toc 2" w:uiPriority="39"/>
-    <w:lsdException w:name="toc 3" w:uiPriority="39"/>
-    <w:lsdException w:name="toc 4" w:uiPriority="39"/>
-    <w:lsdException w:name="toc 5" w:uiPriority="39"/>
-    <w:lsdException w:name="toc 6" w:uiPriority="39"/>
-    <w:lsdException w:name="toc 7" w:uiPriority="39"/>
-    <w:lsdException w:name="toc 8" w:uiPriority="39"/>
-    <w:lsdException w:name="toc 9" w:uiPriority="39"/>
-    <w:lsdException w:name="header" w:uiPriority="0"/>
-    <w:lsdException w:name="caption" w:uiPriority="35" w:qFormat="1"/>
-    <w:lsdException w:name="Title" w:semiHidden="0" w:uiPriority="10" w:unhideWhenUsed="0" w:qFormat="1"/>
-    <w:lsdException w:name="Default Paragraph Font" w:uiPriority="1"/>
-    <w:lsdException w:name="Subtitle" w:semiHidden="0" w:uiPriority="11" w:unhideWhenUsed="0" w:qFormat="1"/>
-    <w:lsdException w:name="Strong" w:semiHidden="0" w:uiPriority="22" w:unhideWhenUsed="0" w:qFormat="1"/>
-    <w:lsdException w:name="Emphasis" w:semiHidden="0" w:uiPriority="20" w:unhideWhenUsed="0" w:qFormat="1"/>
-    <w:lsdException w:name="Table Grid" w:semiHidden="0" w:uiPriority="59" w:unhideWhenUsed="0"/>
-    <w:lsdException w:name="Placeholder Text" w:unhideWhenUsed="0"/>
-    <w:lsdException w:name="No Spacing" w:semiHidden="0" w:uiPriority="1" w:unhideWhenUsed="0" w:qFormat="1"/>
-    <w:lsdException w:name="Light Shading" w:semiHidden="0" w:uiPriority="60" w:unhideWhenUsed="0"/>
-    <w:lsdException w:name="Light List" w:semiHidden="0" w:uiPriority="61" w:unhideWhenUsed="0"/>
-    <w:lsdException w:name="Light Grid" w:semiHidden="0" w:uiPriority="62" w:unhideWhenUsed="0"/>
-    <w:lsdException w:name="Medium Shading 1" w:semiHidden="0" w:uiPriority="63" w:unhideWhenUsed="0"/>
-    <w:lsdException w:name="Medium Shading 2" w:semiHidden="0" w:uiPriority="64" w:unhideWhenUsed="0"/>
-    <w:lsdException w:name="Medium List 1" w:semiHidden="0" w:uiPriority="65" w:unhideWhenUsed="0"/>
-    <w:lsdException w:name="Medium List 2" w:semiHidden="0" w:uiPriority="66" w:unhideWhenUsed="0"/>
-    <w:lsdException w:name="Medium Grid 1" w:semiHidden="0" w:uiPriority="67" w:unhideWhenUsed="0"/>
-    <w:lsdException w:name="Medium Grid 2" w:semiHidden="0" w:uiPriority="68" w:unhideWhenUsed="0"/>
-    <w:lsdException w:name="Medium Grid 3" w:semiHidden="0" w:uiPriority="69" w:unhideWhenUsed="0"/>
-    <w:lsdException w:name="Dark List" w:semiHidden="0" w:uiPriority="70" w:unhideWhenUsed="0"/>
-    <w:lsdException w:name="Colorful Shading" w:semiHidden="0" w:uiPriority="71" w:unhideWhenUsed="0"/>
-    <w:lsdException w:name="Colorful List" w:semiHidden="0" w:uiPriority="72" w:unhideWhenUsed="0"/>
-    <w:lsdException w:name="Colorful Grid" w:semiHidden="0" w:uiPriority="73" w:unhideWhenUsed="0"/>
-    <w:lsdException w:name="Light Shading Accent 1" w:semiHidden="0" w:uiPriority="60" w:unhideWhenUsed="0"/>
-    <w:lsdException w:name="Light List Accent 1" w:semiHidden="0" w:uiPriority="61" w:unhideWhenUsed="0"/>
-    <w:lsdException w:name="Light Grid Accent 1" w:semiHidden="0" w:uiPriority="62" w:unhideWhenUsed="0"/>
-    <w:lsdException w:name="Medium Shading 1 Accent 1" w:semiHidden="0" w:uiPriority="63" w:unhideWhenUsed="0"/>
-    <w:lsdException w:name="Medium Shading 2 Accent 1" w:semiHidden="0" w:uiPriority="64" w:unhideWhenUsed="0"/>
-    <w:lsdException w:name="Medium List 1 Accent 1" w:semiHidden="0" w:uiPriority="65" w:unhideWhenUsed="0"/>
-    <w:lsdException w:name="Revision" w:unhideWhenUsed="0"/>
-    <w:lsdException w:name="List Paragraph" w:semiHidden="0" w:uiPriority="34" w:unhideWhenUsed="0" w:qFormat="1"/>
-    <w:lsdException w:name="Quote" w:semiHidden="0" w:uiPriority="29" w:unhideWhenUsed="0" w:qFormat="1"/>
-    <w:lsdException w:name="Intense Quote" w:semiHidden="0" w:uiPriority="30" w:unhideWhenUsed="0" w:qFormat="1"/>
-    <w:lsdException w:name="Medium List 2 Accent 1" w:semiHidden="0" w:uiPriority="66" w:unhideWhenUsed="0"/>
-    <w:lsdException w:name="Medium Grid 1 Accent 1" w:semiHidden="0" w:uiPriority="67" w:unhideWhenUsed="0"/>
-    <w:lsdException w:name="Medium Grid 2 Accent 1" w:semiHidden="0" w:uiPriority="68" w:unhideWhenUsed="0"/>
-    <w:lsdException w:name="Medium Grid 3 Accent 1" w:semiHidden="0" w:uiPriority="69" w:unhideWhenUsed="0"/>
-    <w:lsdException w:name="Dark List Accent 1" w:semiHidden="0" w:uiPriority="70" w:unhideWhenUsed="0"/>
-    <w:lsdException w:name="Colorful Shading Accent 1" w:semiHidden="0" w:uiPriority="71" w:unhideWhenUsed="0"/>
-    <w:lsdException w:name="Colorful List Accent 1" w:semiHidden="0" w:uiPriority="72" w:unhideWhenUsed="0"/>
-    <w:lsdException w:name="Colorful Grid Accent 1" w:semiHidden="0" w:uiPriority="73" w:unhideWhenUsed="0"/>
-    <w:lsdException w:name="Light Shading Accent 2" w:semiHidden="0" w:uiPriority="60" w:unhideWhenUsed="0"/>
-    <w:lsdException w:name="Light List Accent 2" w:semiHidden="0" w:uiPriority="61" w:unhideWhenUsed="0"/>
-    <w:lsdException w:name="Light Grid Accent 2" w:semiHidden="0" w:uiPriority="62" w:unhideWhenUsed="0"/>
-    <w:lsdException w:name="Medium Shading 1 Accent 2" w:semiHidden="0" w:uiPriority="63" w:unhideWhenUsed="0"/>
-    <w:lsdException w:name="Medium Shading 2 Accent 2" w:semiHidden="0" w:uiPriority="64" w:unhideWhenUsed="0"/>
-    <w:lsdException w:name="Medium List 1 Accent 2" w:semiHidden="0" w:uiPriority="65" w:unhideWhenUsed="0"/>
-    <w:lsdException w:name="Medium List 2 Accent 2" w:semiHidden="0" w:uiPriority="66" w:unhideWhenUsed="0"/>
-    <w:lsdException w:name="Medium Grid 1 Accent 2" w:semiHidden="0" w:uiPriority="67" w:unhideWhenUsed="0"/>
-    <w:lsdException w:name="Medium Grid 2 Accent 2" w:semiHidden="0" w:uiPriority="68" w:unhideWhenUsed="0"/>
-    <w:lsdException w:name="Medium Grid 3 Accent 2" w:semiHidden="0" w:uiPriority="69" w:unhideWhenUsed="0"/>
-    <w:lsdException w:name="Dark List Accent 2" w:semiHidden="0" w:uiPriority="70" w:unhideWhenUsed="0"/>
-    <w:lsdException w:name="Colorful Shading Accent 2" w:semiHidden="0" w:uiPriority="71" w:unhideWhenUsed="0"/>
-    <w:lsdException w:name="Colorful List Accent 2" w:semiHidden="0" w:uiPriority="72" w:unhideWhenUsed="0"/>
-    <w:lsdException w:name="Colorful Grid Accent 2" w:semiHidden="0" w:uiPriority="73" w:unhideWhenUsed="0"/>
-    <w:lsdException w:name="Light Shading Accent 3" w:semiHidden="0" w:uiPriority="60" w:unhideWhenUsed="0"/>
-    <w:lsdException w:name="Light List Accent 3" w:semiHidden="0" w:uiPriority="61" w:unhideWhenUsed="0"/>
-    <w:lsdException w:name="Light Grid Accent 3" w:semiHidden="0" w:uiPriority="62" w:unhideWhenUsed="0"/>
-    <w:lsdException w:name="Medium Shading 1 Accent 3" w:semiHidden="0" w:uiPriority="63" w:unhideWhenUsed="0"/>
-    <w:lsdException w:name="Medium Shading 2 Accent 3" w:semiHidden="0" w:uiPriority="64" w:unhideWhenUsed="0"/>
-    <w:lsdException w:name="Medium List 1 Accent 3" w:semiHidden="0" w:uiPriority="65" w:unhideWhenUsed="0"/>
-    <w:lsdException w:name="Medium List 2 Accent 3" w:semiHidden="0" w:uiPriority="66" w:unhideWhenUsed="0"/>
-    <w:lsdException w:name="Medium Grid 1 Accent 3" w:semiHidden="0" w:uiPriority="67" w:unhideWhenUsed="0"/>
-    <w:lsdException w:name="Medium Grid 2 Accent 3" w:semiHidden="0" w:uiPriority="68" w:unhideWhenUsed="0"/>
-    <w:lsdException w:name="Medium Grid 3 Accent 3" w:semiHidden="0" w:uiPriority="69" w:unhideWhenUsed="0"/>
-    <w:lsdException w:name="Dark List Accent 3" w:semiHidden="0" w:uiPriority="70" w:unhideWhenUsed="0"/>
-    <w:lsdException w:name="Colorful Shading Accent 3" w:semiHidden="0" w:uiPriority="71" w:unhideWhenUsed="0"/>
-    <w:lsdException w:name="Colorful List Accent 3" w:semiHidden="0" w:uiPriority="72" w:unhideWhenUsed="0"/>
-    <w:lsdException w:name="Colorful Grid Accent 3" w:semiHidden="0" w:uiPriority="73" w:unhideWhenUsed="0"/>
-    <w:lsdException w:name="Light Shading Accent 4" w:semiHidden="0" w:uiPriority="60" w:unhideWhenUsed="0"/>
-    <w:lsdException w:name="Light List Accent 4" w:semiHidden="0" w:uiPriority="61" w:unhideWhenUsed="0"/>
-    <w:lsdException w:name="Light Grid Accent 4" w:semiHidden="0" w:uiPriority="62" w:unhideWhenUsed="0"/>
-    <w:lsdException w:name="Medium Shading 1 Accent 4" w:semiHidden="0" w:uiPriority="63" w:unhideWhenUsed="0"/>
-    <w:lsdException w:name="Medium Shading 2 Accent 4" w:semiHidden="0" w:uiPriority="64" w:unhideWhenUsed="0"/>
-    <w:lsdException w:name="Medium List 1 Accent 4" w:semiHidden="0" w:uiPriority="65" w:unhideWhenUsed="0"/>
-    <w:lsdException w:name="Medium List 2 Accent 4" w:semiHidden="0" w:uiPriority="66" w:unhideWhenUsed="0"/>
-    <w:lsdException w:name="Medium Grid 1 Accent 4" w:semiHidden="0" w:uiPriority="67" w:unhideWhenUsed="0"/>
-    <w:lsdException w:name="Medium Grid 2 Accent 4" w:semiHidden="0" w:uiPriority="68" w:unhideWhenUsed="0"/>
-    <w:lsdException w:name="Medium Grid 3 Accent 4" w:semiHidden="0" w:uiPriority="69" w:unhideWhenUsed="0"/>
-    <w:lsdException w:name="Dark List Accent 4" w:semiHidden="0" w:uiPriority="70" w:unhideWhenUsed="0"/>
-    <w:lsdException w:name="Colorful Shading Accent 4" w:semiHidden="0" w:uiPriority="71" w:unhideWhenUsed="0"/>
-    <w:lsdException w:name="Colorful List Accent 4" w:semiHidden="0" w:uiPriority="72" w:unhideWhenUsed="0"/>
-    <w:lsdException w:name="Colorful Grid Accent 4" w:semiHidden="0" w:uiPriority="73" w:unhideWhenUsed="0"/>
-    <w:lsdException w:name="Light Shading Accent 5" w:semiHidden="0" w:uiPriority="60" w:unhideWhenUsed="0"/>
-    <w:lsdException w:name="Light List Accent 5" w:semiHidden="0" w:uiPriority="61" w:unhideWhenUsed="0"/>
-    <w:lsdException w:name="Light Grid Accent 5" w:semiHidden="0" w:uiPriority="62" w:unhideWhenUsed="0"/>
-    <w:lsdException w:name="Medium Shading 1 Accent 5" w:semiHidden="0" w:uiPriority="63" w:unhideWhenUsed="0"/>
-    <w:lsdException w:name="Medium Shading 2 Accent 5" w:semiHidden="0" w:uiPriority="64" w:unhideWhenUsed="0"/>
-    <w:lsdException w:name="Medium List 1 Accent 5" w:semiHidden="0" w:uiPriority="65" w:unhideWhenUsed="0"/>
-    <w:lsdException w:name="Medium List 2 Accent 5" w:semiHidden="0" w:uiPriority="66" w:unhideWhenUsed="0"/>
-    <w:lsdException w:name="Medium Grid 1 Accent 5" w:semiHidden="0" w:uiPriority="67" w:unhideWhenUsed="0"/>
-    <w:lsdException w:name="Medium Grid 2 Accent 5" w:semiHidden="0" w:uiPriority="68" w:unhideWhenUsed="0"/>
-    <w:lsdException w:name="Medium Grid 3 Accent 5" w:semiHidden="0" w:uiPriority="69" w:unhideWhenUsed="0"/>
-    <w:lsdException w:name="Dark List Accent 5" w:semiHidden="0" w:uiPriority="70" w:unhideWhenUsed="0"/>
-    <w:lsdException w:name="Colorful Shading Accent 5" w:semiHidden="0" w:uiPriority="71" w:unhideWhenUsed="0"/>
-    <w:lsdException w:name="Colorful List Accent 5" w:semiHidden="0" w:uiPriority="72" w:unhideWhenUsed="0"/>
-    <w:lsdException w:name="Colorful Grid Accent 5" w:semiHidden="0" w:uiPriority="73" w:unhideWhenUsed="0"/>
-    <w:lsdException w:name="Light Shading Accent 6" w:semiHidden="0" w:uiPriority="60" w:unhideWhenUsed="0"/>
-    <w:lsdException w:name="Light List Accent 6" w:semiHidden="0" w:uiPriority="61" w:unhideWhenUsed="0"/>
-    <w:lsdException w:name="Light Grid Accent 6" w:semiHidden="0" w:uiPriority="62" w:unhideWhenUsed="0"/>
-    <w:lsdException w:name="Medium Shading 1 Accent 6" w:semiHidden="0" w:uiPriority="63" w:unhideWhenUsed="0"/>
-    <w:lsdException w:name="Medium Shading 2 Accent 6" w:semiHidden="0" w:uiPriority="64" w:unhideWhenUsed="0"/>
-    <w:lsdException w:name="Medium List 1 Accent 6" w:semiHidden="0" w:uiPriority="65" w:unhideWhenUsed="0"/>
-    <w:lsdException w:name="Medium List 2 Accent 6" w:semiHidden="0" w:uiPriority="66" w:unhideWhenUsed="0"/>
-    <w:lsdException w:name="Medium Grid 1 Accent 6" w:semiHidden="0" w:uiPriority="67" w:unhideWhenUsed="0"/>
-    <w:lsdException w:name="Medium Grid 2 Accent 6" w:semiHidden="0" w:uiPriority="68" w:unhideWhenUsed="0"/>
-    <w:lsdException w:name="Medium Grid 3 Accent 6" w:semiHidden="0" w:uiPriority="69" w:unhideWhenUsed="0"/>
-    <w:lsdException w:name="Dark List Accent 6" w:semiHidden="0" w:uiPriority="70" w:unhideWhenUsed="0"/>
-    <w:lsdException w:name="Colorful Shading Accent 6" w:semiHidden="0" w:uiPriority="71" w:unhideWhenUsed="0"/>
-    <w:lsdException w:name="Colorful List Accent 6" w:semiHidden="0" w:uiPriority="72" w:unhideWhenUsed="0"/>
-    <w:lsdException w:name="Colorful Grid Accent 6" w:semiHidden="0" w:uiPriority="73" w:unhideWhenUsed="0"/>
-    <w:lsdException w:name="Subtle Emphasis" w:semiHidden="0" w:uiPriority="19" w:unhideWhenUsed="0" w:qFormat="1"/>
-    <w:lsdException w:name="Intense Emphasis" w:semiHidden="0" w:uiPriority="21" w:unhideWhenUsed="0" w:qFormat="1"/>
-    <w:lsdException w:name="Subtle Reference" w:semiHidden="0" w:uiPriority="31" w:unhideWhenUsed="0" w:qFormat="1"/>
-    <w:lsdException w:name="Intense Reference" w:semiHidden="0" w:uiPriority="32" w:unhideWhenUsed="0" w:qFormat="1"/>
-    <w:lsdException w:name="Book Title" w:semiHidden="0" w:uiPriority="33" w:unhideWhenUsed="0" w:qFormat="1"/>
-    <w:lsdException w:name="Bibliography" w:uiPriority="37"/>
-    <w:lsdException w:name="TOC Heading" w:uiPriority="39" w:qFormat="1"/>
-  </w:latentStyles>
-  <w:style w:type="paragraph" w:default="1" w:styleId="Normal">
-    <w:name w:val="Normal"/>
-    <w:qFormat/>
-    <w:rsid w:val="00C522C3"/>
-  </w:style>
-  <w:style w:type="paragraph" w:styleId="Ttulo1">
-    <w:name w:val="heading 1"/>
-    <w:basedOn w:val="Normal"/>
-    <w:next w:val="Normal"/>
-    <w:link w:val="Ttulo1Car"/>
-    <w:uiPriority w:val="9"/>
-    <w:qFormat/>
-    <w:rsid w:val="00777FD0"/>
-    <w:pPr>
-      <w:keepNext/>
-      <w:keepLines/>
-      <w:numPr>
-        <w:numId w:val="35"/>
-      </w:numPr>
-      <w:spacing w:before="480" w:after="0"/>
-      <w:outlineLvl w:val="0"/>
-    </w:pPr>
-    <w:rPr>
-      <w:rFonts w:asciiTheme="majorHAnsi" w:eastAsiaTheme="majorEastAsia" w:hAnsiTheme="majorHAnsi" w:cstheme="majorBidi"/>
-      <w:b/>
-      <w:bCs/>
-      <w:color w:val="365F91" w:themeColor="accent1" w:themeShade="BF"/>
-      <w:sz w:val="28"/>
-      <w:szCs w:val="28"/>
-    </w:rPr>
-  </w:style>
-  <w:style w:type="paragraph" w:styleId="Ttulo2">
-    <w:name w:val="heading 2"/>
-    <w:basedOn w:val="Normal"/>
-    <w:next w:val="Normal"/>
-    <w:link w:val="Ttulo2Car"/>
-    <w:uiPriority w:val="9"/>
-    <w:unhideWhenUsed/>
-    <w:qFormat/>
-    <w:rsid w:val="00777FD0"/>
-    <w:pPr>
-      <w:keepNext/>
-      <w:keepLines/>
-      <w:numPr>
-        <w:ilvl w:val="1"/>
-        <w:numId w:val="35"/>
-      </w:numPr>
-      <w:spacing w:before="200" w:after="0"/>
-      <w:outlineLvl w:val="1"/>
-    </w:pPr>
-    <w:rPr>
-      <w:rFonts w:asciiTheme="majorHAnsi" w:eastAsiaTheme="majorEastAsia" w:hAnsiTheme="majorHAnsi" w:cstheme="majorBidi"/>
-      <w:b/>
-      <w:bCs/>
-      <w:color w:val="4F81BD" w:themeColor="accent1"/>
-      <w:sz w:val="26"/>
-      <w:szCs w:val="26"/>
-    </w:rPr>
-  </w:style>
-  <w:style w:type="paragraph" w:styleId="Ttulo3">
-    <w:name w:val="heading 3"/>
-    <w:basedOn w:val="Normal"/>
-    <w:next w:val="Normal"/>
-    <w:link w:val="Ttulo3Car"/>
-    <w:uiPriority w:val="9"/>
-    <w:unhideWhenUsed/>
-    <w:qFormat/>
-    <w:rsid w:val="00BD6E5D"/>
-    <w:pPr>
-      <w:keepNext/>
-      <w:keepLines/>
-      <w:numPr>
-        <w:ilvl w:val="2"/>
-        <w:numId w:val="35"/>
-      </w:numPr>
-      <w:spacing w:before="200" w:after="0"/>
-      <w:outlineLvl w:val="2"/>
-    </w:pPr>
-    <w:rPr>
-      <w:rFonts w:asciiTheme="majorHAnsi" w:eastAsiaTheme="majorEastAsia" w:hAnsiTheme="majorHAnsi" w:cstheme="majorBidi"/>
-      <w:b/>
-      <w:bCs/>
-      <w:color w:val="4F81BD" w:themeColor="accent1"/>
-    </w:rPr>
-  </w:style>
-  <w:style w:type="paragraph" w:styleId="Ttulo4">
-    <w:name w:val="heading 4"/>
-    <w:basedOn w:val="Normal"/>
-    <w:next w:val="Normal"/>
-    <w:link w:val="Ttulo4Car"/>
-    <w:uiPriority w:val="9"/>
-    <w:unhideWhenUsed/>
-    <w:qFormat/>
-    <w:rsid w:val="00D115B1"/>
-    <w:pPr>
-      <w:keepNext/>
-      <w:keepLines/>
-      <w:numPr>
-        <w:ilvl w:val="3"/>
-        <w:numId w:val="35"/>
-      </w:numPr>
-      <w:spacing w:before="200" w:after="0"/>
-      <w:outlineLvl w:val="3"/>
-    </w:pPr>
-    <w:rPr>
-      <w:rFonts w:asciiTheme="majorHAnsi" w:eastAsiaTheme="majorEastAsia" w:hAnsiTheme="majorHAnsi" w:cstheme="majorBidi"/>
-      <w:b/>
-      <w:bCs/>
-      <w:i/>
-      <w:iCs/>
-      <w:color w:val="4F81BD" w:themeColor="accent1"/>
-    </w:rPr>
-  </w:style>
-  <w:style w:type="paragraph" w:styleId="Ttulo5">
-    <w:name w:val="heading 5"/>
-    <w:basedOn w:val="Normal"/>
-    <w:next w:val="Normal"/>
-    <w:link w:val="Ttulo5Car"/>
-    <w:uiPriority w:val="9"/>
-    <w:unhideWhenUsed/>
-    <w:qFormat/>
-    <w:rsid w:val="00831A99"/>
-    <w:pPr>
-      <w:keepNext/>
-      <w:keepLines/>
-      <w:numPr>
-        <w:ilvl w:val="4"/>
-        <w:numId w:val="35"/>
-      </w:numPr>
-      <w:spacing w:before="200" w:after="0"/>
-      <w:outlineLvl w:val="4"/>
-    </w:pPr>
-    <w:rPr>
-      <w:rFonts w:asciiTheme="majorHAnsi" w:eastAsiaTheme="majorEastAsia" w:hAnsiTheme="majorHAnsi" w:cstheme="majorBidi"/>
-      <w:color w:val="243F60" w:themeColor="accent1" w:themeShade="7F"/>
-    </w:rPr>
-  </w:style>
-  <w:style w:type="paragraph" w:styleId="Ttulo6">
-    <w:name w:val="heading 6"/>
-    <w:basedOn w:val="Normal"/>
-    <w:next w:val="Normal"/>
-    <w:link w:val="Ttulo6Car"/>
-    <w:uiPriority w:val="9"/>
-    <w:unhideWhenUsed/>
-    <w:qFormat/>
-    <w:rsid w:val="00B67590"/>
-    <w:pPr>
-      <w:keepNext/>
-      <w:keepLines/>
-      <w:numPr>
-        <w:ilvl w:val="5"/>
-        <w:numId w:val="35"/>
-      </w:numPr>
-      <w:spacing w:before="200" w:after="0"/>
-      <w:outlineLvl w:val="5"/>
-    </w:pPr>
-    <w:rPr>
-      <w:rFonts w:asciiTheme="majorHAnsi" w:eastAsiaTheme="majorEastAsia" w:hAnsiTheme="majorHAnsi" w:cstheme="majorBidi"/>
-      <w:i/>
-      <w:iCs/>
-      <w:color w:val="243F60" w:themeColor="accent1" w:themeShade="7F"/>
-    </w:rPr>
-  </w:style>
-  <w:style w:type="paragraph" w:styleId="Ttulo7">
-    <w:name w:val="heading 7"/>
-    <w:basedOn w:val="Normal"/>
-    <w:next w:val="Normal"/>
-    <w:link w:val="Ttulo7Car"/>
-    <w:uiPriority w:val="9"/>
-    <w:semiHidden/>
-    <w:unhideWhenUsed/>
-    <w:qFormat/>
-    <w:rsid w:val="00A413E9"/>
-    <w:pPr>
-      <w:keepNext/>
-      <w:keepLines/>
-      <w:numPr>
-        <w:ilvl w:val="6"/>
-        <w:numId w:val="35"/>
-      </w:numPr>
-      <w:spacing w:before="200" w:after="0"/>
-      <w:outlineLvl w:val="6"/>
-    </w:pPr>
-    <w:rPr>
-      <w:rFonts w:asciiTheme="majorHAnsi" w:eastAsiaTheme="majorEastAsia" w:hAnsiTheme="majorHAnsi" w:cstheme="majorBidi"/>
-      <w:i/>
-      <w:iCs/>
-      <w:color w:val="404040" w:themeColor="text1" w:themeTint="BF"/>
-    </w:rPr>
-  </w:style>
-  <w:style w:type="paragraph" w:styleId="Ttulo8">
-    <w:name w:val="heading 8"/>
-    <w:basedOn w:val="Normal"/>
-    <w:next w:val="Normal"/>
-    <w:link w:val="Ttulo8Car"/>
-    <w:uiPriority w:val="9"/>
-    <w:semiHidden/>
-    <w:unhideWhenUsed/>
-    <w:qFormat/>
-    <w:rsid w:val="00A413E9"/>
-    <w:pPr>
-      <w:keepNext/>
-      <w:keepLines/>
-      <w:numPr>
-        <w:ilvl w:val="7"/>
-        <w:numId w:val="35"/>
-      </w:numPr>
-      <w:spacing w:before="200" w:after="0"/>
-      <w:outlineLvl w:val="7"/>
-    </w:pPr>
-    <w:rPr>
-      <w:rFonts w:asciiTheme="majorHAnsi" w:eastAsiaTheme="majorEastAsia" w:hAnsiTheme="majorHAnsi" w:cstheme="majorBidi"/>
-      <w:color w:val="404040" w:themeColor="text1" w:themeTint="BF"/>
-      <w:sz w:val="20"/>
-      <w:szCs w:val="20"/>
-    </w:rPr>
-  </w:style>
-  <w:style w:type="paragraph" w:styleId="Ttulo9">
-    <w:name w:val="heading 9"/>
-    <w:basedOn w:val="Normal"/>
-    <w:next w:val="Normal"/>
-    <w:link w:val="Ttulo9Car"/>
-    <w:uiPriority w:val="9"/>
-    <w:semiHidden/>
-    <w:unhideWhenUsed/>
-    <w:qFormat/>
-    <w:rsid w:val="00A413E9"/>
-    <w:pPr>
-      <w:keepNext/>
-      <w:keepLines/>
-      <w:numPr>
-        <w:ilvl w:val="8"/>
-        <w:numId w:val="35"/>
-      </w:numPr>
-      <w:spacing w:before="200" w:after="0"/>
-      <w:outlineLvl w:val="8"/>
-    </w:pPr>
-    <w:rPr>
-      <w:rFonts w:asciiTheme="majorHAnsi" w:eastAsiaTheme="majorEastAsia" w:hAnsiTheme="majorHAnsi" w:cstheme="majorBidi"/>
-      <w:i/>
-      <w:iCs/>
-      <w:color w:val="404040" w:themeColor="text1" w:themeTint="BF"/>
-      <w:sz w:val="20"/>
-      <w:szCs w:val="20"/>
-    </w:rPr>
-  </w:style>
-  <w:style w:type="character" w:default="1" w:styleId="Fuentedeprrafopredeter">
-    <w:name w:val="Default Paragraph Font"/>
-    <w:uiPriority w:val="1"/>
-    <w:semiHidden/>
-    <w:unhideWhenUsed/>
-  </w:style>
-  <w:style w:type="table" w:default="1" w:styleId="Tablanormal">
-    <w:name w:val="Normal Table"/>
-    <w:uiPriority w:val="99"/>
-    <w:semiHidden/>
-    <w:unhideWhenUsed/>
-    <w:tblPr>
-      <w:tblInd w:w="0" w:type="dxa"/>
-      <w:tblCellMar>
-        <w:top w:w="0" w:type="dxa"/>
-        <w:left w:w="108" w:type="dxa"/>
-        <w:bottom w:w="0" w:type="dxa"/>
-        <w:right w:w="108" w:type="dxa"/>
-      </w:tblCellMar>
-    </w:tblPr>
-  </w:style>
-  <w:style w:type="numbering" w:default="1" w:styleId="Sinlista">
-    <w:name w:val="No List"/>
-    <w:uiPriority w:val="99"/>
-    <w:semiHidden/>
-    <w:unhideWhenUsed/>
-  </w:style>
-  <w:style w:type="paragraph" w:styleId="Ttulo">
-    <w:name w:val="Title"/>
-    <w:basedOn w:val="Normal"/>
-    <w:next w:val="Normal"/>
-    <w:link w:val="TtuloCar"/>
-    <w:uiPriority w:val="10"/>
-    <w:qFormat/>
-    <w:rsid w:val="00811050"/>
-    <w:pPr>
-      <w:pBdr>
-        <w:bottom w:val="single" w:sz="8" w:space="4" w:color="4F81BD" w:themeColor="accent1"/>
-      </w:pBdr>
-      <w:spacing w:after="300" w:line="240" w:lineRule="auto"/>
-      <w:contextualSpacing/>
-    </w:pPr>
-    <w:rPr>
-      <w:rFonts w:asciiTheme="majorHAnsi" w:eastAsiaTheme="majorEastAsia" w:hAnsiTheme="majorHAnsi" w:cstheme="majorBidi"/>
-      <w:color w:val="17365D" w:themeColor="text2" w:themeShade="BF"/>
-      <w:spacing w:val="5"/>
-      <w:kern w:val="28"/>
-      <w:sz w:val="52"/>
-      <w:szCs w:val="52"/>
-    </w:rPr>
-  </w:style>
-  <w:style w:type="character" w:customStyle="1" w:styleId="TtuloCar">
-    <w:name w:val="Título Car"/>
-    <w:basedOn w:val="Fuentedeprrafopredeter"/>
-    <w:link w:val="Ttulo"/>
-    <w:uiPriority w:val="10"/>
-    <w:rsid w:val="00811050"/>
-    <w:rPr>
-      <w:rFonts w:asciiTheme="majorHAnsi" w:eastAsiaTheme="majorEastAsia" w:hAnsiTheme="majorHAnsi" w:cstheme="majorBidi"/>
-      <w:color w:val="17365D" w:themeColor="text2" w:themeShade="BF"/>
-      <w:spacing w:val="5"/>
-      <w:kern w:val="28"/>
-      <w:sz w:val="52"/>
-      <w:szCs w:val="52"/>
-    </w:rPr>
-  </w:style>
-  <w:style w:type="character" w:customStyle="1" w:styleId="Ttulo1Car">
-    <w:name w:val="Título 1 Car"/>
-    <w:basedOn w:val="Fuentedeprrafopredeter"/>
-    <w:link w:val="Ttulo1"/>
-    <w:uiPriority w:val="9"/>
-    <w:rsid w:val="00777FD0"/>
-    <w:rPr>
-      <w:rFonts w:asciiTheme="majorHAnsi" w:eastAsiaTheme="majorEastAsia" w:hAnsiTheme="majorHAnsi" w:cstheme="majorBidi"/>
-      <w:b/>
-      <w:bCs/>
-      <w:color w:val="365F91" w:themeColor="accent1" w:themeShade="BF"/>
-      <w:sz w:val="28"/>
-      <w:szCs w:val="28"/>
-    </w:rPr>
-  </w:style>
-  <w:style w:type="character" w:customStyle="1" w:styleId="Ttulo2Car">
-    <w:name w:val="Título 2 Car"/>
-    <w:basedOn w:val="Fuentedeprrafopredeter"/>
-    <w:link w:val="Ttulo2"/>
-    <w:uiPriority w:val="9"/>
-    <w:rsid w:val="00777FD0"/>
-    <w:rPr>
-      <w:rFonts w:asciiTheme="majorHAnsi" w:eastAsiaTheme="majorEastAsia" w:hAnsiTheme="majorHAnsi" w:cstheme="majorBidi"/>
-      <w:b/>
-      <w:bCs/>
-      <w:color w:val="4F81BD" w:themeColor="accent1"/>
-      <w:sz w:val="26"/>
-      <w:szCs w:val="26"/>
-    </w:rPr>
-  </w:style>
-  <w:style w:type="paragraph" w:styleId="Prrafodelista">
-    <w:name w:val="List Paragraph"/>
-    <w:basedOn w:val="Normal"/>
-    <w:uiPriority w:val="34"/>
-    <w:qFormat/>
-    <w:rsid w:val="005B1F3F"/>
-    <w:pPr>
-      <w:ind w:left="720"/>
-      <w:contextualSpacing/>
-    </w:pPr>
-  </w:style>
-  <w:style w:type="paragraph" w:styleId="TDC1">
-    <w:name w:val="toc 1"/>
-    <w:basedOn w:val="Normal"/>
-    <w:next w:val="Normal"/>
-    <w:autoRedefine/>
-    <w:uiPriority w:val="39"/>
-    <w:unhideWhenUsed/>
-    <w:rsid w:val="00A413E9"/>
-    <w:pPr>
-      <w:tabs>
-        <w:tab w:val="left" w:pos="440"/>
-        <w:tab w:val="right" w:leader="dot" w:pos="8949"/>
-      </w:tabs>
-      <w:spacing w:after="100"/>
-    </w:pPr>
-  </w:style>
-  <w:style w:type="paragraph" w:styleId="TDC2">
-    <w:name w:val="toc 2"/>
-    <w:basedOn w:val="Normal"/>
-    <w:next w:val="Normal"/>
-    <w:autoRedefine/>
-    <w:uiPriority w:val="39"/>
-    <w:unhideWhenUsed/>
-    <w:rsid w:val="00A413E9"/>
-    <w:pPr>
-      <w:spacing w:after="100"/>
-    </w:pPr>
-  </w:style>
-  <w:style w:type="character" w:customStyle="1" w:styleId="Ttulo3Car">
-    <w:name w:val="Título 3 Car"/>
-    <w:basedOn w:val="Fuentedeprrafopredeter"/>
-    <w:link w:val="Ttulo3"/>
-    <w:uiPriority w:val="9"/>
-    <w:rsid w:val="00BD6E5D"/>
-    <w:rPr>
-      <w:rFonts w:asciiTheme="majorHAnsi" w:eastAsiaTheme="majorEastAsia" w:hAnsiTheme="majorHAnsi" w:cstheme="majorBidi"/>
-      <w:b/>
-      <w:bCs/>
-      <w:color w:val="4F81BD" w:themeColor="accent1"/>
-    </w:rPr>
-  </w:style>
-  <w:style w:type="paragraph" w:styleId="TDC3">
-    <w:name w:val="toc 3"/>
-    <w:basedOn w:val="Normal"/>
-    <w:next w:val="Normal"/>
-    <w:autoRedefine/>
-    <w:uiPriority w:val="39"/>
-    <w:unhideWhenUsed/>
-    <w:rsid w:val="00A413E9"/>
-    <w:pPr>
-      <w:spacing w:after="100"/>
-    </w:pPr>
-  </w:style>
-  <w:style w:type="table" w:styleId="Tablaconcuadrcula">
-    <w:name w:val="Table Grid"/>
-    <w:basedOn w:val="Tablanormal"/>
-    <w:uiPriority w:val="59"/>
-    <w:rsid w:val="00D115B1"/>
-    <w:pPr>
-      <w:spacing w:after="0" w:line="240" w:lineRule="auto"/>
-    </w:pPr>
-    <w:tblPr>
-      <w:tblBorders>
-        <w:top w:val="single" w:sz="4" w:space="0" w:color="auto"/>
-        <w:left w:val="single" w:sz="4" w:space="0" w:color="auto"/>
-        <w:bottom w:val="single" w:sz="4" w:space="0" w:color="auto"/>
-        <w:right w:val="single" w:sz="4" w:space="0" w:color="auto"/>
-        <w:insideH w:val="single" w:sz="4" w:space="0" w:color="auto"/>
-        <w:insideV w:val="single" w:sz="4" w:space="0" w:color="auto"/>
-      </w:tblBorders>
-    </w:tblPr>
-  </w:style>
-  <w:style w:type="character" w:customStyle="1" w:styleId="Ttulo4Car">
-    <w:name w:val="Título 4 Car"/>
-    <w:basedOn w:val="Fuentedeprrafopredeter"/>
-    <w:link w:val="Ttulo4"/>
-    <w:uiPriority w:val="9"/>
-    <w:rsid w:val="00D115B1"/>
-    <w:rPr>
-      <w:rFonts w:asciiTheme="majorHAnsi" w:eastAsiaTheme="majorEastAsia" w:hAnsiTheme="majorHAnsi" w:cstheme="majorBidi"/>
-      <w:b/>
-      <w:bCs/>
-      <w:i/>
-      <w:iCs/>
-      <w:color w:val="4F81BD" w:themeColor="accent1"/>
-    </w:rPr>
-  </w:style>
-  <w:style w:type="character" w:styleId="Hipervnculo">
-    <w:name w:val="Hyperlink"/>
-    <w:basedOn w:val="Fuentedeprrafopredeter"/>
-    <w:uiPriority w:val="99"/>
-    <w:unhideWhenUsed/>
-    <w:rsid w:val="00CC59AF"/>
-    <w:rPr>
-      <w:color w:val="0000FF" w:themeColor="hyperlink"/>
-      <w:u w:val="single"/>
-    </w:rPr>
-  </w:style>
-  <w:style w:type="character" w:customStyle="1" w:styleId="Ttulo5Car">
-    <w:name w:val="Título 5 Car"/>
-    <w:basedOn w:val="Fuentedeprrafopredeter"/>
-    <w:link w:val="Ttulo5"/>
-    <w:uiPriority w:val="9"/>
-    <w:rsid w:val="00831A99"/>
-    <w:rPr>
-      <w:rFonts w:asciiTheme="majorHAnsi" w:eastAsiaTheme="majorEastAsia" w:hAnsiTheme="majorHAnsi" w:cstheme="majorBidi"/>
-      <w:color w:val="243F60" w:themeColor="accent1" w:themeShade="7F"/>
-    </w:rPr>
-  </w:style>
-  <w:style w:type="paragraph" w:styleId="TDC4">
-    <w:name w:val="toc 4"/>
-    <w:basedOn w:val="Normal"/>
-    <w:next w:val="Normal"/>
-    <w:autoRedefine/>
-    <w:uiPriority w:val="39"/>
-    <w:unhideWhenUsed/>
-    <w:rsid w:val="00201098"/>
-    <w:pPr>
-      <w:spacing w:after="100"/>
-      <w:ind w:left="660"/>
-    </w:pPr>
-  </w:style>
-  <w:style w:type="paragraph" w:styleId="TDC5">
-    <w:name w:val="toc 5"/>
-    <w:basedOn w:val="Normal"/>
-    <w:next w:val="Normal"/>
-    <w:autoRedefine/>
-    <w:uiPriority w:val="39"/>
-    <w:unhideWhenUsed/>
-    <w:rsid w:val="00201098"/>
-    <w:pPr>
-      <w:spacing w:after="100"/>
-      <w:ind w:left="880"/>
-    </w:pPr>
-  </w:style>
-  <w:style w:type="paragraph" w:styleId="Textodeglobo">
-    <w:name w:val="Balloon Text"/>
-    <w:basedOn w:val="Normal"/>
-    <w:link w:val="TextodegloboCar"/>
-    <w:uiPriority w:val="99"/>
-    <w:semiHidden/>
-    <w:unhideWhenUsed/>
-    <w:rsid w:val="00604E33"/>
-    <w:pPr>
-      <w:spacing w:after="0" w:line="240" w:lineRule="auto"/>
-    </w:pPr>
-    <w:rPr>
-      <w:rFonts w:ascii="Tahoma" w:hAnsi="Tahoma" w:cs="Tahoma"/>
-      <w:sz w:val="16"/>
-      <w:szCs w:val="16"/>
-    </w:rPr>
-  </w:style>
-  <w:style w:type="character" w:customStyle="1" w:styleId="TextodegloboCar">
-    <w:name w:val="Texto de globo Car"/>
-    <w:basedOn w:val="Fuentedeprrafopredeter"/>
-    <w:link w:val="Textodeglobo"/>
-    <w:uiPriority w:val="99"/>
-    <w:semiHidden/>
-    <w:rsid w:val="00604E33"/>
-    <w:rPr>
-      <w:rFonts w:ascii="Tahoma" w:hAnsi="Tahoma" w:cs="Tahoma"/>
-      <w:sz w:val="16"/>
-      <w:szCs w:val="16"/>
-    </w:rPr>
-  </w:style>
-  <w:style w:type="character" w:styleId="Refdecomentario">
-    <w:name w:val="annotation reference"/>
-    <w:basedOn w:val="Fuentedeprrafopredeter"/>
-    <w:uiPriority w:val="99"/>
-    <w:semiHidden/>
-    <w:unhideWhenUsed/>
-    <w:rsid w:val="00CD1B7A"/>
-    <w:rPr>
-      <w:sz w:val="16"/>
-      <w:szCs w:val="16"/>
-    </w:rPr>
-  </w:style>
-  <w:style w:type="paragraph" w:styleId="Textocomentario">
-    <w:name w:val="annotation text"/>
-    <w:basedOn w:val="Normal"/>
-    <w:link w:val="TextocomentarioCar"/>
-    <w:uiPriority w:val="99"/>
-    <w:semiHidden/>
-    <w:unhideWhenUsed/>
-    <w:rsid w:val="00CD1B7A"/>
-    <w:pPr>
-      <w:spacing w:line="240" w:lineRule="auto"/>
-    </w:pPr>
-    <w:rPr>
-      <w:sz w:val="20"/>
-      <w:szCs w:val="20"/>
-    </w:rPr>
-  </w:style>
-  <w:style w:type="character" w:customStyle="1" w:styleId="TextocomentarioCar">
-    <w:name w:val="Texto comentario Car"/>
-    <w:basedOn w:val="Fuentedeprrafopredeter"/>
-    <w:link w:val="Textocomentario"/>
-    <w:uiPriority w:val="99"/>
-    <w:semiHidden/>
-    <w:rsid w:val="00CD1B7A"/>
-    <w:rPr>
-      <w:sz w:val="20"/>
-      <w:szCs w:val="20"/>
-    </w:rPr>
-  </w:style>
-  <w:style w:type="paragraph" w:styleId="Asuntodelcomentario">
-    <w:name w:val="annotation subject"/>
-    <w:basedOn w:val="Textocomentario"/>
-    <w:next w:val="Textocomentario"/>
-    <w:link w:val="AsuntodelcomentarioCar"/>
-    <w:uiPriority w:val="99"/>
-    <w:semiHidden/>
-    <w:unhideWhenUsed/>
-    <w:rsid w:val="00CD1B7A"/>
-    <w:rPr>
-      <w:b/>
-      <w:bCs/>
-    </w:rPr>
-  </w:style>
-  <w:style w:type="character" w:customStyle="1" w:styleId="AsuntodelcomentarioCar">
-    <w:name w:val="Asunto del comentario Car"/>
-    <w:basedOn w:val="TextocomentarioCar"/>
-    <w:link w:val="Asuntodelcomentario"/>
-    <w:uiPriority w:val="99"/>
-    <w:semiHidden/>
-    <w:rsid w:val="00CD1B7A"/>
-    <w:rPr>
-      <w:b/>
-      <w:bCs/>
-      <w:sz w:val="20"/>
-      <w:szCs w:val="20"/>
-    </w:rPr>
-  </w:style>
-  <w:style w:type="paragraph" w:styleId="Encabezado">
-    <w:name w:val="header"/>
-    <w:basedOn w:val="Normal"/>
-    <w:link w:val="EncabezadoCar"/>
-    <w:unhideWhenUsed/>
-    <w:rsid w:val="0092317D"/>
-    <w:pPr>
-      <w:tabs>
-        <w:tab w:val="center" w:pos="4513"/>
-        <w:tab w:val="right" w:pos="9026"/>
-      </w:tabs>
-      <w:spacing w:after="0" w:line="240" w:lineRule="auto"/>
-    </w:pPr>
-  </w:style>
-  <w:style w:type="character" w:customStyle="1" w:styleId="EncabezadoCar">
-    <w:name w:val="Encabezado Car"/>
-    <w:basedOn w:val="Fuentedeprrafopredeter"/>
-    <w:link w:val="Encabezado"/>
-    <w:rsid w:val="0092317D"/>
-  </w:style>
-  <w:style w:type="paragraph" w:styleId="Piedepgina">
-    <w:name w:val="footer"/>
-    <w:basedOn w:val="Normal"/>
-    <w:link w:val="PiedepginaCar"/>
-    <w:uiPriority w:val="99"/>
-    <w:unhideWhenUsed/>
-    <w:rsid w:val="0092317D"/>
-    <w:pPr>
-      <w:tabs>
-        <w:tab w:val="center" w:pos="4513"/>
-        <w:tab w:val="right" w:pos="9026"/>
-      </w:tabs>
-      <w:spacing w:after="0" w:line="240" w:lineRule="auto"/>
-    </w:pPr>
-  </w:style>
-  <w:style w:type="character" w:customStyle="1" w:styleId="PiedepginaCar">
-    <w:name w:val="Pie de página Car"/>
-    <w:basedOn w:val="Fuentedeprrafopredeter"/>
-    <w:link w:val="Piedepgina"/>
-    <w:uiPriority w:val="99"/>
-    <w:rsid w:val="0092317D"/>
-  </w:style>
-  <w:style w:type="character" w:styleId="CdigoHTML">
-    <w:name w:val="HTML Code"/>
-    <w:basedOn w:val="Fuentedeprrafopredeter"/>
-    <w:uiPriority w:val="99"/>
-    <w:semiHidden/>
-    <w:unhideWhenUsed/>
-    <w:rsid w:val="007A34D5"/>
-    <w:rPr>
-      <w:rFonts w:ascii="Courier New" w:eastAsia="Times New Roman" w:hAnsi="Courier New" w:cs="Courier New"/>
-      <w:sz w:val="20"/>
-      <w:szCs w:val="20"/>
-    </w:rPr>
-  </w:style>
-  <w:style w:type="character" w:styleId="Textoennegrita">
-    <w:name w:val="Strong"/>
-    <w:basedOn w:val="Fuentedeprrafopredeter"/>
-    <w:uiPriority w:val="22"/>
-    <w:qFormat/>
-    <w:rsid w:val="00C5020C"/>
-    <w:rPr>
-      <w:b/>
-      <w:bCs/>
-    </w:rPr>
-  </w:style>
-  <w:style w:type="character" w:customStyle="1" w:styleId="Ttulo6Car">
-    <w:name w:val="Título 6 Car"/>
-    <w:basedOn w:val="Fuentedeprrafopredeter"/>
-    <w:link w:val="Ttulo6"/>
-    <w:uiPriority w:val="9"/>
-    <w:rsid w:val="00B67590"/>
-    <w:rPr>
-      <w:rFonts w:asciiTheme="majorHAnsi" w:eastAsiaTheme="majorEastAsia" w:hAnsiTheme="majorHAnsi" w:cstheme="majorBidi"/>
-      <w:i/>
-      <w:iCs/>
-      <w:color w:val="243F60" w:themeColor="accent1" w:themeShade="7F"/>
-    </w:rPr>
-  </w:style>
-  <w:style w:type="character" w:customStyle="1" w:styleId="Ttulo7Car">
-    <w:name w:val="Título 7 Car"/>
-    <w:basedOn w:val="Fuentedeprrafopredeter"/>
-    <w:link w:val="Ttulo7"/>
-    <w:uiPriority w:val="9"/>
-    <w:semiHidden/>
-    <w:rsid w:val="00A413E9"/>
-    <w:rPr>
-      <w:rFonts w:asciiTheme="majorHAnsi" w:eastAsiaTheme="majorEastAsia" w:hAnsiTheme="majorHAnsi" w:cstheme="majorBidi"/>
-      <w:i/>
-      <w:iCs/>
-      <w:color w:val="404040" w:themeColor="text1" w:themeTint="BF"/>
-    </w:rPr>
-  </w:style>
-  <w:style w:type="character" w:customStyle="1" w:styleId="Ttulo8Car">
-    <w:name w:val="Título 8 Car"/>
-    <w:basedOn w:val="Fuentedeprrafopredeter"/>
-    <w:link w:val="Ttulo8"/>
-    <w:uiPriority w:val="9"/>
-    <w:semiHidden/>
-    <w:rsid w:val="00A413E9"/>
-    <w:rPr>
-      <w:rFonts w:asciiTheme="majorHAnsi" w:eastAsiaTheme="majorEastAsia" w:hAnsiTheme="majorHAnsi" w:cstheme="majorBidi"/>
-      <w:color w:val="404040" w:themeColor="text1" w:themeTint="BF"/>
-      <w:sz w:val="20"/>
-      <w:szCs w:val="20"/>
-    </w:rPr>
-  </w:style>
-  <w:style w:type="character" w:customStyle="1" w:styleId="Ttulo9Car">
-    <w:name w:val="Título 9 Car"/>
-    <w:basedOn w:val="Fuentedeprrafopredeter"/>
-    <w:link w:val="Ttulo9"/>
-    <w:uiPriority w:val="9"/>
-    <w:semiHidden/>
-    <w:rsid w:val="00A413E9"/>
-    <w:rPr>
-      <w:rFonts w:asciiTheme="majorHAnsi" w:eastAsiaTheme="majorEastAsia" w:hAnsiTheme="majorHAnsi" w:cstheme="majorBidi"/>
-      <w:i/>
-      <w:iCs/>
-      <w:color w:val="404040" w:themeColor="text1" w:themeTint="BF"/>
-      <w:sz w:val="20"/>
-      <w:szCs w:val="20"/>
-    </w:rPr>
-  </w:style>
-  <w:style w:type="paragraph" w:customStyle="1" w:styleId="ndice">
-    <w:name w:val="Índice"/>
-    <w:basedOn w:val="Ttulo1"/>
-    <w:next w:val="Normal"/>
-    <w:qFormat/>
-    <w:rsid w:val="00A413E9"/>
-    <w:pPr>
-      <w:numPr>
-        <w:numId w:val="0"/>
-      </w:numPr>
-      <w:outlineLvl w:val="9"/>
-    </w:pPr>
-  </w:style>
-  <w:style w:type="paragraph" w:styleId="NormalWeb">
-    <w:name w:val="Normal (Web)"/>
-    <w:basedOn w:val="Normal"/>
-    <w:uiPriority w:val="99"/>
-    <w:semiHidden/>
-    <w:unhideWhenUsed/>
-    <w:rsid w:val="00B83B87"/>
-    <w:pPr>
-      <w:spacing w:before="100" w:beforeAutospacing="1" w:after="100" w:afterAutospacing="1" w:line="240" w:lineRule="auto"/>
-    </w:pPr>
-    <w:rPr>
-      <w:rFonts w:ascii="Verdana" w:eastAsia="Times New Roman" w:hAnsi="Verdana" w:cs="Times New Roman"/>
-      <w:sz w:val="24"/>
-      <w:szCs w:val="24"/>
-      <w:lang w:eastAsia="es-ES"/>
-    </w:rPr>
-  </w:style>
-  <w:style w:type="character" w:styleId="AcrnimoHTML">
-    <w:name w:val="HTML Acronym"/>
-    <w:basedOn w:val="Fuentedeprrafopredeter"/>
-    <w:uiPriority w:val="99"/>
-    <w:semiHidden/>
-    <w:unhideWhenUsed/>
-    <w:rsid w:val="00B83B87"/>
-  </w:style>
-  <w:style w:type="character" w:customStyle="1" w:styleId="curid">
-    <w:name w:val="curid"/>
-    <w:basedOn w:val="Fuentedeprrafopredeter"/>
-    <w:rsid w:val="00B83B87"/>
-    <w:rPr>
-      <w:rFonts w:ascii="Verdana" w:hAnsi="Verdana" w:hint="default"/>
-      <w:sz w:val="20"/>
-      <w:szCs w:val="20"/>
-    </w:rPr>
-  </w:style>
-  <w:style w:type="paragraph" w:styleId="HTMLconformatoprevio">
-    <w:name w:val="HTML Preformatted"/>
-    <w:basedOn w:val="Normal"/>
-    <w:link w:val="HTMLconformatoprevioCar"/>
-    <w:uiPriority w:val="99"/>
-    <w:semiHidden/>
-    <w:unhideWhenUsed/>
-    <w:rsid w:val="002C0D64"/>
-    <w:pPr>
-      <w:tabs>
-        <w:tab w:val="left" w:pos="916"/>
-        <w:tab w:val="left" w:pos="1832"/>
-        <w:tab w:val="left" w:pos="2748"/>
-        <w:tab w:val="left" w:pos="3664"/>
-        <w:tab w:val="left" w:pos="4580"/>
-        <w:tab w:val="left" w:pos="5496"/>
-        <w:tab w:val="left" w:pos="6412"/>
-        <w:tab w:val="left" w:pos="7328"/>
-        <w:tab w:val="left" w:pos="8244"/>
-        <w:tab w:val="left" w:pos="9160"/>
-        <w:tab w:val="left" w:pos="10076"/>
-        <w:tab w:val="left" w:pos="10992"/>
-        <w:tab w:val="left" w:pos="11908"/>
-        <w:tab w:val="left" w:pos="12824"/>
-        <w:tab w:val="left" w:pos="13740"/>
-        <w:tab w:val="left" w:pos="14656"/>
-      </w:tabs>
-      <w:spacing w:after="0" w:line="240" w:lineRule="auto"/>
-    </w:pPr>
-    <w:rPr>
-      <w:rFonts w:ascii="Courier New" w:eastAsia="Times New Roman" w:hAnsi="Courier New" w:cs="Courier New"/>
-      <w:sz w:val="20"/>
-      <w:szCs w:val="20"/>
-      <w:lang w:eastAsia="es-ES"/>
-    </w:rPr>
-  </w:style>
-  <w:style w:type="character" w:customStyle="1" w:styleId="HTMLconformatoprevioCar">
-    <w:name w:val="HTML con formato previo Car"/>
-    <w:basedOn w:val="Fuentedeprrafopredeter"/>
-    <w:link w:val="HTMLconformatoprevio"/>
-    <w:uiPriority w:val="99"/>
-    <w:semiHidden/>
-    <w:rsid w:val="002C0D64"/>
-    <w:rPr>
-      <w:rFonts w:ascii="Courier New" w:eastAsia="Times New Roman" w:hAnsi="Courier New" w:cs="Courier New"/>
-      <w:sz w:val="20"/>
-      <w:szCs w:val="20"/>
-      <w:lang w:eastAsia="es-ES"/>
-    </w:rPr>
-  </w:style>
-  <w:style w:type="paragraph" w:styleId="TDC6">
-    <w:name w:val="toc 6"/>
-    <w:basedOn w:val="Normal"/>
-    <w:next w:val="Normal"/>
-    <w:autoRedefine/>
-    <w:uiPriority w:val="39"/>
-    <w:unhideWhenUsed/>
-    <w:rsid w:val="009A6656"/>
-    <w:pPr>
-      <w:spacing w:after="100"/>
-      <w:ind w:left="1100"/>
-    </w:pPr>
-    <w:rPr>
-      <w:rFonts w:eastAsiaTheme="minorEastAsia"/>
-      <w:lang w:eastAsia="es-ES"/>
-    </w:rPr>
-  </w:style>
-  <w:style w:type="paragraph" w:styleId="TDC7">
-    <w:name w:val="toc 7"/>
-    <w:basedOn w:val="Normal"/>
-    <w:next w:val="Normal"/>
-    <w:autoRedefine/>
-    <w:uiPriority w:val="39"/>
-    <w:unhideWhenUsed/>
-    <w:rsid w:val="009A6656"/>
-    <w:pPr>
-      <w:spacing w:after="100"/>
-      <w:ind w:left="1320"/>
-    </w:pPr>
-    <w:rPr>
-      <w:rFonts w:eastAsiaTheme="minorEastAsia"/>
-      <w:lang w:eastAsia="es-ES"/>
-    </w:rPr>
-  </w:style>
-  <w:style w:type="paragraph" w:styleId="TDC8">
-    <w:name w:val="toc 8"/>
-    <w:basedOn w:val="Normal"/>
-    <w:next w:val="Normal"/>
-    <w:autoRedefine/>
-    <w:uiPriority w:val="39"/>
-    <w:unhideWhenUsed/>
-    <w:rsid w:val="009A6656"/>
-    <w:pPr>
-      <w:spacing w:after="100"/>
-      <w:ind w:left="1540"/>
-    </w:pPr>
-    <w:rPr>
-      <w:rFonts w:eastAsiaTheme="minorEastAsia"/>
-      <w:lang w:eastAsia="es-ES"/>
-    </w:rPr>
-  </w:style>
-  <w:style w:type="paragraph" w:styleId="TDC9">
-    <w:name w:val="toc 9"/>
-    <w:basedOn w:val="Normal"/>
-    <w:next w:val="Normal"/>
-    <w:autoRedefine/>
-    <w:uiPriority w:val="39"/>
-    <w:unhideWhenUsed/>
-    <w:rsid w:val="009A6656"/>
-    <w:pPr>
-      <w:spacing w:after="100"/>
-      <w:ind w:left="1760"/>
-    </w:pPr>
-    <w:rPr>
-      <w:rFonts w:eastAsiaTheme="minorEastAsia"/>
-      <w:lang w:eastAsia="es-ES"/>
-    </w:rPr>
-  </w:style>
-  <w:style w:type="character" w:customStyle="1" w:styleId="webkit-html-attribute">
-    <w:name w:val="webkit-html-attribute"/>
-    <w:basedOn w:val="Fuentedeprrafopredeter"/>
-    <w:rsid w:val="005A5990"/>
-  </w:style>
-  <w:style w:type="character" w:customStyle="1" w:styleId="apple-converted-space">
-    <w:name w:val="apple-converted-space"/>
-    <w:basedOn w:val="Fuentedeprrafopredeter"/>
-    <w:rsid w:val="005A5990"/>
-  </w:style>
-  <w:style w:type="character" w:customStyle="1" w:styleId="webkit-html-attribute-name">
-    <w:name w:val="webkit-html-attribute-name"/>
-    <w:basedOn w:val="Fuentedeprrafopredeter"/>
-    <w:rsid w:val="005A5990"/>
-  </w:style>
-  <w:style w:type="character" w:customStyle="1" w:styleId="webkit-html-attribute-value">
-    <w:name w:val="webkit-html-attribute-value"/>
-    <w:basedOn w:val="Fuentedeprrafopredeter"/>
-    <w:rsid w:val="005A5990"/>
-  </w:style>
-  <w:style w:type="character" w:styleId="Hipervnculovisitado">
-    <w:name w:val="FollowedHyperlink"/>
-    <w:basedOn w:val="Fuentedeprrafopredeter"/>
-    <w:uiPriority w:val="99"/>
-    <w:semiHidden/>
-    <w:unhideWhenUsed/>
-    <w:rsid w:val="008A2187"/>
-    <w:rPr>
-      <w:color w:val="800080" w:themeColor="followedHyperlink"/>
-      <w:u w:val="single"/>
-    </w:rPr>
-  </w:style>
-  <w:style w:type="character" w:styleId="CitaHTML">
-    <w:name w:val="HTML Cite"/>
-    <w:basedOn w:val="Fuentedeprrafopredeter"/>
-    <w:uiPriority w:val="99"/>
-    <w:semiHidden/>
-    <w:unhideWhenUsed/>
-    <w:rsid w:val="00CF4C9A"/>
-    <w:rPr>
-      <w:i/>
-      <w:iCs/>
-    </w:rPr>
-  </w:style>
-  <w:style w:type="paragraph" w:styleId="Subttulo">
-    <w:name w:val="Subtitle"/>
-    <w:basedOn w:val="Normal"/>
-    <w:next w:val="Normal"/>
-    <w:link w:val="SubttuloCar"/>
-    <w:uiPriority w:val="11"/>
-    <w:qFormat/>
-    <w:rsid w:val="00555672"/>
-    <w:pPr>
-      <w:numPr>
-        <w:ilvl w:val="1"/>
-      </w:numPr>
-    </w:pPr>
-    <w:rPr>
-      <w:rFonts w:asciiTheme="majorHAnsi" w:eastAsiaTheme="majorEastAsia" w:hAnsiTheme="majorHAnsi" w:cstheme="majorBidi"/>
-      <w:i/>
-      <w:iCs/>
-      <w:color w:val="4F81BD" w:themeColor="accent1"/>
-      <w:spacing w:val="15"/>
-      <w:sz w:val="24"/>
-      <w:szCs w:val="24"/>
-    </w:rPr>
-  </w:style>
-  <w:style w:type="character" w:customStyle="1" w:styleId="SubttuloCar">
-    <w:name w:val="Subtítulo Car"/>
-    <w:basedOn w:val="Fuentedeprrafopredeter"/>
-    <w:link w:val="Subttulo"/>
-    <w:uiPriority w:val="11"/>
-    <w:rsid w:val="00555672"/>
-    <w:rPr>
-      <w:rFonts w:asciiTheme="majorHAnsi" w:eastAsiaTheme="majorEastAsia" w:hAnsiTheme="majorHAnsi" w:cstheme="majorBidi"/>
-      <w:i/>
-      <w:iCs/>
-      <w:color w:val="4F81BD" w:themeColor="accent1"/>
-      <w:spacing w:val="15"/>
-      <w:sz w:val="24"/>
-      <w:szCs w:val="24"/>
-    </w:rPr>
-  </w:style>
-  <w:style w:type="character" w:styleId="nfasisintenso">
-    <w:name w:val="Intense Emphasis"/>
-    <w:basedOn w:val="Fuentedeprrafopredeter"/>
-    <w:uiPriority w:val="21"/>
-    <w:qFormat/>
-    <w:rsid w:val="00555672"/>
-    <w:rPr>
-      <w:b/>
-      <w:bCs/>
-      <w:i/>
-      <w:iCs/>
-      <w:color w:val="4F81BD" w:themeColor="accent1"/>
-    </w:rPr>
-  </w:style>
-  <w:style w:type="paragraph" w:styleId="Revisin">
-    <w:name w:val="Revision"/>
-    <w:hidden/>
-    <w:uiPriority w:val="99"/>
-    <w:semiHidden/>
-    <w:rsid w:val="00555672"/>
-    <w:pPr>
-      <w:spacing w:after="0" w:line="240" w:lineRule="auto"/>
-    </w:pPr>
-  </w:style>
-  <w:style w:type="paragraph" w:customStyle="1" w:styleId="BulletLet1">
-    <w:name w:val="Bullet Let 1"/>
-    <w:basedOn w:val="Normal"/>
-    <w:rsid w:val="008F4109"/>
-    <w:pPr>
-      <w:numPr>
-        <w:numId w:val="59"/>
-      </w:numPr>
-      <w:spacing w:before="120" w:after="0" w:line="240" w:lineRule="atLeast"/>
-      <w:jc w:val="both"/>
-    </w:pPr>
-    <w:rPr>
-      <w:rFonts w:ascii="Arial" w:eastAsia="Times New Roman" w:hAnsi="Arial" w:cs="Arial"/>
-      <w:kern w:val="32"/>
-    </w:rPr>
-  </w:style>
-  <w:style w:type="paragraph" w:styleId="Textonotapie">
-    <w:name w:val="footnote text"/>
-    <w:basedOn w:val="Normal"/>
-    <w:link w:val="TextonotapieCar"/>
-    <w:uiPriority w:val="99"/>
-    <w:semiHidden/>
-    <w:unhideWhenUsed/>
-    <w:rsid w:val="00CD44A9"/>
-    <w:pPr>
-      <w:spacing w:after="0" w:line="240" w:lineRule="auto"/>
-    </w:pPr>
-    <w:rPr>
-      <w:sz w:val="20"/>
-      <w:szCs w:val="20"/>
-    </w:rPr>
-  </w:style>
-  <w:style w:type="character" w:customStyle="1" w:styleId="TextonotapieCar">
-    <w:name w:val="Texto nota pie Car"/>
-    <w:basedOn w:val="Fuentedeprrafopredeter"/>
-    <w:link w:val="Textonotapie"/>
-    <w:uiPriority w:val="99"/>
-    <w:semiHidden/>
-    <w:rsid w:val="00CD44A9"/>
-    <w:rPr>
-      <w:sz w:val="20"/>
-      <w:szCs w:val="20"/>
-    </w:rPr>
-  </w:style>
-  <w:style w:type="character" w:styleId="Refdenotaalpie">
-    <w:name w:val="footnote reference"/>
-    <w:basedOn w:val="Fuentedeprrafopredeter"/>
-    <w:uiPriority w:val="99"/>
-    <w:semiHidden/>
-    <w:unhideWhenUsed/>
-    <w:rsid w:val="00CD44A9"/>
-    <w:rPr>
-      <w:vertAlign w:val="superscript"/>
-    </w:rPr>
-  </w:style>
-  <w:style w:type="paragraph" w:styleId="Sinespaciado">
-    <w:name w:val="No Spacing"/>
-    <w:uiPriority w:val="1"/>
-    <w:qFormat/>
-    <w:rsid w:val="00F03C2C"/>
-    <w:pPr>
-      <w:spacing w:after="0" w:line="240" w:lineRule="auto"/>
-    </w:pPr>
-  </w:style>
-  <w:style w:type="character" w:styleId="nfasissutil">
-    <w:name w:val="Subtle Emphasis"/>
-    <w:basedOn w:val="Fuentedeprrafopredeter"/>
-    <w:uiPriority w:val="19"/>
-    <w:qFormat/>
-    <w:rsid w:val="00F03C2C"/>
-    <w:rPr>
-      <w:i/>
-      <w:iCs/>
-      <w:color w:val="808080" w:themeColor="text1" w:themeTint="7F"/>
-    </w:rPr>
-  </w:style>
-  <w:style w:type="character" w:styleId="nfasis">
-    <w:name w:val="Emphasis"/>
-    <w:basedOn w:val="Fuentedeprrafopredeter"/>
+    <w:basedOn w:val="DefaultParagraphFont"/>
     <w:uiPriority w:val="20"/>
     <w:qFormat/>
     <w:rsid w:val="00F03C2C"/>
@@ -14757,7 +14265,7 @@
 </file>
 
 <file path=customXml/itemProps1.xml><?xml version="1.0" encoding="utf-8"?>
-<ds:datastoreItem xmlns:ds="http://schemas.openxmlformats.org/officeDocument/2006/customXml" ds:itemID="{D3E734B0-D5F6-423D-9325-2D121B2ED7D2}">
+<ds:datastoreItem xmlns:ds="http://schemas.openxmlformats.org/officeDocument/2006/customXml" ds:itemID="{D09CA103-482B-4208-A21D-727F8BDEF9A7}">
   <ds:schemaRefs>
     <ds:schemaRef ds:uri="http://schemas.openxmlformats.org/officeDocument/2006/bibliography"/>
   </ds:schemaRefs>
@@ -14765,7 +14273,7 @@
 </file>
 
 <file path=customXml/itemProps2.xml><?xml version="1.0" encoding="utf-8"?>
-<ds:datastoreItem xmlns:ds="http://schemas.openxmlformats.org/officeDocument/2006/customXml" ds:itemID="{861EA320-87A8-430A-BA84-A01DC014C3F9}">
+<ds:datastoreItem xmlns:ds="http://schemas.openxmlformats.org/officeDocument/2006/customXml" ds:itemID="{676A78AB-7665-44F9-A725-9D42B44D3373}">
   <ds:schemaRefs>
     <ds:schemaRef ds:uri="http://schemas.openxmlformats.org/officeDocument/2006/bibliography"/>
   </ds:schemaRefs>

</xml_diff>

<commit_message>
Se agregan aclaraciones menores.
</commit_message>
<xml_diff>
--- a/PF_manual-configuracion_servicios_ES.docx
+++ b/PF_manual-configuracion_servicios_ES.docx
@@ -585,31 +585,29 @@
       <w:r>
         <w:br w:type="page"/>
       </w:r>
-      <w:bookmarkStart w:id="0" w:name="_GoBack"/>
-      <w:bookmarkEnd w:id="0"/>
     </w:p>
     <w:p>
       <w:pPr>
         <w:pStyle w:val="Heading1"/>
       </w:pPr>
-      <w:bookmarkStart w:id="1" w:name="_Toc414390325"/>
-      <w:bookmarkStart w:id="2" w:name="_Toc424848867"/>
-      <w:bookmarkStart w:id="3" w:name="_Toc425144388"/>
-      <w:bookmarkStart w:id="4" w:name="_Toc429737795"/>
-      <w:bookmarkStart w:id="5" w:name="_Toc441766819"/>
-      <w:bookmarkStart w:id="6" w:name="_Toc442343767"/>
-      <w:bookmarkStart w:id="7" w:name="_Toc480359462"/>
+      <w:bookmarkStart w:id="0" w:name="_Toc414390325"/>
+      <w:bookmarkStart w:id="1" w:name="_Toc424848867"/>
+      <w:bookmarkStart w:id="2" w:name="_Toc425144388"/>
+      <w:bookmarkStart w:id="3" w:name="_Toc429737795"/>
+      <w:bookmarkStart w:id="4" w:name="_Toc441766819"/>
+      <w:bookmarkStart w:id="5" w:name="_Toc442343767"/>
+      <w:bookmarkStart w:id="6" w:name="_Toc480359462"/>
       <w:r>
         <w:lastRenderedPageBreak/>
         <w:t>Introducción</w:t>
       </w:r>
+      <w:bookmarkEnd w:id="0"/>
       <w:bookmarkEnd w:id="1"/>
       <w:bookmarkEnd w:id="2"/>
       <w:bookmarkEnd w:id="3"/>
       <w:bookmarkEnd w:id="4"/>
       <w:bookmarkEnd w:id="5"/>
       <w:bookmarkEnd w:id="6"/>
-      <w:bookmarkEnd w:id="7"/>
     </w:p>
     <w:p>
       <w:pPr>
@@ -752,7 +750,7 @@
       <w:pPr>
         <w:pStyle w:val="Heading1"/>
       </w:pPr>
-      <w:bookmarkStart w:id="8" w:name="_Toc480359463"/>
+      <w:bookmarkStart w:id="7" w:name="_Toc480359463"/>
       <w:r>
         <w:lastRenderedPageBreak/>
         <w:t>S</w:t>
@@ -762,60 +760,114 @@
       </w:r>
       <w:r>
         <w:t xml:space="preserve"> del Portafirmas móvil</w:t>
+      </w:r>
+      <w:bookmarkEnd w:id="7"/>
+    </w:p>
+    <w:p>
+      <w:r>
+        <w:t>La solución de Portafirmas móvil se soporta en una serie de servicios que le permiten comunicarse con el Portafirmas web y realizar las distintas operaciones de firma. Estos son los servicios de proxy y de firma trifásica del Cliente @firma, respectivamente.</w:t>
+      </w:r>
+    </w:p>
+    <w:p>
+      <w:pPr>
+        <w:pStyle w:val="Heading2"/>
+      </w:pPr>
+      <w:bookmarkStart w:id="8" w:name="_Toc480359464"/>
+      <w:r>
+        <w:t>Servicio Proxy</w:t>
       </w:r>
       <w:bookmarkEnd w:id="8"/>
     </w:p>
     <w:p>
-      <w:r>
-        <w:t>La solución de Portafirmas móvil se soporta en una serie de servicios que le permiten comunicarse con el Portafirmas web y realizar las distintas operaciones de firma. Estos son los servicios de proxy y de firma trifásica del Cliente @firma, respectivamente.</w:t>
+      <w:pPr>
+        <w:jc w:val="both"/>
+      </w:pPr>
+      <w:r>
+        <w:t xml:space="preserve">El servicio </w:t>
+      </w:r>
+      <w:r>
+        <w:t>proxy del portafirmas web es el que se encarga de recoger las peticiones del Portafirmas móvil y redirigirlas al Portafirmas Web y/o al servicio de firma trifásica cuando se trate de operaciones de firma.</w:t>
       </w:r>
     </w:p>
     <w:p>
       <w:pPr>
-        <w:pStyle w:val="Heading2"/>
-      </w:pPr>
-      <w:bookmarkStart w:id="9" w:name="_Toc480359464"/>
-      <w:r>
-        <w:t>Servicio Proxy</w:t>
-      </w:r>
-      <w:bookmarkEnd w:id="9"/>
+        <w:jc w:val="both"/>
+        <w:rPr>
+          <w:ins w:id="9" w:author="jmmolins" w:date="2017-06-16T12:42:00Z"/>
+        </w:rPr>
+      </w:pPr>
+      <w:ins w:id="10" w:author="jmmolins" w:date="2017-06-16T12:42:00Z">
+        <w:r>
+          <w:t xml:space="preserve">Este servicio necesita ser configurado a través del fichero </w:t>
+        </w:r>
+        <w:proofErr w:type="spellStart"/>
+        <w:r>
+          <w:rPr>
+            <w:rFonts w:ascii="Courier New" w:hAnsi="Courier New" w:cs="Courier New"/>
+            <w:sz w:val="20"/>
+          </w:rPr>
+          <w:t>config.properties</w:t>
+        </w:r>
+        <w:proofErr w:type="spellEnd"/>
+        <w:r>
+          <w:t xml:space="preserve"> contenido en el WAR </w:t>
+        </w:r>
+        <w:r>
+          <w:t>(</w:t>
+        </w:r>
+        <w:r>
+          <w:rPr>
+            <w:rFonts w:ascii="Courier New" w:hAnsi="Courier New" w:cs="Courier New"/>
+            <w:sz w:val="20"/>
+          </w:rPr>
+          <w:t>afirma-</w:t>
+        </w:r>
+        <w:proofErr w:type="spellStart"/>
+        <w:r>
+          <w:rPr>
+            <w:rFonts w:ascii="Courier New" w:hAnsi="Courier New" w:cs="Courier New"/>
+            <w:sz w:val="20"/>
+          </w:rPr>
+          <w:t>signfolder</w:t>
+        </w:r>
+        <w:proofErr w:type="spellEnd"/>
+        <w:r>
+          <w:rPr>
+            <w:rFonts w:ascii="Courier New" w:hAnsi="Courier New" w:cs="Courier New"/>
+            <w:sz w:val="20"/>
+          </w:rPr>
+          <w:t>-</w:t>
+        </w:r>
+        <w:proofErr w:type="spellStart"/>
+        <w:r>
+          <w:rPr>
+            <w:rFonts w:ascii="Courier New" w:hAnsi="Courier New" w:cs="Courier New"/>
+            <w:sz w:val="20"/>
+          </w:rPr>
+          <w:t>proxy.war</w:t>
+        </w:r>
+        <w:proofErr w:type="spellEnd"/>
+        <w:r>
+          <w:t>).</w:t>
+        </w:r>
+      </w:ins>
     </w:p>
     <w:p>
       <w:pPr>
-        <w:jc w:val="both"/>
-      </w:pPr>
-      <w:r>
-        <w:t xml:space="preserve">El servicio </w:t>
-      </w:r>
-      <w:r>
-        <w:t>proxy del portafirmas web es el que se encarga de recoger las peticiones del Portafirmas móvil y redirigirlas al Portafirmas Web y/o al servicio de firma trifásica cuando se trate de operaciones de firma.</w:t>
-      </w:r>
+        <w:pStyle w:val="Heading3"/>
+      </w:pPr>
+      <w:bookmarkStart w:id="11" w:name="_Toc480359465"/>
+      <w:r>
+        <w:t>Configuración del servicio</w:t>
+      </w:r>
+      <w:bookmarkEnd w:id="11"/>
     </w:p>
     <w:p>
       <w:pPr>
-        <w:pStyle w:val="Heading3"/>
-      </w:pPr>
-      <w:bookmarkStart w:id="10" w:name="_Toc480359465"/>
-      <w:r>
-        <w:t>Configuración del servicio</w:t>
-      </w:r>
-      <w:bookmarkEnd w:id="10"/>
-    </w:p>
-    <w:p>
-      <w:pPr>
         <w:jc w:val="both"/>
       </w:pPr>
       <w:r>
-        <w:t>El</w:t>
-      </w:r>
-      <w:r>
-        <w:t xml:space="preserve"> servicio </w:t>
-      </w:r>
-      <w:r>
-        <w:t xml:space="preserve">de proxy </w:t>
-      </w:r>
-      <w:r>
-        <w:t xml:space="preserve">se configura a través del fichero </w:t>
+        <w:t xml:space="preserve">El servicio de proxy se configura a través del fichero </w:t>
       </w:r>
       <w:proofErr w:type="spellStart"/>
       <w:r>
@@ -878,25 +930,7 @@
       </w:r>
       <w:proofErr w:type="spellEnd"/>
       <w:r>
-        <w:t xml:space="preserve">) y puede modificarse </w:t>
-      </w:r>
-      <w:r>
-        <w:t>directamente</w:t>
-      </w:r>
-      <w:r>
-        <w:t xml:space="preserve">. También es posible indicar al servicio que lea </w:t>
-      </w:r>
-      <w:r>
-        <w:t xml:space="preserve">la configuración de un fichero con el mismo nombre localizado en un directorio </w:t>
-      </w:r>
-      <w:r>
-        <w:t>externo</w:t>
-      </w:r>
-      <w:r>
-        <w:t>. Para ello, se deberá configurar la ruta de este directorio</w:t>
-      </w:r>
-      <w:r>
-        <w:t xml:space="preserve"> mediante la propiedad de Java </w:t>
+        <w:t xml:space="preserve">) y puede modificarse directamente. También es posible indicar al servicio que lea la configuración de un fichero con el mismo nombre localizado en un directorio externo. Para ello, se deberá configurar la ruta de este directorio mediante la propiedad de Java </w:t>
       </w:r>
       <w:proofErr w:type="spellStart"/>
       <w:r>
@@ -915,10 +949,7 @@
         <w:jc w:val="both"/>
       </w:pPr>
       <w:r>
-        <w:t>Por e</w:t>
-      </w:r>
-      <w:r>
-        <w:t>jemplo:</w:t>
+        <w:t>Por ejemplo:</w:t>
       </w:r>
     </w:p>
     <w:p>
@@ -990,19 +1021,7 @@
         <w:jc w:val="both"/>
       </w:pPr>
       <w:r>
-        <w:t xml:space="preserve">Si </w:t>
-      </w:r>
-      <w:r>
-        <w:t xml:space="preserve">se </w:t>
-      </w:r>
-      <w:r>
-        <w:t xml:space="preserve">va a utilizar un fichero de configuración externo, es </w:t>
-      </w:r>
-      <w:r>
-        <w:t xml:space="preserve">recomendable </w:t>
-      </w:r>
-      <w:r>
-        <w:t>eliminar el fichero contenido en el WAR del servicio para eliminar dudas acerca de cuál se está utilizando.</w:t>
+        <w:t>Si se va a utilizar un fichero de configuración externo, es recomendable eliminar el fichero contenido en el WAR del servicio para eliminar dudas acerca de cuál se está utilizando.</w:t>
       </w:r>
     </w:p>
     <w:p>
@@ -1141,7 +1160,12 @@
         <w:t xml:space="preserve"> cuando ambos se encuentren en el mismo servidor</w:t>
       </w:r>
       <w:r>
-        <w:t>, evitando que la comunicación entre ambos servicios deba salir de la red o atravesar cualquier proxy.</w:t>
+        <w:t>, evitando que la comunicación en</w:t>
+      </w:r>
+      <w:bookmarkStart w:id="12" w:name="_GoBack"/>
+      <w:bookmarkEnd w:id="12"/>
+      <w:r>
+        <w:t>tre ambos servicios deba salir de la red o atravesar cualquier proxy.</w:t>
       </w:r>
     </w:p>
     <w:p>
@@ -1232,6 +1256,7 @@
           <w:rFonts w:ascii="Courier New" w:hAnsi="Courier New" w:cs="Courier New"/>
           <w:sz w:val="20"/>
         </w:rPr>
+        <w:lastRenderedPageBreak/>
         <w:t>http://</w:t>
       </w:r>
       <w:r>
@@ -1280,7 +1305,6 @@
         <w:jc w:val="both"/>
       </w:pPr>
       <w:r>
-        <w:lastRenderedPageBreak/>
         <w:t>Permite establecer parámetros de configuración que se establecerán para TODAS las firmas que se realicen a través del Portafirmas móvil. Estas propiedades se agregarán a las especificadas para cada documento y sustituirán a aquellas que se estableciese en origen.</w:t>
       </w:r>
     </w:p>
@@ -1369,11 +1393,11 @@
       <w:pPr>
         <w:pStyle w:val="Heading2"/>
       </w:pPr>
-      <w:bookmarkStart w:id="11" w:name="_Toc480359466"/>
+      <w:bookmarkStart w:id="13" w:name="_Toc480359466"/>
       <w:r>
         <w:t>Servicio de firma trifásica</w:t>
       </w:r>
-      <w:bookmarkEnd w:id="11"/>
+      <w:bookmarkEnd w:id="13"/>
     </w:p>
     <w:p>
       <w:pPr>
@@ -1454,11 +1478,11 @@
       <w:pPr>
         <w:pStyle w:val="Heading3"/>
       </w:pPr>
-      <w:bookmarkStart w:id="12" w:name="_Toc480359467"/>
+      <w:bookmarkStart w:id="14" w:name="_Toc480359467"/>
       <w:r>
         <w:t>Configuración del servicio</w:t>
       </w:r>
-      <w:bookmarkEnd w:id="12"/>
+      <w:bookmarkEnd w:id="14"/>
     </w:p>
     <w:p>
       <w:pPr>
@@ -1468,16 +1492,7 @@
         <w:t xml:space="preserve">El servicio de </w:t>
       </w:r>
       <w:r>
-        <w:t xml:space="preserve">firma trifásica se distribuye ya configurado para que funcione correctamente con el Portafirmas móvil. </w:t>
-      </w:r>
-      <w:r>
-        <w:t>Existe la posibilidad, sin embargo, de configurar varios aspectos</w:t>
-      </w:r>
-      <w:r>
-        <w:t xml:space="preserve"> de su comportamiento</w:t>
-      </w:r>
-      <w:r>
-        <w:t xml:space="preserve"> mediante el fichero </w:t>
+        <w:t xml:space="preserve">firma trifásica se distribuye ya configurado para que funcione correctamente con el Portafirmas móvil. Existe la posibilidad, sin embargo, de configurar varios aspectos de su comportamiento mediante el fichero </w:t>
       </w:r>
       <w:proofErr w:type="spellStart"/>
       <w:r>
@@ -1489,22 +1504,13 @@
       </w:r>
       <w:proofErr w:type="spellEnd"/>
       <w:r>
-        <w:t xml:space="preserve"> contenido </w:t>
-      </w:r>
-      <w:r>
-        <w:t>dentro d</w:t>
-      </w:r>
-      <w:r>
-        <w:t>el WAR</w:t>
+        <w:t xml:space="preserve"> contenido dentro del WAR</w:t>
       </w:r>
       <w:r>
         <w:t xml:space="preserve"> </w:t>
       </w:r>
       <w:r>
-        <w:t xml:space="preserve">del servicio </w:t>
-      </w:r>
-      <w:r>
-        <w:t>(</w:t>
+        <w:t>del servicio (</w:t>
       </w:r>
       <w:r>
         <w:rPr>
@@ -1539,10 +1545,7 @@
       </w:r>
       <w:proofErr w:type="spellEnd"/>
       <w:r>
-        <w:t>).</w:t>
-      </w:r>
-      <w:r>
-        <w:t xml:space="preserve"> Este fichero puede mo</w:t>
+        <w:t>). Este fichero puede mo</w:t>
       </w:r>
       <w:r>
         <w:t>dificarse directamente</w:t>
@@ -1717,6 +1720,7 @@
         <w:jc w:val="both"/>
       </w:pPr>
       <w:r>
+        <w:lastRenderedPageBreak/>
         <w:t>Permite establecer el origen permitido de las peticiones. El servicio de firma trifásica agregará el valor de esta propiedad en las respuestas del servicio.</w:t>
       </w:r>
     </w:p>
@@ -1730,7 +1734,6 @@
         <w:jc w:val="both"/>
       </w:pPr>
       <w:r>
-        <w:lastRenderedPageBreak/>
         <w:t>Si se establece como valor un asterisco (‘</w:t>
       </w:r>
       <w:r>
@@ -2497,7 +2500,7 @@
         <v:shape id="_x0000_i1026" type="#_x0000_t75" style="width:41.25pt;height:20.25pt" o:ole="">
           <v:imagedata r:id="rId1" o:title=""/>
         </v:shape>
-        <o:OLEObject Type="Embed" ProgID="PBrush" ShapeID="_x0000_i1026" DrawAspect="Content" ObjectID="_1554101301" r:id="rId2"/>
+        <o:OLEObject Type="Embed" ProgID="PBrush" ShapeID="_x0000_i1026" DrawAspect="Content" ObjectID="_1559122296" r:id="rId2"/>
       </w:object>
     </w:r>
     <w:r>
@@ -2516,7 +2519,7 @@
       <w:rPr>
         <w:noProof/>
       </w:rPr>
-      <w:t>7</w:t>
+      <w:t>5</w:t>
     </w:r>
     <w:r>
       <w:fldChar w:fldCharType="end"/>
@@ -2630,7 +2633,7 @@
               <v:shape id="_x0000_i1025" type="#_x0000_t75" style="width:60pt;height:33pt" o:ole="">
                 <v:imagedata r:id="rId1" o:title=""/>
               </v:shape>
-              <o:OLEObject Type="Embed" ProgID="PBrush" ShapeID="_x0000_i1025" DrawAspect="Content" ObjectID="_1554101300" r:id="rId2"/>
+              <o:OLEObject Type="Embed" ProgID="PBrush" ShapeID="_x0000_i1025" DrawAspect="Content" ObjectID="_1559122295" r:id="rId2"/>
             </w:object>
           </w:r>
         </w:p>
@@ -2813,7 +2816,7 @@
               <v:shape id="_x0000_i1027" type="#_x0000_t75" style="width:102pt;height:57pt" o:ole="">
                 <v:imagedata r:id="rId1" o:title=""/>
               </v:shape>
-              <o:OLEObject Type="Embed" ProgID="PBrush" ShapeID="_x0000_i1027" DrawAspect="Content" ObjectID="_1554101302" r:id="rId2"/>
+              <o:OLEObject Type="Embed" ProgID="PBrush" ShapeID="_x0000_i1027" DrawAspect="Content" ObjectID="_1559122297" r:id="rId2"/>
             </w:object>
           </w:r>
         </w:p>
@@ -14265,7 +14268,7 @@
 </file>
 
 <file path=customXml/itemProps1.xml><?xml version="1.0" encoding="utf-8"?>
-<ds:datastoreItem xmlns:ds="http://schemas.openxmlformats.org/officeDocument/2006/customXml" ds:itemID="{D09CA103-482B-4208-A21D-727F8BDEF9A7}">
+<ds:datastoreItem xmlns:ds="http://schemas.openxmlformats.org/officeDocument/2006/customXml" ds:itemID="{500D5A9C-60CB-4B58-A292-F12A5F3FA1D9}">
   <ds:schemaRefs>
     <ds:schemaRef ds:uri="http://schemas.openxmlformats.org/officeDocument/2006/bibliography"/>
   </ds:schemaRefs>
@@ -14273,7 +14276,7 @@
 </file>
 
 <file path=customXml/itemProps2.xml><?xml version="1.0" encoding="utf-8"?>
-<ds:datastoreItem xmlns:ds="http://schemas.openxmlformats.org/officeDocument/2006/customXml" ds:itemID="{676A78AB-7665-44F9-A725-9D42B44D3373}">
+<ds:datastoreItem xmlns:ds="http://schemas.openxmlformats.org/officeDocument/2006/customXml" ds:itemID="{3A6DD9A7-2B0D-49EB-BFD2-B48FE6E9FD92}">
   <ds:schemaRefs>
     <ds:schemaRef ds:uri="http://schemas.openxmlformats.org/officeDocument/2006/bibliography"/>
   </ds:schemaRefs>

</xml_diff>